<commit_message>
Uzlaboju datubāzi ar atbalstu nereģistrētiem lietotājiem un papildināju nefunkcionālās prasības
</commit_message>
<xml_diff>
--- a/dokumentacija/Programmatūras projekta tehniskā dokumentācija.docx
+++ b/dokumentacija/Programmatūras projekta tehniskā dokumentācija.docx
@@ -3403,8 +3403,13 @@
       <w:r>
         <w:t xml:space="preserve">piebāzti ar visādām nevajadzīgām lietām, tāpēc es savu interneta veikalu veidošu </w:t>
       </w:r>
-      <w:r>
-        <w:t xml:space="preserve">minimalistisku </w:t>
+      <w:proofErr w:type="spellStart"/>
+      <w:r>
+        <w:t>minimalistisku</w:t>
+      </w:r>
+      <w:proofErr w:type="spellEnd"/>
+      <w:r>
+        <w:t xml:space="preserve"> </w:t>
       </w:r>
       <w:r>
         <w:t>un modernu, kā arī izveidošu vismaz vienu iepriekš neredzētu funkciju interneta veikalā, piemēram, tumš</w:t>
@@ -3444,8 +3449,6 @@
       <w:r>
         <w:t>s</w:t>
       </w:r>
-      <w:bookmarkStart w:id="3" w:name="_GoBack"/>
-      <w:bookmarkEnd w:id="3"/>
       <w:r>
         <w:t xml:space="preserve"> apakšnodaļā tiks </w:t>
       </w:r>
@@ -3473,11 +3476,11 @@
           <w:numId w:val="6"/>
         </w:numPr>
       </w:pPr>
-      <w:bookmarkStart w:id="4" w:name="_Toc126516521"/>
+      <w:bookmarkStart w:id="3" w:name="_Toc126516521"/>
       <w:r>
         <w:t>Produkta perspektīva</w:t>
       </w:r>
-      <w:bookmarkEnd w:id="4"/>
+      <w:bookmarkEnd w:id="3"/>
     </w:p>
     <w:p>
       <w:pPr>
@@ -3487,11 +3490,11 @@
           <w:numId w:val="6"/>
         </w:numPr>
       </w:pPr>
-      <w:bookmarkStart w:id="5" w:name="_Toc126516522"/>
+      <w:bookmarkStart w:id="4" w:name="_Toc126516522"/>
       <w:r>
         <w:t>Sistēmas funkcionālās prasības</w:t>
       </w:r>
-      <w:bookmarkEnd w:id="5"/>
+      <w:bookmarkEnd w:id="4"/>
     </w:p>
     <w:p>
       <w:pPr>
@@ -5645,11 +5648,11 @@
           <w:numId w:val="6"/>
         </w:numPr>
       </w:pPr>
-      <w:bookmarkStart w:id="6" w:name="_Toc126516523"/>
+      <w:bookmarkStart w:id="5" w:name="_Toc126516523"/>
       <w:r>
         <w:t>Sistēmas nefunkcionālās prasības</w:t>
       </w:r>
-      <w:bookmarkEnd w:id="6"/>
+      <w:bookmarkEnd w:id="5"/>
     </w:p>
     <w:p>
       <w:pPr>
@@ -5683,6 +5686,59 @@
       <w:r>
         <w:t xml:space="preserve"> lietotāja slodzi, piemēram, viegli uztveramai).</w:t>
       </w:r>
+    </w:p>
+    <w:p>
+      <w:pPr>
+        <w:pStyle w:val="Darbapamattekts"/>
+        <w:numPr>
+          <w:ilvl w:val="0"/>
+          <w:numId w:val="30"/>
+        </w:numPr>
+      </w:pPr>
+      <w:r>
+        <w:t>Parolēm datubāzē ir jābūt šifrētām.</w:t>
+      </w:r>
+    </w:p>
+    <w:p>
+      <w:pPr>
+        <w:pStyle w:val="Darbapamattekts"/>
+        <w:numPr>
+          <w:ilvl w:val="0"/>
+          <w:numId w:val="30"/>
+        </w:numPr>
+      </w:pPr>
+      <w:r>
+        <w:t xml:space="preserve">Sistēmai ir jābūt </w:t>
+      </w:r>
+      <w:r>
+        <w:t xml:space="preserve">atbalstītai kā minimums uz </w:t>
+      </w:r>
+      <w:r>
+        <w:t>populārākajām</w:t>
+      </w:r>
+      <w:r>
+        <w:t xml:space="preserve"> </w:t>
+      </w:r>
+      <w:r>
+        <w:t>Chromium</w:t>
+      </w:r>
+      <w:r>
+        <w:t xml:space="preserve"> pārlūkprogrammām.</w:t>
+      </w:r>
+    </w:p>
+    <w:p>
+      <w:pPr>
+        <w:pStyle w:val="Darbapamattekts"/>
+        <w:numPr>
+          <w:ilvl w:val="0"/>
+          <w:numId w:val="30"/>
+        </w:numPr>
+      </w:pPr>
+      <w:r>
+        <w:t>Sistēmas saskarnei ir jābūt adaptīvai uz visādu ekrānu izmēriem.</w:t>
+      </w:r>
+      <w:bookmarkStart w:id="6" w:name="_GoBack"/>
+      <w:bookmarkEnd w:id="6"/>
     </w:p>
     <w:p>
       <w:pPr>
@@ -5839,8 +5895,13 @@
         </w:numPr>
       </w:pPr>
       <w:bookmarkStart w:id="16" w:name="_Toc126516533"/>
-      <w:r>
-        <w:t>Lietojumgadījumu diagramma</w:t>
+      <w:proofErr w:type="spellStart"/>
+      <w:r>
+        <w:t>Lietojumgadījumu</w:t>
+      </w:r>
+      <w:proofErr w:type="spellEnd"/>
+      <w:r>
+        <w:t xml:space="preserve"> diagramma</w:t>
       </w:r>
       <w:bookmarkEnd w:id="16"/>
     </w:p>
@@ -6141,7 +6202,7 @@
           <w:rPr>
             <w:noProof/>
           </w:rPr>
-          <w:t>3</w:t>
+          <w:t>15</w:t>
         </w:r>
         <w:r>
           <w:rPr>
@@ -10237,7 +10298,7 @@
 </file>
 
 <file path=customXml/itemProps1.xml><?xml version="1.0" encoding="utf-8"?>
-<ds:datastoreItem xmlns:ds="http://schemas.openxmlformats.org/officeDocument/2006/customXml" ds:itemID="{4B3C5414-DC95-4CA9-8E3C-D8CE4E02EE70}">
+<ds:datastoreItem xmlns:ds="http://schemas.openxmlformats.org/officeDocument/2006/customXml" ds:itemID="{D6721998-87F9-4D97-9476-805C208A1646}">
   <ds:schemaRefs>
     <ds:schemaRef ds:uri="http://schemas.openxmlformats.org/officeDocument/2006/bibliography"/>
   </ds:schemaRefs>

</xml_diff>

<commit_message>
Pievienoju GitHub saiti dokumentācijā un izveidoju administratora navigāciju
</commit_message>
<xml_diff>
--- a/dokumentacija/Programmatūras projekta tehniskā dokumentācija.docx
+++ b/dokumentacija/Programmatūras projekta tehniskā dokumentācija.docx
@@ -3329,6 +3329,38 @@
       <w:r>
         <w:t xml:space="preserve"> testēšanu un pat kā to izmantot no lietotāju puses.</w:t>
       </w:r>
+    </w:p>
+    <w:p>
+      <w:pPr>
+        <w:pStyle w:val="Darbapamattekts"/>
+      </w:pPr>
+      <w:r>
+        <w:t xml:space="preserve">Iepazīties ar dokumentācijas elektronisko versiju, pašu sistēmu un tās datubāzi var šajā </w:t>
+      </w:r>
+      <w:proofErr w:type="spellStart"/>
+      <w:r>
+        <w:t>GitHub</w:t>
+      </w:r>
+      <w:proofErr w:type="spellEnd"/>
+      <w:r>
+        <w:t xml:space="preserve"> saitē: </w:t>
+      </w:r>
+      <w:hyperlink r:id="rId9" w:history="1">
+        <w:r>
+          <w:t>https://github.co</w:t>
+        </w:r>
+        <w:r>
+          <w:t>m</w:t>
+        </w:r>
+        <w:r>
+          <w:t>/EndijsD/projekts</w:t>
+        </w:r>
+      </w:hyperlink>
+      <w:r>
+        <w:t>.</w:t>
+      </w:r>
+      <w:bookmarkStart w:id="1" w:name="_GoBack"/>
+      <w:bookmarkEnd w:id="1"/>
       <w:r>
         <w:br w:type="page"/>
       </w:r>
@@ -3341,12 +3373,12 @@
           <w:numId w:val="6"/>
         </w:numPr>
       </w:pPr>
-      <w:bookmarkStart w:id="1" w:name="_Toc126516519"/>
+      <w:bookmarkStart w:id="2" w:name="_Toc126516519"/>
       <w:r>
         <w:lastRenderedPageBreak/>
         <w:t>Uzdevuma formulējums</w:t>
       </w:r>
-      <w:bookmarkEnd w:id="1"/>
+      <w:bookmarkEnd w:id="2"/>
     </w:p>
     <w:p>
       <w:pPr>
@@ -3432,12 +3464,12 @@
           <w:numId w:val="6"/>
         </w:numPr>
       </w:pPr>
-      <w:bookmarkStart w:id="2" w:name="_Toc126516520"/>
+      <w:bookmarkStart w:id="3" w:name="_Toc126516520"/>
       <w:r>
         <w:lastRenderedPageBreak/>
         <w:t>Programmatūras prasību specifikācija</w:t>
       </w:r>
-      <w:bookmarkEnd w:id="2"/>
+      <w:bookmarkEnd w:id="3"/>
     </w:p>
     <w:p>
       <w:pPr>
@@ -3476,11 +3508,11 @@
           <w:numId w:val="6"/>
         </w:numPr>
       </w:pPr>
-      <w:bookmarkStart w:id="3" w:name="_Toc126516521"/>
+      <w:bookmarkStart w:id="4" w:name="_Toc126516521"/>
       <w:r>
         <w:t>Produkta perspektīva</w:t>
       </w:r>
-      <w:bookmarkEnd w:id="3"/>
+      <w:bookmarkEnd w:id="4"/>
     </w:p>
     <w:p>
       <w:pPr>
@@ -3490,11 +3522,11 @@
           <w:numId w:val="6"/>
         </w:numPr>
       </w:pPr>
-      <w:bookmarkStart w:id="4" w:name="_Toc126516522"/>
+      <w:bookmarkStart w:id="5" w:name="_Toc126516522"/>
       <w:r>
         <w:t>Sistēmas funkcionālās prasības</w:t>
       </w:r>
-      <w:bookmarkEnd w:id="4"/>
+      <w:bookmarkEnd w:id="5"/>
     </w:p>
     <w:p>
       <w:pPr>
@@ -5648,11 +5680,11 @@
           <w:numId w:val="6"/>
         </w:numPr>
       </w:pPr>
-      <w:bookmarkStart w:id="5" w:name="_Toc126516523"/>
+      <w:bookmarkStart w:id="6" w:name="_Toc126516523"/>
       <w:r>
         <w:t>Sistēmas nefunkcionālās prasības</w:t>
       </w:r>
-      <w:bookmarkEnd w:id="5"/>
+      <w:bookmarkEnd w:id="6"/>
     </w:p>
     <w:p>
       <w:pPr>
@@ -5737,8 +5769,6 @@
       <w:r>
         <w:t>Sistēmas saskarnei ir jābūt adaptīvai uz visādu ekrānu izmēriem.</w:t>
       </w:r>
-      <w:bookmarkStart w:id="6" w:name="_GoBack"/>
-      <w:bookmarkEnd w:id="6"/>
     </w:p>
     <w:p>
       <w:pPr>
@@ -6096,7 +6126,7 @@
       <w:pPr>
         <w:pStyle w:val="Darbapamattekts"/>
         <w:sectPr>
-          <w:footerReference w:type="default" r:id="rId9"/>
+          <w:footerReference w:type="default" r:id="rId10"/>
           <w:pgSz w:w="11906" w:h="16838" w:code="9"/>
           <w:pgMar w:top="1134" w:right="1134" w:bottom="1134" w:left="1418" w:header="709" w:footer="709" w:gutter="0"/>
           <w:pgNumType w:start="1"/>
@@ -6133,7 +6163,7 @@
       </w:pPr>
     </w:p>
     <w:sectPr>
-      <w:footerReference w:type="default" r:id="rId10"/>
+      <w:footerReference w:type="default" r:id="rId11"/>
       <w:pgSz w:w="11906" w:h="16838" w:code="9"/>
       <w:pgMar w:top="1134" w:right="1134" w:bottom="1134" w:left="1418" w:header="709" w:footer="709" w:gutter="0"/>
       <w:cols w:space="708"/>
@@ -9600,7 +9630,6 @@
   <w:style w:type="character" w:default="1" w:styleId="DefaultParagraphFont">
     <w:name w:val="Default Paragraph Font"/>
     <w:uiPriority w:val="1"/>
-    <w:semiHidden/>
     <w:unhideWhenUsed/>
   </w:style>
   <w:style w:type="table" w:default="1" w:styleId="TableNormal">
@@ -10298,7 +10327,7 @@
 </file>
 
 <file path=customXml/itemProps1.xml><?xml version="1.0" encoding="utf-8"?>
-<ds:datastoreItem xmlns:ds="http://schemas.openxmlformats.org/officeDocument/2006/customXml" ds:itemID="{D6721998-87F9-4D97-9476-805C208A1646}">
+<ds:datastoreItem xmlns:ds="http://schemas.openxmlformats.org/officeDocument/2006/customXml" ds:itemID="{7707A3C5-D453-4680-BB19-D2E85E64AABF}">
   <ds:schemaRefs>
     <ds:schemaRef ds:uri="http://schemas.openxmlformats.org/officeDocument/2006/bibliography"/>
   </ds:schemaRefs>

</xml_diff>

<commit_message>
Aizpildīju dokumentācijas 2. un 3. nodaļu, kā arī uzlaboju README
</commit_message>
<xml_diff>
--- a/dokumentacija/Programmatūras projekta tehniskā dokumentācija.docx
+++ b/dokumentacija/Programmatūras projekta tehniskā dokumentācija.docx
@@ -3335,32 +3335,16 @@
         <w:pStyle w:val="Darbapamattekts"/>
       </w:pPr>
       <w:r>
-        <w:t xml:space="preserve">Iepazīties ar dokumentācijas elektronisko versiju, pašu sistēmu un tās datubāzi var šajā </w:t>
-      </w:r>
-      <w:proofErr w:type="spellStart"/>
-      <w:r>
-        <w:t>GitHub</w:t>
-      </w:r>
-      <w:proofErr w:type="spellEnd"/>
-      <w:r>
-        <w:t xml:space="preserve"> saitē: </w:t>
+        <w:t xml:space="preserve">Iepazīties ar dokumentācijas elektronisko versiju, pašu sistēmu un tās datubāzi var šajā GitHub saitē: </w:t>
       </w:r>
       <w:hyperlink r:id="rId9" w:history="1">
         <w:r>
-          <w:t>https://github.co</w:t>
-        </w:r>
-        <w:r>
-          <w:t>m</w:t>
-        </w:r>
-        <w:r>
-          <w:t>/EndijsD/projekts</w:t>
+          <w:t>https://github.com/EndijsD/projekts</w:t>
         </w:r>
       </w:hyperlink>
       <w:r>
         <w:t>.</w:t>
       </w:r>
-      <w:bookmarkStart w:id="1" w:name="_GoBack"/>
-      <w:bookmarkEnd w:id="1"/>
       <w:r>
         <w:br w:type="page"/>
       </w:r>
@@ -3373,12 +3357,12 @@
           <w:numId w:val="6"/>
         </w:numPr>
       </w:pPr>
-      <w:bookmarkStart w:id="2" w:name="_Toc126516519"/>
+      <w:bookmarkStart w:id="1" w:name="_Toc126516519"/>
       <w:r>
         <w:lastRenderedPageBreak/>
         <w:t>Uzdevuma formulējums</w:t>
       </w:r>
-      <w:bookmarkEnd w:id="2"/>
+      <w:bookmarkEnd w:id="1"/>
     </w:p>
     <w:p>
       <w:pPr>
@@ -3435,13 +3419,8 @@
       <w:r>
         <w:t xml:space="preserve">piebāzti ar visādām nevajadzīgām lietām, tāpēc es savu interneta veikalu veidošu </w:t>
       </w:r>
-      <w:proofErr w:type="spellStart"/>
-      <w:r>
-        <w:t>minimalistisku</w:t>
-      </w:r>
-      <w:proofErr w:type="spellEnd"/>
-      <w:r>
-        <w:t xml:space="preserve"> </w:t>
+      <w:r>
+        <w:t xml:space="preserve">minimalistisku </w:t>
       </w:r>
       <w:r>
         <w:t>un modernu, kā arī izveidošu vismaz vienu iepriekš neredzētu funkciju interneta veikalā, piemēram, tumš</w:t>
@@ -3464,12 +3443,12 @@
           <w:numId w:val="6"/>
         </w:numPr>
       </w:pPr>
-      <w:bookmarkStart w:id="3" w:name="_Toc126516520"/>
+      <w:bookmarkStart w:id="2" w:name="_Toc126516520"/>
       <w:r>
         <w:lastRenderedPageBreak/>
         <w:t>Programmatūras prasību specifikācija</w:t>
       </w:r>
-      <w:bookmarkEnd w:id="3"/>
+      <w:bookmarkEnd w:id="2"/>
     </w:p>
     <w:p>
       <w:pPr>
@@ -3508,11 +3487,118 @@
           <w:numId w:val="6"/>
         </w:numPr>
       </w:pPr>
-      <w:bookmarkStart w:id="4" w:name="_Toc126516521"/>
+      <w:bookmarkStart w:id="3" w:name="_Toc126516521"/>
       <w:r>
         <w:t>Produkta perspektīva</w:t>
       </w:r>
-      <w:bookmarkEnd w:id="4"/>
+      <w:bookmarkEnd w:id="3"/>
+    </w:p>
+    <w:p>
+      <w:pPr>
+        <w:pStyle w:val="Darbapamattekts"/>
+      </w:pPr>
+      <w:r>
+        <w:t>Vispirms īsumā aprakstīšu savu produktu un tad aprakstīšu produkta perspektīvu no vairākiem skata punktiem. Mans piedāvātais produkts ir interneta veikals un tā administrēšanas sistēma, kur administrācijas sistēma atļaus administratoriem veikt datubāzes pārvaldīšanu un interneta veikals veikt preču pasūtīšanu, pirkšanu un informācijas uzzināšanu</w:t>
+      </w:r>
+      <w:r>
+        <w:t xml:space="preserve"> tā lietotājiem</w:t>
+      </w:r>
+      <w:r>
+        <w:t xml:space="preserve">. </w:t>
+      </w:r>
+      <w:r>
+        <w:t>Produkta perspektīvu</w:t>
+      </w:r>
+      <w:r>
+        <w:t xml:space="preserve"> savai sistēmai</w:t>
+      </w:r>
+      <w:r>
+        <w:t xml:space="preserve"> es varu paņemt pat no vairākiem skata punktiem. Sāksim ar pirmo kas būtu no potenciālo sistēmas īpašnieku puses. No viņu puses skatoties uz šo s</w:t>
+      </w:r>
+      <w:r>
+        <w:t>istēmu viņiem vajadzētu redzēt t</w:t>
+      </w:r>
+      <w:r>
+        <w:t>o kā biznesa paplašināšanas iespēju.</w:t>
+      </w:r>
+      <w:r>
+        <w:t xml:space="preserve"> Kā jau redzams mūsdienās viss pāriet uz tehnoloģisko pusi, uz internetu tāpēc mūsdienās, visām kompānijām ir jābūt savai mājaslapai, aplikācijai vai kaut kā tā un visas kompānijas tiecas uz to, jo internets ir vieglākais veids kā iegūt atbalstu, potenciālos klientus, ja to dara pareizi</w:t>
+      </w:r>
+      <w:r>
+        <w:t>. T</w:t>
+      </w:r>
+      <w:r>
+        <w:t>āpēc es veidoju šo sistēmu, kura no potenciālo īpašnieku puses skatoties vajadzētu izskatīties minimalistisks un mūsdienīgs veids, kā dabūt savu veikalu interneta vidē</w:t>
+      </w:r>
+      <w:r>
+        <w:t xml:space="preserve"> un tādā veidā modernizētu savu uzņēmumu</w:t>
+      </w:r>
+      <w:r>
+        <w:t>.</w:t>
+      </w:r>
+      <w:r>
+        <w:t xml:space="preserve"> No uzņēmuma darbinieku puses skatoties mana izveidotā administrēšanas sistēma ir viegls veids kā pārvaldīt un pārskatīt uzņēmuma datubāzes datus, jo viss notiktu ar mājaslapas interfeisu, nebūtu jāraksta nekādas komandrindas vai jāveic datu manipulācijā pa taisno datubāzē.</w:t>
+      </w:r>
+      <w:r>
+        <w:t xml:space="preserve"> Viņu darbs būtu atvieglināts un produktivitāte uzlabota.</w:t>
+      </w:r>
+      <w:r>
+        <w:t xml:space="preserve"> Un visbeidzot produkta perspektīva no </w:t>
+      </w:r>
+      <w:r>
+        <w:t>pašu interneta veikala lietotāju</w:t>
+      </w:r>
+      <w:r>
+        <w:t xml:space="preserve"> puses. </w:t>
+      </w:r>
+      <w:r>
+        <w:t xml:space="preserve">Ja potenciālajiem lietotājiem interesētu preces, kas tiktu liktas šajā </w:t>
+      </w:r>
+      <w:r>
+        <w:t>interneta veikalā</w:t>
+      </w:r>
+      <w:r>
+        <w:t xml:space="preserve">, lai gan es veidoju </w:t>
+      </w:r>
+      <w:r>
+        <w:t xml:space="preserve">to </w:t>
+      </w:r>
+      <w:r>
+        <w:t xml:space="preserve">priekš ģitāru pārdošanas, teorētiski varētu pārmainīt priekš jebkāda citu preču klāsta, tad </w:t>
+      </w:r>
+      <w:r>
+        <w:t>no viņu skatu punkta viņi redzēs</w:t>
+      </w:r>
+      <w:r>
+        <w:t xml:space="preserve">, </w:t>
+      </w:r>
+      <w:r>
+        <w:t>viegli izmantojamu, minimalistisku</w:t>
+      </w:r>
+      <w:r>
+        <w:t xml:space="preserve"> </w:t>
+      </w:r>
+      <w:r>
+        <w:t>ar patīkamu interfeisu interneta veikalu</w:t>
+      </w:r>
+      <w:r>
+        <w:t>, kuram, būs pieejams tumšā režīm</w:t>
+      </w:r>
+      <w:r>
+        <w:t>a slēdzis, un iespējams vēl kāda cita unikāla funkcija</w:t>
+      </w:r>
+      <w:r>
+        <w:t>. T</w:t>
+      </w:r>
+      <w:r>
+        <w:t xml:space="preserve">āpēc kopumā viņiem būtu patīkama pieredze izmantojot šo </w:t>
+      </w:r>
+      <w:r>
+        <w:t>aplikāciju</w:t>
+      </w:r>
+      <w:r>
+        <w:t>.</w:t>
+      </w:r>
     </w:p>
     <w:p>
       <w:pPr>
@@ -3522,11 +3608,11 @@
           <w:numId w:val="6"/>
         </w:numPr>
       </w:pPr>
-      <w:bookmarkStart w:id="5" w:name="_Toc126516522"/>
+      <w:bookmarkStart w:id="4" w:name="_Toc126516522"/>
       <w:r>
         <w:t>Sistēmas funkcionālās prasības</w:t>
       </w:r>
-      <w:bookmarkEnd w:id="5"/>
+      <w:bookmarkEnd w:id="4"/>
     </w:p>
     <w:p>
       <w:pPr>
@@ -3560,6 +3646,7 @@
         <w:pStyle w:val="Darbapamattekts"/>
       </w:pPr>
       <w:r>
+        <w:lastRenderedPageBreak/>
         <w:t>Funkcija “Reģistrēšanās”</w:t>
       </w:r>
       <w:r>
@@ -3879,7 +3966,6 @@
         </w:numPr>
       </w:pPr>
       <w:r>
-        <w:lastRenderedPageBreak/>
         <w:t>j</w:t>
       </w:r>
       <w:r>
@@ -4086,6 +4172,7 @@
         <w:pStyle w:val="Darbapamattekts"/>
       </w:pPr>
       <w:r>
+        <w:lastRenderedPageBreak/>
         <w:t>Izlogo lietotāju</w:t>
       </w:r>
       <w:r>
@@ -4371,7 +4458,6 @@
         </w:numPr>
       </w:pPr>
       <w:r>
-        <w:lastRenderedPageBreak/>
         <w:t>p</w:t>
       </w:r>
       <w:r>
@@ -4569,6 +4655,7 @@
         </w:numPr>
       </w:pPr>
       <w:r>
+        <w:lastRenderedPageBreak/>
         <w:t xml:space="preserve">laukā </w:t>
       </w:r>
       <w:r>
@@ -4963,7 +5050,6 @@
         <w:pStyle w:val="Darbapamattekts"/>
       </w:pPr>
       <w:r>
-        <w:lastRenderedPageBreak/>
         <w:t>Funkcija “</w:t>
       </w:r>
       <w:r>
@@ -5218,6 +5304,7 @@
         <w:pStyle w:val="Darbapamattekts"/>
       </w:pPr>
       <w:r>
+        <w:lastRenderedPageBreak/>
         <w:t>Uzspiest d</w:t>
       </w:r>
       <w:r>
@@ -5455,7 +5542,6 @@
         <w:pStyle w:val="Darbapamattekts"/>
       </w:pPr>
       <w:r>
-        <w:lastRenderedPageBreak/>
         <w:t>Funkcija “</w:t>
       </w:r>
       <w:r>
@@ -5680,11 +5766,12 @@
           <w:numId w:val="6"/>
         </w:numPr>
       </w:pPr>
-      <w:bookmarkStart w:id="6" w:name="_Toc126516523"/>
-      <w:r>
+      <w:bookmarkStart w:id="5" w:name="_Toc126516523"/>
+      <w:r>
+        <w:lastRenderedPageBreak/>
         <w:t>Sistēmas nefunkcionālās prasības</w:t>
       </w:r>
-      <w:bookmarkEnd w:id="6"/>
+      <w:bookmarkEnd w:id="5"/>
     </w:p>
     <w:p>
       <w:pPr>
@@ -5778,11 +5865,118 @@
           <w:numId w:val="6"/>
         </w:numPr>
       </w:pPr>
-      <w:bookmarkStart w:id="7" w:name="_Toc126516524"/>
+      <w:bookmarkStart w:id="6" w:name="_Toc126516524"/>
       <w:r>
         <w:t>Gala lietotāja raksturiezīmes</w:t>
       </w:r>
-      <w:bookmarkEnd w:id="7"/>
+      <w:bookmarkEnd w:id="6"/>
+    </w:p>
+    <w:p>
+      <w:pPr>
+        <w:pStyle w:val="Darbapamattekts"/>
+      </w:pPr>
+      <w:r>
+        <w:t>Zinot to ka es veidoju ģ</w:t>
+      </w:r>
+      <w:r>
+        <w:t>itāru</w:t>
+      </w:r>
+      <w:r>
+        <w:t xml:space="preserve"> tirdzniecības interneta veikalu un tā administrēšanas sistēmu, praktiski būs 2 veida gala lietotāji – administratori</w:t>
+      </w:r>
+      <w:r>
+        <w:t>, kuri izmantos administrēšanas sistēmu</w:t>
+      </w:r>
+      <w:r>
+        <w:t xml:space="preserve"> un </w:t>
+      </w:r>
+      <w:r>
+        <w:t>interneta veikala lietotāji.</w:t>
+      </w:r>
+      <w:r>
+        <w:t xml:space="preserve"> Administratori būs kompānijas darbinieki, kuri izmantos administrēšanas sistēmas pusi. Šiem darbiniekiem nebūs jābūt īpašas zināšanas par IT jomu</w:t>
+      </w:r>
+      <w:r>
+        <w:t xml:space="preserve"> vai programmēšanu, </w:t>
+      </w:r>
+      <w:r>
+        <w:t>ja viņi izprot</w:t>
+      </w:r>
+      <w:r>
+        <w:t xml:space="preserve"> kā izmantot ikdienā sastopamas</w:t>
+      </w:r>
+      <w:r>
+        <w:t xml:space="preserve"> mājaslapu</w:t>
+      </w:r>
+      <w:r>
+        <w:t xml:space="preserve"> un </w:t>
+      </w:r>
+      <w:r>
+        <w:t>aplikāciju</w:t>
+      </w:r>
+      <w:r>
+        <w:t xml:space="preserve"> funkcijas</w:t>
+      </w:r>
+      <w:r>
+        <w:t>, tad viņi spēs izmantot administrēšanas sistēmu</w:t>
+      </w:r>
+      <w:r>
+        <w:t xml:space="preserve">, viņiem būs pieejams pārskata opcijas un datu </w:t>
+      </w:r>
+      <w:r>
+        <w:t xml:space="preserve">manipulēšanas </w:t>
+      </w:r>
+      <w:r>
+        <w:t>iespējas, par datubāzi.</w:t>
+      </w:r>
+      <w:r>
+        <w:t xml:space="preserve"> Šie administratori būs atbildīgie par sistēmas datu </w:t>
+      </w:r>
+      <w:r>
+        <w:t>uzturēšanu un atjaunošanu. Un runājot par interneta veikala lietotājiem</w:t>
+      </w:r>
+      <w:r>
+        <w:t xml:space="preserve"> tie var būt jebkurš cilv</w:t>
+      </w:r>
+      <w:r>
+        <w:t>ēks. Interneta veikala lietotājie</w:t>
+      </w:r>
+      <w:r>
+        <w:t>m nav o</w:t>
+      </w:r>
+      <w:r>
+        <w:t xml:space="preserve">bligāti jābūt </w:t>
+      </w:r>
+      <w:r>
+        <w:t>klientie</w:t>
+      </w:r>
+      <w:r>
+        <w:t>m, cilvēki, kuri vēlētos, piemēram, uzzināt vairāk informāciju par kompāniju, kurai pieder</w:t>
+      </w:r>
+      <w:r>
+        <w:t>ētu</w:t>
+      </w:r>
+      <w:r>
+        <w:t xml:space="preserve"> šis interneta veikals arī būs iespēja to</w:t>
+      </w:r>
+      <w:r>
+        <w:t xml:space="preserve"> izdarīt</w:t>
+      </w:r>
+      <w:r>
+        <w:t>, bet ja kāda no šīm personām arī vēlētos veikt pasūtījumu, tad šai personai būtu jābūt savai bankas kartei, lai veiktu apmaksu par veikto pasūtījumu. Un kontu</w:t>
+      </w:r>
+      <w:r>
+        <w:t xml:space="preserve"> interneta veikalā</w:t>
+      </w:r>
+      <w:r>
+        <w:t xml:space="preserve"> varēs </w:t>
+      </w:r>
+      <w:r>
+        <w:t>uztaisīt arī jebkurš, pēc kompānijas noteikumiem, kurai piederētu šis interneta veikals.</w:t>
+      </w:r>
+      <w:r>
+        <w:t xml:space="preserve"> Interneta veikala lietotājiem arī nebūs jābūt nekādām īpašām IT jomas vai programmēšanas zināšanām, ja viņi izprot kā izmantot ikdienā sastopamas mājaslapas un aplikācijas tad viņi spēs izmantot arī šo interneta veikalu.</w:t>
+      </w:r>
       <w:r>
         <w:br w:type="page"/>
       </w:r>
@@ -5795,7 +5989,7 @@
           <w:numId w:val="6"/>
         </w:numPr>
       </w:pPr>
-      <w:bookmarkStart w:id="8" w:name="_Toc126516525"/>
+      <w:bookmarkStart w:id="7" w:name="_Toc126516525"/>
       <w:r>
         <w:lastRenderedPageBreak/>
         <w:t>Izstrādes līdzekļu</w:t>
@@ -5809,7 +6003,24 @@
       <w:r>
         <w:t>apraksts un izvēles pamatojums</w:t>
       </w:r>
-      <w:bookmarkEnd w:id="8"/>
+      <w:bookmarkEnd w:id="7"/>
+      <w:r>
+        <w:t xml:space="preserve"> </w:t>
+      </w:r>
+    </w:p>
+    <w:p>
+      <w:pPr>
+        <w:pStyle w:val="Darbapamattekts"/>
+      </w:pPr>
+      <w:r>
+        <w:t>Šajā nodaļā varēs izlasīt, kāpēc es izvēlējos izmantot tieši tos līdzekļus un valodas, kurus es izmantoju šajā projektā un alternatīvos variantus, kurus varēju izm</w:t>
+      </w:r>
+      <w:r>
+        <w:t>antot šī paša projekta veidošanai</w:t>
+      </w:r>
+      <w:r>
+        <w:t>.</w:t>
+      </w:r>
     </w:p>
     <w:p>
       <w:pPr>
@@ -5819,11 +6030,574 @@
           <w:numId w:val="6"/>
         </w:numPr>
       </w:pPr>
-      <w:bookmarkStart w:id="9" w:name="_Toc126516526"/>
+      <w:bookmarkStart w:id="8" w:name="_Toc126516526"/>
       <w:r>
         <w:t>Izvēlēto risinājuma līdzekļu un valodu apraksts</w:t>
       </w:r>
-      <w:bookmarkEnd w:id="9"/>
+      <w:bookmarkEnd w:id="8"/>
+    </w:p>
+    <w:p>
+      <w:pPr>
+        <w:pStyle w:val="Darbapamattekts"/>
+      </w:pPr>
+      <w:r>
+        <w:t>Es šajā projektā izvēlējos</w:t>
+      </w:r>
+      <w:r>
+        <w:t xml:space="preserve"> izmantot sekojošās </w:t>
+      </w:r>
+      <w:r>
+        <w:t>valodas:</w:t>
+      </w:r>
+    </w:p>
+    <w:p>
+      <w:pPr>
+        <w:pStyle w:val="Darbapamattekts"/>
+        <w:numPr>
+          <w:ilvl w:val="0"/>
+          <w:numId w:val="33"/>
+        </w:numPr>
+      </w:pPr>
+      <w:r>
+        <w:t>JavaScript</w:t>
+      </w:r>
+      <w:r>
+        <w:t xml:space="preserve"> – </w:t>
+      </w:r>
+      <w:r>
+        <w:t>Tā</w:t>
+      </w:r>
+      <w:r>
+        <w:t xml:space="preserve"> ir skriptu valoda, kas balstīta uz prototipu koncepta.</w:t>
+      </w:r>
+      <w:r>
+        <w:t xml:space="preserve"> </w:t>
+      </w:r>
+      <w:r>
+        <w:t xml:space="preserve">Izvēlējos šo valodu, jo ar to programmai var </w:t>
+      </w:r>
+      <w:r>
+        <w:t>uztaisīt</w:t>
+      </w:r>
+      <w:r>
+        <w:t xml:space="preserve"> gan </w:t>
+      </w:r>
+      <w:r>
+        <w:t>servera un klienta pusi</w:t>
+      </w:r>
+      <w:r>
+        <w:t>.</w:t>
+      </w:r>
+      <w:r>
+        <w:t xml:space="preserve"> Precīzāk man būtu jāsaka ka izmantoju React un Node.js</w:t>
+      </w:r>
+      <w:r>
+        <w:t xml:space="preserve"> un tas ir pateicoties tam ka man šīs lietas bija jāmācās prakses laikā</w:t>
+      </w:r>
+      <w:r>
+        <w:t>, tāpēc šīs zināšanas izlēmu pielietot arī eksāmena veidošanai</w:t>
+      </w:r>
+      <w:r>
+        <w:t>.</w:t>
+      </w:r>
+    </w:p>
+    <w:p>
+      <w:pPr>
+        <w:pStyle w:val="Darbapamattekts"/>
+        <w:numPr>
+          <w:ilvl w:val="1"/>
+          <w:numId w:val="33"/>
+        </w:numPr>
+      </w:pPr>
+      <w:r>
+        <w:t xml:space="preserve">React – Tā </w:t>
+      </w:r>
+      <w:r>
+        <w:t xml:space="preserve">ir bezmaksas un atvērtā koda </w:t>
+      </w:r>
+      <w:r>
+        <w:t>klienta puses</w:t>
+      </w:r>
+      <w:r>
+        <w:t xml:space="preserve"> JavaScript bibliotēka lietotāja </w:t>
+      </w:r>
+      <w:r>
+        <w:t>interfeisa</w:t>
+      </w:r>
+      <w:r>
+        <w:t xml:space="preserve"> veidošanai, pamatojoties uz komponentiem.</w:t>
+      </w:r>
+    </w:p>
+    <w:p>
+      <w:pPr>
+        <w:pStyle w:val="Darbapamattekts"/>
+        <w:numPr>
+          <w:ilvl w:val="1"/>
+          <w:numId w:val="33"/>
+        </w:numPr>
+      </w:pPr>
+      <w:r>
+        <w:t xml:space="preserve">Node.js – </w:t>
+      </w:r>
+      <w:r>
+        <w:t>Tā</w:t>
+      </w:r>
+      <w:r>
+        <w:t xml:space="preserve"> </w:t>
+      </w:r>
+      <w:r>
+        <w:t>ir atvērtā pirmkoda, starpplatformu JavaScript reāllaika vide, kas ļauj izpildīt JavaScript kodu servera pusē.</w:t>
+      </w:r>
+    </w:p>
+    <w:p>
+      <w:pPr>
+        <w:pStyle w:val="Darbapamattekts"/>
+        <w:numPr>
+          <w:ilvl w:val="0"/>
+          <w:numId w:val="33"/>
+        </w:numPr>
+      </w:pPr>
+      <w:r>
+        <w:t xml:space="preserve">HTML – </w:t>
+      </w:r>
+      <w:r>
+        <w:t>Tā</w:t>
+      </w:r>
+      <w:r>
+        <w:t xml:space="preserve"> ir iezīmēšanas valoda, kas ir izstrādāta tīmekļa lappušu un citas pārlūkprogrammā attē</w:t>
+      </w:r>
+      <w:r>
+        <w:t>lojamas informācijas glabāšanai.</w:t>
+      </w:r>
+    </w:p>
+    <w:p>
+      <w:pPr>
+        <w:pStyle w:val="Darbapamattekts"/>
+        <w:numPr>
+          <w:ilvl w:val="0"/>
+          <w:numId w:val="33"/>
+        </w:numPr>
+      </w:pPr>
+      <w:r>
+        <w:t xml:space="preserve">CSS – </w:t>
+      </w:r>
+      <w:r>
+        <w:t xml:space="preserve">Tā </w:t>
+      </w:r>
+      <w:r>
+        <w:t>ir īpaša stila lapas valoda, ko lieto, lai aprakstītu izskatu iezīmēšanas valodā veidotiem dokumentiem.</w:t>
+      </w:r>
+      <w:r>
+        <w:t xml:space="preserve"> Bet specifiskāk lielākoties visur es izmantoju MUI styled</w:t>
+      </w:r>
+      <w:r>
+        <w:t>() rīku</w:t>
+      </w:r>
+      <w:r>
+        <w:t>, ko es arī prakses laikā esmu uzzinājis un iemācījies.</w:t>
+      </w:r>
+    </w:p>
+    <w:p>
+      <w:pPr>
+        <w:pStyle w:val="Darbapamattekts"/>
+        <w:numPr>
+          <w:ilvl w:val="1"/>
+          <w:numId w:val="33"/>
+        </w:numPr>
+      </w:pPr>
+      <w:r>
+        <w:t xml:space="preserve">MUI styled() – </w:t>
+      </w:r>
+      <w:r>
+        <w:t>Tas ir r</w:t>
+      </w:r>
+      <w:r>
+        <w:t xml:space="preserve">īks </w:t>
+      </w:r>
+      <w:r>
+        <w:t>stilizētu komponentu veidošanai.</w:t>
+      </w:r>
+      <w:r>
+        <w:t xml:space="preserve"> At</w:t>
+      </w:r>
+      <w:r>
+        <w:t>ļauj rakstīt CSS</w:t>
+      </w:r>
+      <w:r>
+        <w:t xml:space="preserve"> sintaksi</w:t>
+      </w:r>
+      <w:r>
+        <w:t xml:space="preserve"> JavaScript</w:t>
+      </w:r>
+      <w:r>
+        <w:t xml:space="preserve"> valodā</w:t>
+      </w:r>
+      <w:r>
+        <w:t>.</w:t>
+      </w:r>
+    </w:p>
+    <w:p>
+      <w:pPr>
+        <w:pStyle w:val="Darbapamattekts"/>
+      </w:pPr>
+      <w:r>
+        <w:t>Un sekojošos līdzekļus:</w:t>
+      </w:r>
+    </w:p>
+    <w:p>
+      <w:pPr>
+        <w:pStyle w:val="Darbapamattekts"/>
+        <w:numPr>
+          <w:ilvl w:val="0"/>
+          <w:numId w:val="34"/>
+        </w:numPr>
+      </w:pPr>
+      <w:r>
+        <w:t xml:space="preserve">Visual Studio Code – </w:t>
+      </w:r>
+      <w:r>
+        <w:t xml:space="preserve">Tas </w:t>
+      </w:r>
+      <w:r>
+        <w:t>ir koda redaktors</w:t>
+      </w:r>
+      <w:r>
+        <w:t>.</w:t>
+      </w:r>
+      <w:r>
+        <w:t xml:space="preserve"> Mūsdienās ļoti populārs un plaši izmantots.</w:t>
+      </w:r>
+    </w:p>
+    <w:p>
+      <w:pPr>
+        <w:pStyle w:val="Darbapamattekts"/>
+        <w:ind w:left="1571" w:firstLine="360"/>
+      </w:pPr>
+      <w:r>
+        <w:t>Manis izmantotie</w:t>
+      </w:r>
+      <w:r>
+        <w:t xml:space="preserve"> koda</w:t>
+      </w:r>
+      <w:r>
+        <w:t xml:space="preserve"> r</w:t>
+      </w:r>
+      <w:r>
+        <w:t>edaktora paplašinājumi:</w:t>
+      </w:r>
+    </w:p>
+    <w:p>
+      <w:pPr>
+        <w:pStyle w:val="Darbapamattekts"/>
+        <w:numPr>
+          <w:ilvl w:val="1"/>
+          <w:numId w:val="34"/>
+        </w:numPr>
+      </w:pPr>
+      <w:r>
+        <w:t>Auto Rename Tag</w:t>
+      </w:r>
+      <w:r>
+        <w:t xml:space="preserve"> – </w:t>
+      </w:r>
+      <w:r>
+        <w:t>Automātiski pārdēvē</w:t>
+      </w:r>
+      <w:r>
+        <w:t xml:space="preserve"> pārī savienoto</w:t>
+      </w:r>
+      <w:r>
+        <w:t>s</w:t>
+      </w:r>
+      <w:r>
+        <w:t xml:space="preserve"> HTML/XML tagu</w:t>
+      </w:r>
+      <w:r>
+        <w:t>s</w:t>
+      </w:r>
+      <w:r>
+        <w:t>.</w:t>
+      </w:r>
+    </w:p>
+    <w:p>
+      <w:pPr>
+        <w:pStyle w:val="Darbapamattekts"/>
+        <w:numPr>
+          <w:ilvl w:val="1"/>
+          <w:numId w:val="34"/>
+        </w:numPr>
+      </w:pPr>
+      <w:r>
+        <w:t xml:space="preserve">Code Spell Checker – </w:t>
+      </w:r>
+      <w:r>
+        <w:t>K</w:t>
+      </w:r>
+      <w:r>
+        <w:t>oda pareizrakstības pārbaudītājs</w:t>
+      </w:r>
+      <w:r>
+        <w:t>.</w:t>
+      </w:r>
+    </w:p>
+    <w:p>
+      <w:pPr>
+        <w:pStyle w:val="Darbapamattekts"/>
+        <w:numPr>
+          <w:ilvl w:val="1"/>
+          <w:numId w:val="34"/>
+        </w:numPr>
+      </w:pPr>
+      <w:r>
+        <w:t xml:space="preserve">Color Highlight – </w:t>
+      </w:r>
+      <w:r>
+        <w:t>Koda r</w:t>
+      </w:r>
+      <w:r>
+        <w:t xml:space="preserve">edaktorā </w:t>
+      </w:r>
+      <w:r>
+        <w:t>iezīmē</w:t>
+      </w:r>
+      <w:r>
+        <w:t xml:space="preserve"> </w:t>
+      </w:r>
+      <w:r>
+        <w:t>CSS/</w:t>
+      </w:r>
+      <w:r>
+        <w:t>tīmekļa krāsas</w:t>
+      </w:r>
+      <w:r>
+        <w:t>.</w:t>
+      </w:r>
+    </w:p>
+    <w:p>
+      <w:pPr>
+        <w:pStyle w:val="Darbapamattekts"/>
+        <w:numPr>
+          <w:ilvl w:val="1"/>
+          <w:numId w:val="34"/>
+        </w:numPr>
+      </w:pPr>
+      <w:r>
+        <w:t xml:space="preserve">ESLint – </w:t>
+      </w:r>
+      <w:r>
+        <w:t xml:space="preserve">Integrē ESLint </w:t>
+      </w:r>
+      <w:r>
+        <w:t xml:space="preserve">koda </w:t>
+      </w:r>
+      <w:r>
+        <w:t>redaktorā (Atrod problēmas kodā)</w:t>
+      </w:r>
+      <w:r>
+        <w:t>.</w:t>
+      </w:r>
+    </w:p>
+    <w:p>
+      <w:pPr>
+        <w:pStyle w:val="Darbapamattekts"/>
+        <w:numPr>
+          <w:ilvl w:val="1"/>
+          <w:numId w:val="34"/>
+        </w:numPr>
+      </w:pPr>
+      <w:r>
+        <w:t xml:space="preserve">Image preview – </w:t>
+      </w:r>
+      <w:r>
+        <w:t>Rāda attēla priekšskatījumu</w:t>
+      </w:r>
+      <w:r>
+        <w:t xml:space="preserve"> koda</w:t>
+      </w:r>
+      <w:r>
+        <w:t xml:space="preserve"> </w:t>
+      </w:r>
+      <w:r>
+        <w:t>redaktorā.</w:t>
+      </w:r>
+    </w:p>
+    <w:p>
+      <w:pPr>
+        <w:pStyle w:val="Darbapamattekts"/>
+        <w:numPr>
+          <w:ilvl w:val="1"/>
+          <w:numId w:val="34"/>
+        </w:numPr>
+      </w:pPr>
+      <w:r>
+        <w:t xml:space="preserve">Prettier - Code formatter – </w:t>
+      </w:r>
+      <w:r>
+        <w:t>Koda formatētājs</w:t>
+      </w:r>
+      <w:r>
+        <w:t>.</w:t>
+      </w:r>
+    </w:p>
+    <w:p>
+      <w:pPr>
+        <w:pStyle w:val="Darbapamattekts"/>
+        <w:numPr>
+          <w:ilvl w:val="1"/>
+          <w:numId w:val="34"/>
+        </w:numPr>
+      </w:pPr>
+      <w:r>
+        <w:lastRenderedPageBreak/>
+        <w:t>REST Client – Ļ</w:t>
+      </w:r>
+      <w:r>
+        <w:t>auj nosūtīt HTTP pieprasījumu un skatīt atbildi</w:t>
+      </w:r>
+      <w:r>
+        <w:t xml:space="preserve"> koda</w:t>
+      </w:r>
+      <w:r>
+        <w:t xml:space="preserve"> redaktorā.</w:t>
+      </w:r>
+    </w:p>
+    <w:p>
+      <w:pPr>
+        <w:pStyle w:val="Darbapamattekts"/>
+        <w:numPr>
+          <w:ilvl w:val="1"/>
+          <w:numId w:val="34"/>
+        </w:numPr>
+      </w:pPr>
+      <w:r>
+        <w:t>Simple React Snippets – Saīsināti koda fragmenti.</w:t>
+      </w:r>
+    </w:p>
+    <w:p>
+      <w:pPr>
+        <w:pStyle w:val="Darbapamattekts"/>
+        <w:numPr>
+          <w:ilvl w:val="1"/>
+          <w:numId w:val="34"/>
+        </w:numPr>
+      </w:pPr>
+      <w:r>
+        <w:t xml:space="preserve">vscode-styled-components – </w:t>
+      </w:r>
+      <w:r>
+        <w:t>Sintakses izcelšana</w:t>
+      </w:r>
+      <w:r>
+        <w:t xml:space="preserve"> priekš</w:t>
+      </w:r>
+      <w:r>
+        <w:t xml:space="preserve"> </w:t>
+      </w:r>
+      <w:r>
+        <w:t>styled-components.</w:t>
+      </w:r>
+    </w:p>
+    <w:p>
+      <w:pPr>
+        <w:pStyle w:val="Darbapamattekts"/>
+        <w:numPr>
+          <w:ilvl w:val="0"/>
+          <w:numId w:val="34"/>
+        </w:numPr>
+      </w:pPr>
+      <w:r>
+        <w:t xml:space="preserve">Word 2016 – </w:t>
+      </w:r>
+      <w:r>
+        <w:t xml:space="preserve">Tas </w:t>
+      </w:r>
+      <w:r>
+        <w:t>ir teksta procesors</w:t>
+      </w:r>
+      <w:r>
+        <w:t>.</w:t>
+      </w:r>
+    </w:p>
+    <w:p>
+      <w:pPr>
+        <w:pStyle w:val="Darbapamattekts"/>
+        <w:numPr>
+          <w:ilvl w:val="0"/>
+          <w:numId w:val="34"/>
+        </w:numPr>
+      </w:pPr>
+      <w:r>
+        <w:t>MySQL Workbench</w:t>
+      </w:r>
+      <w:r>
+        <w:t xml:space="preserve"> – </w:t>
+      </w:r>
+      <w:r>
+        <w:t xml:space="preserve">Tas </w:t>
+      </w:r>
+      <w:r>
+        <w:t>ir vizuāls datubāzes dizaina rīks</w:t>
+      </w:r>
+      <w:r>
+        <w:t xml:space="preserve"> balstīts uz </w:t>
+      </w:r>
+      <w:r>
+        <w:t>MySQL datubāzes sistēmas.</w:t>
+      </w:r>
+      <w:r>
+        <w:t xml:space="preserve"> Izmantoju, jo skolā mums </w:t>
+      </w:r>
+      <w:r>
+        <w:t>šo</w:t>
+      </w:r>
+      <w:r>
+        <w:t xml:space="preserve"> ļoti padziļināti mācīja, </w:t>
+      </w:r>
+      <w:r>
+        <w:t>tāpēc esmu pārliecināts ar savām spējam par šo rīku</w:t>
+      </w:r>
+      <w:r>
+        <w:t xml:space="preserve"> un datubāzes veidu</w:t>
+      </w:r>
+      <w:r>
+        <w:t>.</w:t>
+      </w:r>
+    </w:p>
+    <w:p>
+      <w:pPr>
+        <w:pStyle w:val="Darbapamattekts"/>
+        <w:numPr>
+          <w:ilvl w:val="0"/>
+          <w:numId w:val="34"/>
+        </w:numPr>
+      </w:pPr>
+      <w:r>
+        <w:t xml:space="preserve">Git – Tā </w:t>
+      </w:r>
+      <w:r>
+        <w:t>ir versiju kontroles sistēma.</w:t>
+      </w:r>
+    </w:p>
+    <w:p>
+      <w:pPr>
+        <w:pStyle w:val="Darbapamattekts"/>
+        <w:numPr>
+          <w:ilvl w:val="0"/>
+          <w:numId w:val="34"/>
+        </w:numPr>
+      </w:pPr>
+      <w:r>
+        <w:t>GitHub</w:t>
+      </w:r>
+      <w:r>
+        <w:t xml:space="preserve"> – </w:t>
+      </w:r>
+      <w:r>
+        <w:t xml:space="preserve">Tas </w:t>
+      </w:r>
+      <w:r>
+        <w:t>ir tīmeklī balstīts Git repozitoriju mitināšanas pakalpojums.</w:t>
+      </w:r>
     </w:p>
     <w:p>
       <w:pPr>
@@ -5833,14 +6607,247 @@
           <w:numId w:val="6"/>
         </w:numPr>
       </w:pPr>
-      <w:bookmarkStart w:id="10" w:name="_Toc126516527"/>
+      <w:bookmarkStart w:id="9" w:name="_Toc126516527"/>
       <w:r>
         <w:t>A</w:t>
       </w:r>
       <w:r>
         <w:t>lternatīvo risinājuma līdzekļu un valodu apraksts</w:t>
       </w:r>
+      <w:bookmarkEnd w:id="9"/>
+    </w:p>
+    <w:p>
+      <w:pPr>
+        <w:pStyle w:val="Darbapamattekts"/>
+      </w:pPr>
+      <w:r>
+        <w:t>Alternatīvās valodas, kuras es varēju izmantot:</w:t>
+      </w:r>
+    </w:p>
+    <w:p>
+      <w:pPr>
+        <w:pStyle w:val="Darbapamattekts"/>
+        <w:numPr>
+          <w:ilvl w:val="0"/>
+          <w:numId w:val="40"/>
+        </w:numPr>
+      </w:pPr>
+      <w:r>
+        <w:t>PHP</w:t>
+      </w:r>
+      <w:r>
+        <w:t xml:space="preserve"> – </w:t>
+      </w:r>
+      <w:r>
+        <w:t xml:space="preserve">Tā </w:t>
+      </w:r>
+      <w:r>
+        <w:t xml:space="preserve">ir servera skriptu valoda un rīks dinamisku un interaktīvu </w:t>
+      </w:r>
+      <w:r>
+        <w:t>mājas</w:t>
+      </w:r>
+      <w:r>
+        <w:t>lapu izveidei.</w:t>
+      </w:r>
+      <w:r>
+        <w:t xml:space="preserve"> Lai gan esmu izmantojis un mācījies šo valodu skolā, manuprāt, JavaScript ir daudz universālāka valoda. PHP man likās neorganizēta un limitēta valoda. Lai gan es varu izmantot PHP ar JavaScript, bet skatoties uz to ka es varu JavaScript izmantot pilnīgi visam gan servera un klienta </w:t>
+      </w:r>
+      <w:r>
+        <w:t>pusei, pat</w:t>
+      </w:r>
+      <w:r>
+        <w:t xml:space="preserve"> priekš</w:t>
+      </w:r>
+      <w:r>
+        <w:t xml:space="preserve"> CSS, tad es labāk izvēlos</w:t>
+      </w:r>
+      <w:r>
+        <w:t xml:space="preserve"> to</w:t>
+      </w:r>
+      <w:r>
+        <w:t>.</w:t>
+      </w:r>
+    </w:p>
+    <w:p>
+      <w:pPr>
+        <w:pStyle w:val="Darbapamattekts"/>
+        <w:numPr>
+          <w:ilvl w:val="0"/>
+          <w:numId w:val="40"/>
+        </w:numPr>
+      </w:pPr>
+      <w:r>
+        <w:t>Python</w:t>
+      </w:r>
+      <w:r>
+        <w:t xml:space="preserve"> – </w:t>
+      </w:r>
+      <w:r>
+        <w:t>Tā ir augsta līmeņa programmēšanas valoda. Tā ir interpretējama objektorientētā skriptu valoda.</w:t>
+      </w:r>
+      <w:r>
+        <w:t xml:space="preserve"> Esmu tikai pats minimāli mācījies šo valodu un pat uztaisījis </w:t>
+      </w:r>
+      <w:r>
+        <w:t>ļoti vienkāršotu internetveikala</w:t>
+      </w:r>
+      <w:r>
+        <w:t xml:space="preserve"> mājaslapu, bet tas bija ļoti sen</w:t>
+      </w:r>
+      <w:r>
+        <w:t>, tāpēc zināšanas pār šo valodu vairs</w:t>
+      </w:r>
+      <w:r>
+        <w:t xml:space="preserve"> man</w:t>
+      </w:r>
+      <w:r>
+        <w:t xml:space="preserve"> praktiski nav</w:t>
+      </w:r>
+      <w:r>
+        <w:t>.</w:t>
+      </w:r>
+    </w:p>
+    <w:p>
+      <w:pPr>
+        <w:pStyle w:val="Darbapamattekts"/>
+      </w:pPr>
+      <w:r>
+        <w:t>Alternatīvie</w:t>
+      </w:r>
+      <w:r>
+        <w:t xml:space="preserve"> </w:t>
+      </w:r>
+      <w:r>
+        <w:t>līdzekļi</w:t>
+      </w:r>
+      <w:bookmarkStart w:id="10" w:name="_GoBack"/>
       <w:bookmarkEnd w:id="10"/>
+      <w:r>
+        <w:t>, kuru</w:t>
+      </w:r>
+      <w:r>
+        <w:t>s es varēju izmantot</w:t>
+      </w:r>
+      <w:r>
+        <w:t>:</w:t>
+      </w:r>
+    </w:p>
+    <w:p>
+      <w:pPr>
+        <w:pStyle w:val="Darbapamattekts"/>
+        <w:numPr>
+          <w:ilvl w:val="0"/>
+          <w:numId w:val="40"/>
+        </w:numPr>
+      </w:pPr>
+      <w:r>
+        <w:t xml:space="preserve">Notepad++ </w:t>
+      </w:r>
+      <w:r>
+        <w:t xml:space="preserve">vai </w:t>
+      </w:r>
+      <w:r>
+        <w:t>Sublime Text 4</w:t>
+      </w:r>
+      <w:r>
+        <w:t xml:space="preserve"> </w:t>
+      </w:r>
+      <w:r>
+        <w:t xml:space="preserve">– </w:t>
+      </w:r>
+      <w:r>
+        <w:t>Tie</w:t>
+      </w:r>
+      <w:r>
+        <w:t xml:space="preserve"> ir koda redaktor</w:t>
+      </w:r>
+      <w:r>
+        <w:t>i</w:t>
+      </w:r>
+      <w:r>
+        <w:t>.</w:t>
+      </w:r>
+      <w:r>
+        <w:t xml:space="preserve"> Lai gan esmu izmantojis abus no šiem koda redaktoriem, manuprāt VS Code ir labākā opcija. Notepad++ interfeisa dizains liekas novecojis un lai gan Sublime Text 4 interfeiss ir moderns, pēc ātras informācijas meklēšanas esmu uzzinājis, ka šajos redaktor</w:t>
+      </w:r>
+      <w:r>
+        <w:t>os es nevarētu atrast un izmantot paplašinājumus kādi man ir VS Code</w:t>
+      </w:r>
+      <w:r>
+        <w:t>, vismaz visus nē</w:t>
+      </w:r>
+      <w:r>
+        <w:t>.</w:t>
+      </w:r>
+    </w:p>
+    <w:p>
+      <w:pPr>
+        <w:pStyle w:val="Darbapamattekts"/>
+        <w:numPr>
+          <w:ilvl w:val="0"/>
+          <w:numId w:val="40"/>
+        </w:numPr>
+        <w:ind w:left="1570" w:hanging="357"/>
+      </w:pPr>
+      <w:r>
+        <w:t xml:space="preserve">MariaDB, phpMyAdmin, MongoDB un HeidiSQL – </w:t>
+      </w:r>
+      <w:r>
+        <w:t>Pirmās</w:t>
+      </w:r>
+      <w:r>
+        <w:t xml:space="preserve"> trīs</w:t>
+      </w:r>
+      <w:r>
+        <w:t xml:space="preserve"> opcijas</w:t>
+      </w:r>
+      <w:r>
+        <w:t xml:space="preserve"> es esmu izmantojis un </w:t>
+      </w:r>
+      <w:r>
+        <w:t>tās</w:t>
+      </w:r>
+      <w:r>
+        <w:t xml:space="preserve"> varēja būt alternatīvas pret </w:t>
+      </w:r>
+      <w:r>
+        <w:t>MySQL Workbench</w:t>
+      </w:r>
+      <w:r>
+        <w:t xml:space="preserve">, bet es </w:t>
+      </w:r>
+      <w:r>
+        <w:t>tās</w:t>
+      </w:r>
+      <w:r>
+        <w:t xml:space="preserve"> esmu ļoti maz lietojis salīdzinājumā ar MySQL Workbench</w:t>
+      </w:r>
+      <w:r>
+        <w:t>, tāpēc tas ir lielākais iemesls pret visām šīm opcijām</w:t>
+      </w:r>
+      <w:r>
+        <w:t>.</w:t>
+      </w:r>
+      <w:r>
+        <w:t xml:space="preserve"> Lai gan MariaDB skaitās kā labāka MySQL versija, man būtu jāizmanto tā ar komandrindu palīdzību vai ar rīku kā HeidiSQL, </w:t>
+      </w:r>
+      <w:r>
+        <w:lastRenderedPageBreak/>
+        <w:t>kurš arī sader ar MySQL, bet kā jau esmu teicis man ir ļoti lielas zināšanas par My</w:t>
+      </w:r>
+      <w:r>
+        <w:t>SQL Workbench</w:t>
+      </w:r>
+      <w:r>
+        <w:t>, tāpē</w:t>
+      </w:r>
+      <w:r>
+        <w:t>c neredzu iemeslu izmantot kaut ko citu priekš šī projekta</w:t>
+      </w:r>
+      <w:r>
+        <w:t>.</w:t>
+      </w:r>
       <w:r>
         <w:br w:type="page"/>
       </w:r>
@@ -5925,13 +6932,8 @@
         </w:numPr>
       </w:pPr>
       <w:bookmarkStart w:id="16" w:name="_Toc126516533"/>
-      <w:proofErr w:type="spellStart"/>
-      <w:r>
-        <w:t>Lietojumgadījumu</w:t>
-      </w:r>
-      <w:proofErr w:type="spellEnd"/>
-      <w:r>
-        <w:t xml:space="preserve"> diagramma</w:t>
+      <w:r>
+        <w:t>Lietojumgadījumu diagramma</w:t>
       </w:r>
       <w:bookmarkEnd w:id="16"/>
     </w:p>
@@ -6232,7 +7234,7 @@
           <w:rPr>
             <w:noProof/>
           </w:rPr>
-          <w:t>15</w:t>
+          <w:t>10</w:t>
         </w:r>
         <w:r>
           <w:rPr>
@@ -6820,6 +7822,92 @@
     </w:lvl>
   </w:abstractNum>
   <w:abstractNum w:abstractNumId="6" w15:restartNumberingAfterBreak="0">
+    <w:nsid w:val="12614CC8"/>
+    <w:multiLevelType w:val="hybridMultilevel"/>
+    <w:tmpl w:val="D3CE2F04"/>
+    <w:lvl w:ilvl="0" w:tplc="0426000F">
+      <w:start w:val="1"/>
+      <w:numFmt w:val="decimal"/>
+      <w:lvlText w:val="%1."/>
+      <w:lvlJc w:val="left"/>
+      <w:pPr>
+        <w:ind w:left="1571" w:hanging="360"/>
+      </w:pPr>
+    </w:lvl>
+    <w:lvl w:ilvl="1" w:tplc="04260019" w:tentative="1">
+      <w:start w:val="1"/>
+      <w:numFmt w:val="lowerLetter"/>
+      <w:lvlText w:val="%2."/>
+      <w:lvlJc w:val="left"/>
+      <w:pPr>
+        <w:ind w:left="2291" w:hanging="360"/>
+      </w:pPr>
+    </w:lvl>
+    <w:lvl w:ilvl="2" w:tplc="0426001B" w:tentative="1">
+      <w:start w:val="1"/>
+      <w:numFmt w:val="lowerRoman"/>
+      <w:lvlText w:val="%3."/>
+      <w:lvlJc w:val="right"/>
+      <w:pPr>
+        <w:ind w:left="3011" w:hanging="180"/>
+      </w:pPr>
+    </w:lvl>
+    <w:lvl w:ilvl="3" w:tplc="0426000F" w:tentative="1">
+      <w:start w:val="1"/>
+      <w:numFmt w:val="decimal"/>
+      <w:lvlText w:val="%4."/>
+      <w:lvlJc w:val="left"/>
+      <w:pPr>
+        <w:ind w:left="3731" w:hanging="360"/>
+      </w:pPr>
+    </w:lvl>
+    <w:lvl w:ilvl="4" w:tplc="04260019" w:tentative="1">
+      <w:start w:val="1"/>
+      <w:numFmt w:val="lowerLetter"/>
+      <w:lvlText w:val="%5."/>
+      <w:lvlJc w:val="left"/>
+      <w:pPr>
+        <w:ind w:left="4451" w:hanging="360"/>
+      </w:pPr>
+    </w:lvl>
+    <w:lvl w:ilvl="5" w:tplc="0426001B" w:tentative="1">
+      <w:start w:val="1"/>
+      <w:numFmt w:val="lowerRoman"/>
+      <w:lvlText w:val="%6."/>
+      <w:lvlJc w:val="right"/>
+      <w:pPr>
+        <w:ind w:left="5171" w:hanging="180"/>
+      </w:pPr>
+    </w:lvl>
+    <w:lvl w:ilvl="6" w:tplc="0426000F" w:tentative="1">
+      <w:start w:val="1"/>
+      <w:numFmt w:val="decimal"/>
+      <w:lvlText w:val="%7."/>
+      <w:lvlJc w:val="left"/>
+      <w:pPr>
+        <w:ind w:left="5891" w:hanging="360"/>
+      </w:pPr>
+    </w:lvl>
+    <w:lvl w:ilvl="7" w:tplc="04260019" w:tentative="1">
+      <w:start w:val="1"/>
+      <w:numFmt w:val="lowerLetter"/>
+      <w:lvlText w:val="%8."/>
+      <w:lvlJc w:val="left"/>
+      <w:pPr>
+        <w:ind w:left="6611" w:hanging="360"/>
+      </w:pPr>
+    </w:lvl>
+    <w:lvl w:ilvl="8" w:tplc="0426001B" w:tentative="1">
+      <w:start w:val="1"/>
+      <w:numFmt w:val="lowerRoman"/>
+      <w:lvlText w:val="%9."/>
+      <w:lvlJc w:val="right"/>
+      <w:pPr>
+        <w:ind w:left="7331" w:hanging="180"/>
+      </w:pPr>
+    </w:lvl>
+  </w:abstractNum>
+  <w:abstractNum w:abstractNumId="7" w15:restartNumberingAfterBreak="0">
     <w:nsid w:val="138E502C"/>
     <w:multiLevelType w:val="hybridMultilevel"/>
     <w:tmpl w:val="511E4EF0"/>
@@ -6908,7 +7996,346 @@
       </w:pPr>
     </w:lvl>
   </w:abstractNum>
-  <w:abstractNum w:abstractNumId="7" w15:restartNumberingAfterBreak="0">
+  <w:abstractNum w:abstractNumId="8" w15:restartNumberingAfterBreak="0">
+    <w:nsid w:val="13A429FD"/>
+    <w:multiLevelType w:val="hybridMultilevel"/>
+    <w:tmpl w:val="032E6E32"/>
+    <w:lvl w:ilvl="0" w:tplc="04260001">
+      <w:start w:val="1"/>
+      <w:numFmt w:val="bullet"/>
+      <w:lvlText w:val=""/>
+      <w:lvlJc w:val="left"/>
+      <w:pPr>
+        <w:ind w:left="1571" w:hanging="360"/>
+      </w:pPr>
+      <w:rPr>
+        <w:rFonts w:ascii="Symbol" w:hAnsi="Symbol" w:hint="default"/>
+      </w:rPr>
+    </w:lvl>
+    <w:lvl w:ilvl="1" w:tplc="04260003">
+      <w:start w:val="1"/>
+      <w:numFmt w:val="bullet"/>
+      <w:lvlText w:val="o"/>
+      <w:lvlJc w:val="left"/>
+      <w:pPr>
+        <w:ind w:left="2291" w:hanging="360"/>
+      </w:pPr>
+      <w:rPr>
+        <w:rFonts w:ascii="Courier New" w:hAnsi="Courier New" w:cs="Courier New" w:hint="default"/>
+      </w:rPr>
+    </w:lvl>
+    <w:lvl w:ilvl="2" w:tplc="04260005" w:tentative="1">
+      <w:start w:val="1"/>
+      <w:numFmt w:val="bullet"/>
+      <w:lvlText w:val=""/>
+      <w:lvlJc w:val="left"/>
+      <w:pPr>
+        <w:ind w:left="3011" w:hanging="360"/>
+      </w:pPr>
+      <w:rPr>
+        <w:rFonts w:ascii="Wingdings" w:hAnsi="Wingdings" w:hint="default"/>
+      </w:rPr>
+    </w:lvl>
+    <w:lvl w:ilvl="3" w:tplc="04260001" w:tentative="1">
+      <w:start w:val="1"/>
+      <w:numFmt w:val="bullet"/>
+      <w:lvlText w:val=""/>
+      <w:lvlJc w:val="left"/>
+      <w:pPr>
+        <w:ind w:left="3731" w:hanging="360"/>
+      </w:pPr>
+      <w:rPr>
+        <w:rFonts w:ascii="Symbol" w:hAnsi="Symbol" w:hint="default"/>
+      </w:rPr>
+    </w:lvl>
+    <w:lvl w:ilvl="4" w:tplc="04260003" w:tentative="1">
+      <w:start w:val="1"/>
+      <w:numFmt w:val="bullet"/>
+      <w:lvlText w:val="o"/>
+      <w:lvlJc w:val="left"/>
+      <w:pPr>
+        <w:ind w:left="4451" w:hanging="360"/>
+      </w:pPr>
+      <w:rPr>
+        <w:rFonts w:ascii="Courier New" w:hAnsi="Courier New" w:cs="Courier New" w:hint="default"/>
+      </w:rPr>
+    </w:lvl>
+    <w:lvl w:ilvl="5" w:tplc="04260005" w:tentative="1">
+      <w:start w:val="1"/>
+      <w:numFmt w:val="bullet"/>
+      <w:lvlText w:val=""/>
+      <w:lvlJc w:val="left"/>
+      <w:pPr>
+        <w:ind w:left="5171" w:hanging="360"/>
+      </w:pPr>
+      <w:rPr>
+        <w:rFonts w:ascii="Wingdings" w:hAnsi="Wingdings" w:hint="default"/>
+      </w:rPr>
+    </w:lvl>
+    <w:lvl w:ilvl="6" w:tplc="04260001" w:tentative="1">
+      <w:start w:val="1"/>
+      <w:numFmt w:val="bullet"/>
+      <w:lvlText w:val=""/>
+      <w:lvlJc w:val="left"/>
+      <w:pPr>
+        <w:ind w:left="5891" w:hanging="360"/>
+      </w:pPr>
+      <w:rPr>
+        <w:rFonts w:ascii="Symbol" w:hAnsi="Symbol" w:hint="default"/>
+      </w:rPr>
+    </w:lvl>
+    <w:lvl w:ilvl="7" w:tplc="04260003" w:tentative="1">
+      <w:start w:val="1"/>
+      <w:numFmt w:val="bullet"/>
+      <w:lvlText w:val="o"/>
+      <w:lvlJc w:val="left"/>
+      <w:pPr>
+        <w:ind w:left="6611" w:hanging="360"/>
+      </w:pPr>
+      <w:rPr>
+        <w:rFonts w:ascii="Courier New" w:hAnsi="Courier New" w:cs="Courier New" w:hint="default"/>
+      </w:rPr>
+    </w:lvl>
+    <w:lvl w:ilvl="8" w:tplc="04260005" w:tentative="1">
+      <w:start w:val="1"/>
+      <w:numFmt w:val="bullet"/>
+      <w:lvlText w:val=""/>
+      <w:lvlJc w:val="left"/>
+      <w:pPr>
+        <w:ind w:left="7331" w:hanging="360"/>
+      </w:pPr>
+      <w:rPr>
+        <w:rFonts w:ascii="Wingdings" w:hAnsi="Wingdings" w:hint="default"/>
+      </w:rPr>
+    </w:lvl>
+  </w:abstractNum>
+  <w:abstractNum w:abstractNumId="9" w15:restartNumberingAfterBreak="0">
+    <w:nsid w:val="17ED1D42"/>
+    <w:multiLevelType w:val="hybridMultilevel"/>
+    <w:tmpl w:val="424EFC2A"/>
+    <w:lvl w:ilvl="0" w:tplc="04260001">
+      <w:start w:val="1"/>
+      <w:numFmt w:val="bullet"/>
+      <w:lvlText w:val=""/>
+      <w:lvlJc w:val="left"/>
+      <w:pPr>
+        <w:ind w:left="1571" w:hanging="360"/>
+      </w:pPr>
+      <w:rPr>
+        <w:rFonts w:ascii="Symbol" w:hAnsi="Symbol" w:hint="default"/>
+      </w:rPr>
+    </w:lvl>
+    <w:lvl w:ilvl="1" w:tplc="04260003" w:tentative="1">
+      <w:start w:val="1"/>
+      <w:numFmt w:val="bullet"/>
+      <w:lvlText w:val="o"/>
+      <w:lvlJc w:val="left"/>
+      <w:pPr>
+        <w:ind w:left="2291" w:hanging="360"/>
+      </w:pPr>
+      <w:rPr>
+        <w:rFonts w:ascii="Courier New" w:hAnsi="Courier New" w:cs="Courier New" w:hint="default"/>
+      </w:rPr>
+    </w:lvl>
+    <w:lvl w:ilvl="2" w:tplc="04260005" w:tentative="1">
+      <w:start w:val="1"/>
+      <w:numFmt w:val="bullet"/>
+      <w:lvlText w:val=""/>
+      <w:lvlJc w:val="left"/>
+      <w:pPr>
+        <w:ind w:left="3011" w:hanging="360"/>
+      </w:pPr>
+      <w:rPr>
+        <w:rFonts w:ascii="Wingdings" w:hAnsi="Wingdings" w:hint="default"/>
+      </w:rPr>
+    </w:lvl>
+    <w:lvl w:ilvl="3" w:tplc="04260001" w:tentative="1">
+      <w:start w:val="1"/>
+      <w:numFmt w:val="bullet"/>
+      <w:lvlText w:val=""/>
+      <w:lvlJc w:val="left"/>
+      <w:pPr>
+        <w:ind w:left="3731" w:hanging="360"/>
+      </w:pPr>
+      <w:rPr>
+        <w:rFonts w:ascii="Symbol" w:hAnsi="Symbol" w:hint="default"/>
+      </w:rPr>
+    </w:lvl>
+    <w:lvl w:ilvl="4" w:tplc="04260003" w:tentative="1">
+      <w:start w:val="1"/>
+      <w:numFmt w:val="bullet"/>
+      <w:lvlText w:val="o"/>
+      <w:lvlJc w:val="left"/>
+      <w:pPr>
+        <w:ind w:left="4451" w:hanging="360"/>
+      </w:pPr>
+      <w:rPr>
+        <w:rFonts w:ascii="Courier New" w:hAnsi="Courier New" w:cs="Courier New" w:hint="default"/>
+      </w:rPr>
+    </w:lvl>
+    <w:lvl w:ilvl="5" w:tplc="04260005" w:tentative="1">
+      <w:start w:val="1"/>
+      <w:numFmt w:val="bullet"/>
+      <w:lvlText w:val=""/>
+      <w:lvlJc w:val="left"/>
+      <w:pPr>
+        <w:ind w:left="5171" w:hanging="360"/>
+      </w:pPr>
+      <w:rPr>
+        <w:rFonts w:ascii="Wingdings" w:hAnsi="Wingdings" w:hint="default"/>
+      </w:rPr>
+    </w:lvl>
+    <w:lvl w:ilvl="6" w:tplc="04260001" w:tentative="1">
+      <w:start w:val="1"/>
+      <w:numFmt w:val="bullet"/>
+      <w:lvlText w:val=""/>
+      <w:lvlJc w:val="left"/>
+      <w:pPr>
+        <w:ind w:left="5891" w:hanging="360"/>
+      </w:pPr>
+      <w:rPr>
+        <w:rFonts w:ascii="Symbol" w:hAnsi="Symbol" w:hint="default"/>
+      </w:rPr>
+    </w:lvl>
+    <w:lvl w:ilvl="7" w:tplc="04260003" w:tentative="1">
+      <w:start w:val="1"/>
+      <w:numFmt w:val="bullet"/>
+      <w:lvlText w:val="o"/>
+      <w:lvlJc w:val="left"/>
+      <w:pPr>
+        <w:ind w:left="6611" w:hanging="360"/>
+      </w:pPr>
+      <w:rPr>
+        <w:rFonts w:ascii="Courier New" w:hAnsi="Courier New" w:cs="Courier New" w:hint="default"/>
+      </w:rPr>
+    </w:lvl>
+    <w:lvl w:ilvl="8" w:tplc="04260005" w:tentative="1">
+      <w:start w:val="1"/>
+      <w:numFmt w:val="bullet"/>
+      <w:lvlText w:val=""/>
+      <w:lvlJc w:val="left"/>
+      <w:pPr>
+        <w:ind w:left="7331" w:hanging="360"/>
+      </w:pPr>
+      <w:rPr>
+        <w:rFonts w:ascii="Wingdings" w:hAnsi="Wingdings" w:hint="default"/>
+      </w:rPr>
+    </w:lvl>
+  </w:abstractNum>
+  <w:abstractNum w:abstractNumId="10" w15:restartNumberingAfterBreak="0">
+    <w:nsid w:val="181627B7"/>
+    <w:multiLevelType w:val="hybridMultilevel"/>
+    <w:tmpl w:val="94E23E0A"/>
+    <w:lvl w:ilvl="0" w:tplc="04260001">
+      <w:start w:val="1"/>
+      <w:numFmt w:val="bullet"/>
+      <w:lvlText w:val=""/>
+      <w:lvlJc w:val="left"/>
+      <w:pPr>
+        <w:ind w:left="1571" w:hanging="360"/>
+      </w:pPr>
+      <w:rPr>
+        <w:rFonts w:ascii="Symbol" w:hAnsi="Symbol" w:hint="default"/>
+      </w:rPr>
+    </w:lvl>
+    <w:lvl w:ilvl="1" w:tplc="04260003" w:tentative="1">
+      <w:start w:val="1"/>
+      <w:numFmt w:val="bullet"/>
+      <w:lvlText w:val="o"/>
+      <w:lvlJc w:val="left"/>
+      <w:pPr>
+        <w:ind w:left="2291" w:hanging="360"/>
+      </w:pPr>
+      <w:rPr>
+        <w:rFonts w:ascii="Courier New" w:hAnsi="Courier New" w:cs="Courier New" w:hint="default"/>
+      </w:rPr>
+    </w:lvl>
+    <w:lvl w:ilvl="2" w:tplc="04260005" w:tentative="1">
+      <w:start w:val="1"/>
+      <w:numFmt w:val="bullet"/>
+      <w:lvlText w:val=""/>
+      <w:lvlJc w:val="left"/>
+      <w:pPr>
+        <w:ind w:left="3011" w:hanging="360"/>
+      </w:pPr>
+      <w:rPr>
+        <w:rFonts w:ascii="Wingdings" w:hAnsi="Wingdings" w:hint="default"/>
+      </w:rPr>
+    </w:lvl>
+    <w:lvl w:ilvl="3" w:tplc="04260001" w:tentative="1">
+      <w:start w:val="1"/>
+      <w:numFmt w:val="bullet"/>
+      <w:lvlText w:val=""/>
+      <w:lvlJc w:val="left"/>
+      <w:pPr>
+        <w:ind w:left="3731" w:hanging="360"/>
+      </w:pPr>
+      <w:rPr>
+        <w:rFonts w:ascii="Symbol" w:hAnsi="Symbol" w:hint="default"/>
+      </w:rPr>
+    </w:lvl>
+    <w:lvl w:ilvl="4" w:tplc="04260003" w:tentative="1">
+      <w:start w:val="1"/>
+      <w:numFmt w:val="bullet"/>
+      <w:lvlText w:val="o"/>
+      <w:lvlJc w:val="left"/>
+      <w:pPr>
+        <w:ind w:left="4451" w:hanging="360"/>
+      </w:pPr>
+      <w:rPr>
+        <w:rFonts w:ascii="Courier New" w:hAnsi="Courier New" w:cs="Courier New" w:hint="default"/>
+      </w:rPr>
+    </w:lvl>
+    <w:lvl w:ilvl="5" w:tplc="04260005" w:tentative="1">
+      <w:start w:val="1"/>
+      <w:numFmt w:val="bullet"/>
+      <w:lvlText w:val=""/>
+      <w:lvlJc w:val="left"/>
+      <w:pPr>
+        <w:ind w:left="5171" w:hanging="360"/>
+      </w:pPr>
+      <w:rPr>
+        <w:rFonts w:ascii="Wingdings" w:hAnsi="Wingdings" w:hint="default"/>
+      </w:rPr>
+    </w:lvl>
+    <w:lvl w:ilvl="6" w:tplc="04260001" w:tentative="1">
+      <w:start w:val="1"/>
+      <w:numFmt w:val="bullet"/>
+      <w:lvlText w:val=""/>
+      <w:lvlJc w:val="left"/>
+      <w:pPr>
+        <w:ind w:left="5891" w:hanging="360"/>
+      </w:pPr>
+      <w:rPr>
+        <w:rFonts w:ascii="Symbol" w:hAnsi="Symbol" w:hint="default"/>
+      </w:rPr>
+    </w:lvl>
+    <w:lvl w:ilvl="7" w:tplc="04260003" w:tentative="1">
+      <w:start w:val="1"/>
+      <w:numFmt w:val="bullet"/>
+      <w:lvlText w:val="o"/>
+      <w:lvlJc w:val="left"/>
+      <w:pPr>
+        <w:ind w:left="6611" w:hanging="360"/>
+      </w:pPr>
+      <w:rPr>
+        <w:rFonts w:ascii="Courier New" w:hAnsi="Courier New" w:cs="Courier New" w:hint="default"/>
+      </w:rPr>
+    </w:lvl>
+    <w:lvl w:ilvl="8" w:tplc="04260005" w:tentative="1">
+      <w:start w:val="1"/>
+      <w:numFmt w:val="bullet"/>
+      <w:lvlText w:val=""/>
+      <w:lvlJc w:val="left"/>
+      <w:pPr>
+        <w:ind w:left="7331" w:hanging="360"/>
+      </w:pPr>
+      <w:rPr>
+        <w:rFonts w:ascii="Wingdings" w:hAnsi="Wingdings" w:hint="default"/>
+      </w:rPr>
+    </w:lvl>
+  </w:abstractNum>
+  <w:abstractNum w:abstractNumId="11" w15:restartNumberingAfterBreak="0">
     <w:nsid w:val="1D5B56C8"/>
     <w:multiLevelType w:val="hybridMultilevel"/>
     <w:tmpl w:val="A8AA0CA6"/>
@@ -6997,7 +8424,7 @@
       </w:pPr>
     </w:lvl>
   </w:abstractNum>
-  <w:abstractNum w:abstractNumId="8" w15:restartNumberingAfterBreak="0">
+  <w:abstractNum w:abstractNumId="12" w15:restartNumberingAfterBreak="0">
     <w:nsid w:val="1F967232"/>
     <w:multiLevelType w:val="multilevel"/>
     <w:tmpl w:val="0426001F"/>
@@ -7083,7 +8510,7 @@
       </w:pPr>
     </w:lvl>
   </w:abstractNum>
-  <w:abstractNum w:abstractNumId="9" w15:restartNumberingAfterBreak="0">
+  <w:abstractNum w:abstractNumId="13" w15:restartNumberingAfterBreak="0">
     <w:nsid w:val="21C543D3"/>
     <w:multiLevelType w:val="hybridMultilevel"/>
     <w:tmpl w:val="A2181E5A"/>
@@ -7172,7 +8599,7 @@
       </w:pPr>
     </w:lvl>
   </w:abstractNum>
-  <w:abstractNum w:abstractNumId="10" w15:restartNumberingAfterBreak="0">
+  <w:abstractNum w:abstractNumId="14" w15:restartNumberingAfterBreak="0">
     <w:nsid w:val="26746B20"/>
     <w:multiLevelType w:val="multilevel"/>
     <w:tmpl w:val="0426001F"/>
@@ -7258,7 +8685,7 @@
       </w:pPr>
     </w:lvl>
   </w:abstractNum>
-  <w:abstractNum w:abstractNumId="11" w15:restartNumberingAfterBreak="0">
+  <w:abstractNum w:abstractNumId="15" w15:restartNumberingAfterBreak="0">
     <w:nsid w:val="2DF30C00"/>
     <w:multiLevelType w:val="hybridMultilevel"/>
     <w:tmpl w:val="0D7499C2"/>
@@ -7344,7 +8771,7 @@
       </w:pPr>
     </w:lvl>
   </w:abstractNum>
-  <w:abstractNum w:abstractNumId="12" w15:restartNumberingAfterBreak="0">
+  <w:abstractNum w:abstractNumId="16" w15:restartNumberingAfterBreak="0">
     <w:nsid w:val="32B04632"/>
     <w:multiLevelType w:val="multilevel"/>
     <w:tmpl w:val="0426001F"/>
@@ -7430,7 +8857,120 @@
       </w:pPr>
     </w:lvl>
   </w:abstractNum>
-  <w:abstractNum w:abstractNumId="13" w15:restartNumberingAfterBreak="0">
+  <w:abstractNum w:abstractNumId="17" w15:restartNumberingAfterBreak="0">
+    <w:nsid w:val="37C8204B"/>
+    <w:multiLevelType w:val="hybridMultilevel"/>
+    <w:tmpl w:val="1F02D9FC"/>
+    <w:lvl w:ilvl="0" w:tplc="04260001">
+      <w:start w:val="1"/>
+      <w:numFmt w:val="bullet"/>
+      <w:lvlText w:val=""/>
+      <w:lvlJc w:val="left"/>
+      <w:pPr>
+        <w:ind w:left="1571" w:hanging="360"/>
+      </w:pPr>
+      <w:rPr>
+        <w:rFonts w:ascii="Symbol" w:hAnsi="Symbol" w:hint="default"/>
+      </w:rPr>
+    </w:lvl>
+    <w:lvl w:ilvl="1" w:tplc="04260003" w:tentative="1">
+      <w:start w:val="1"/>
+      <w:numFmt w:val="bullet"/>
+      <w:lvlText w:val="o"/>
+      <w:lvlJc w:val="left"/>
+      <w:pPr>
+        <w:ind w:left="2291" w:hanging="360"/>
+      </w:pPr>
+      <w:rPr>
+        <w:rFonts w:ascii="Courier New" w:hAnsi="Courier New" w:cs="Courier New" w:hint="default"/>
+      </w:rPr>
+    </w:lvl>
+    <w:lvl w:ilvl="2" w:tplc="04260005" w:tentative="1">
+      <w:start w:val="1"/>
+      <w:numFmt w:val="bullet"/>
+      <w:lvlText w:val=""/>
+      <w:lvlJc w:val="left"/>
+      <w:pPr>
+        <w:ind w:left="3011" w:hanging="360"/>
+      </w:pPr>
+      <w:rPr>
+        <w:rFonts w:ascii="Wingdings" w:hAnsi="Wingdings" w:hint="default"/>
+      </w:rPr>
+    </w:lvl>
+    <w:lvl w:ilvl="3" w:tplc="04260001" w:tentative="1">
+      <w:start w:val="1"/>
+      <w:numFmt w:val="bullet"/>
+      <w:lvlText w:val=""/>
+      <w:lvlJc w:val="left"/>
+      <w:pPr>
+        <w:ind w:left="3731" w:hanging="360"/>
+      </w:pPr>
+      <w:rPr>
+        <w:rFonts w:ascii="Symbol" w:hAnsi="Symbol" w:hint="default"/>
+      </w:rPr>
+    </w:lvl>
+    <w:lvl w:ilvl="4" w:tplc="04260003" w:tentative="1">
+      <w:start w:val="1"/>
+      <w:numFmt w:val="bullet"/>
+      <w:lvlText w:val="o"/>
+      <w:lvlJc w:val="left"/>
+      <w:pPr>
+        <w:ind w:left="4451" w:hanging="360"/>
+      </w:pPr>
+      <w:rPr>
+        <w:rFonts w:ascii="Courier New" w:hAnsi="Courier New" w:cs="Courier New" w:hint="default"/>
+      </w:rPr>
+    </w:lvl>
+    <w:lvl w:ilvl="5" w:tplc="04260005" w:tentative="1">
+      <w:start w:val="1"/>
+      <w:numFmt w:val="bullet"/>
+      <w:lvlText w:val=""/>
+      <w:lvlJc w:val="left"/>
+      <w:pPr>
+        <w:ind w:left="5171" w:hanging="360"/>
+      </w:pPr>
+      <w:rPr>
+        <w:rFonts w:ascii="Wingdings" w:hAnsi="Wingdings" w:hint="default"/>
+      </w:rPr>
+    </w:lvl>
+    <w:lvl w:ilvl="6" w:tplc="04260001" w:tentative="1">
+      <w:start w:val="1"/>
+      <w:numFmt w:val="bullet"/>
+      <w:lvlText w:val=""/>
+      <w:lvlJc w:val="left"/>
+      <w:pPr>
+        <w:ind w:left="5891" w:hanging="360"/>
+      </w:pPr>
+      <w:rPr>
+        <w:rFonts w:ascii="Symbol" w:hAnsi="Symbol" w:hint="default"/>
+      </w:rPr>
+    </w:lvl>
+    <w:lvl w:ilvl="7" w:tplc="04260003" w:tentative="1">
+      <w:start w:val="1"/>
+      <w:numFmt w:val="bullet"/>
+      <w:lvlText w:val="o"/>
+      <w:lvlJc w:val="left"/>
+      <w:pPr>
+        <w:ind w:left="6611" w:hanging="360"/>
+      </w:pPr>
+      <w:rPr>
+        <w:rFonts w:ascii="Courier New" w:hAnsi="Courier New" w:cs="Courier New" w:hint="default"/>
+      </w:rPr>
+    </w:lvl>
+    <w:lvl w:ilvl="8" w:tplc="04260005" w:tentative="1">
+      <w:start w:val="1"/>
+      <w:numFmt w:val="bullet"/>
+      <w:lvlText w:val=""/>
+      <w:lvlJc w:val="left"/>
+      <w:pPr>
+        <w:ind w:left="7331" w:hanging="360"/>
+      </w:pPr>
+      <w:rPr>
+        <w:rFonts w:ascii="Wingdings" w:hAnsi="Wingdings" w:hint="default"/>
+      </w:rPr>
+    </w:lvl>
+  </w:abstractNum>
+  <w:abstractNum w:abstractNumId="18" w15:restartNumberingAfterBreak="0">
     <w:nsid w:val="3E5E61F4"/>
     <w:multiLevelType w:val="hybridMultilevel"/>
     <w:tmpl w:val="26D28836"/>
@@ -7519,7 +9059,7 @@
       </w:pPr>
     </w:lvl>
   </w:abstractNum>
-  <w:abstractNum w:abstractNumId="14" w15:restartNumberingAfterBreak="0">
+  <w:abstractNum w:abstractNumId="19" w15:restartNumberingAfterBreak="0">
     <w:nsid w:val="3ED81784"/>
     <w:multiLevelType w:val="hybridMultilevel"/>
     <w:tmpl w:val="B93CB17C"/>
@@ -7605,7 +9145,7 @@
       </w:pPr>
     </w:lvl>
   </w:abstractNum>
-  <w:abstractNum w:abstractNumId="15" w15:restartNumberingAfterBreak="0">
+  <w:abstractNum w:abstractNumId="20" w15:restartNumberingAfterBreak="0">
     <w:nsid w:val="40361B1B"/>
     <w:multiLevelType w:val="multilevel"/>
     <w:tmpl w:val="0426001F"/>
@@ -7691,7 +9231,120 @@
       </w:pPr>
     </w:lvl>
   </w:abstractNum>
-  <w:abstractNum w:abstractNumId="16" w15:restartNumberingAfterBreak="0">
+  <w:abstractNum w:abstractNumId="21" w15:restartNumberingAfterBreak="0">
+    <w:nsid w:val="41023D40"/>
+    <w:multiLevelType w:val="hybridMultilevel"/>
+    <w:tmpl w:val="B4907C5A"/>
+    <w:lvl w:ilvl="0" w:tplc="04260001">
+      <w:start w:val="1"/>
+      <w:numFmt w:val="bullet"/>
+      <w:lvlText w:val=""/>
+      <w:lvlJc w:val="left"/>
+      <w:pPr>
+        <w:ind w:left="1571" w:hanging="360"/>
+      </w:pPr>
+      <w:rPr>
+        <w:rFonts w:ascii="Symbol" w:hAnsi="Symbol" w:hint="default"/>
+      </w:rPr>
+    </w:lvl>
+    <w:lvl w:ilvl="1" w:tplc="04260003" w:tentative="1">
+      <w:start w:val="1"/>
+      <w:numFmt w:val="bullet"/>
+      <w:lvlText w:val="o"/>
+      <w:lvlJc w:val="left"/>
+      <w:pPr>
+        <w:ind w:left="2291" w:hanging="360"/>
+      </w:pPr>
+      <w:rPr>
+        <w:rFonts w:ascii="Courier New" w:hAnsi="Courier New" w:cs="Courier New" w:hint="default"/>
+      </w:rPr>
+    </w:lvl>
+    <w:lvl w:ilvl="2" w:tplc="04260005" w:tentative="1">
+      <w:start w:val="1"/>
+      <w:numFmt w:val="bullet"/>
+      <w:lvlText w:val=""/>
+      <w:lvlJc w:val="left"/>
+      <w:pPr>
+        <w:ind w:left="3011" w:hanging="360"/>
+      </w:pPr>
+      <w:rPr>
+        <w:rFonts w:ascii="Wingdings" w:hAnsi="Wingdings" w:hint="default"/>
+      </w:rPr>
+    </w:lvl>
+    <w:lvl w:ilvl="3" w:tplc="04260001" w:tentative="1">
+      <w:start w:val="1"/>
+      <w:numFmt w:val="bullet"/>
+      <w:lvlText w:val=""/>
+      <w:lvlJc w:val="left"/>
+      <w:pPr>
+        <w:ind w:left="3731" w:hanging="360"/>
+      </w:pPr>
+      <w:rPr>
+        <w:rFonts w:ascii="Symbol" w:hAnsi="Symbol" w:hint="default"/>
+      </w:rPr>
+    </w:lvl>
+    <w:lvl w:ilvl="4" w:tplc="04260003" w:tentative="1">
+      <w:start w:val="1"/>
+      <w:numFmt w:val="bullet"/>
+      <w:lvlText w:val="o"/>
+      <w:lvlJc w:val="left"/>
+      <w:pPr>
+        <w:ind w:left="4451" w:hanging="360"/>
+      </w:pPr>
+      <w:rPr>
+        <w:rFonts w:ascii="Courier New" w:hAnsi="Courier New" w:cs="Courier New" w:hint="default"/>
+      </w:rPr>
+    </w:lvl>
+    <w:lvl w:ilvl="5" w:tplc="04260005" w:tentative="1">
+      <w:start w:val="1"/>
+      <w:numFmt w:val="bullet"/>
+      <w:lvlText w:val=""/>
+      <w:lvlJc w:val="left"/>
+      <w:pPr>
+        <w:ind w:left="5171" w:hanging="360"/>
+      </w:pPr>
+      <w:rPr>
+        <w:rFonts w:ascii="Wingdings" w:hAnsi="Wingdings" w:hint="default"/>
+      </w:rPr>
+    </w:lvl>
+    <w:lvl w:ilvl="6" w:tplc="04260001" w:tentative="1">
+      <w:start w:val="1"/>
+      <w:numFmt w:val="bullet"/>
+      <w:lvlText w:val=""/>
+      <w:lvlJc w:val="left"/>
+      <w:pPr>
+        <w:ind w:left="5891" w:hanging="360"/>
+      </w:pPr>
+      <w:rPr>
+        <w:rFonts w:ascii="Symbol" w:hAnsi="Symbol" w:hint="default"/>
+      </w:rPr>
+    </w:lvl>
+    <w:lvl w:ilvl="7" w:tplc="04260003" w:tentative="1">
+      <w:start w:val="1"/>
+      <w:numFmt w:val="bullet"/>
+      <w:lvlText w:val="o"/>
+      <w:lvlJc w:val="left"/>
+      <w:pPr>
+        <w:ind w:left="6611" w:hanging="360"/>
+      </w:pPr>
+      <w:rPr>
+        <w:rFonts w:ascii="Courier New" w:hAnsi="Courier New" w:cs="Courier New" w:hint="default"/>
+      </w:rPr>
+    </w:lvl>
+    <w:lvl w:ilvl="8" w:tplc="04260005" w:tentative="1">
+      <w:start w:val="1"/>
+      <w:numFmt w:val="bullet"/>
+      <w:lvlText w:val=""/>
+      <w:lvlJc w:val="left"/>
+      <w:pPr>
+        <w:ind w:left="7331" w:hanging="360"/>
+      </w:pPr>
+      <w:rPr>
+        <w:rFonts w:ascii="Wingdings" w:hAnsi="Wingdings" w:hint="default"/>
+      </w:rPr>
+    </w:lvl>
+  </w:abstractNum>
+  <w:abstractNum w:abstractNumId="22" w15:restartNumberingAfterBreak="0">
     <w:nsid w:val="42587E1E"/>
     <w:multiLevelType w:val="multilevel"/>
     <w:tmpl w:val="0426001F"/>
@@ -7777,7 +9430,7 @@
       </w:pPr>
     </w:lvl>
   </w:abstractNum>
-  <w:abstractNum w:abstractNumId="17" w15:restartNumberingAfterBreak="0">
+  <w:abstractNum w:abstractNumId="23" w15:restartNumberingAfterBreak="0">
     <w:nsid w:val="441F0DA0"/>
     <w:multiLevelType w:val="hybridMultilevel"/>
     <w:tmpl w:val="C396C3B8"/>
@@ -7866,7 +9519,7 @@
       </w:pPr>
     </w:lvl>
   </w:abstractNum>
-  <w:abstractNum w:abstractNumId="18" w15:restartNumberingAfterBreak="0">
+  <w:abstractNum w:abstractNumId="24" w15:restartNumberingAfterBreak="0">
     <w:nsid w:val="44D43DC2"/>
     <w:multiLevelType w:val="hybridMultilevel"/>
     <w:tmpl w:val="A6E8A478"/>
@@ -7955,7 +9608,7 @@
       </w:pPr>
     </w:lvl>
   </w:abstractNum>
-  <w:abstractNum w:abstractNumId="19" w15:restartNumberingAfterBreak="0">
+  <w:abstractNum w:abstractNumId="25" w15:restartNumberingAfterBreak="0">
     <w:nsid w:val="4D3C3C7B"/>
     <w:multiLevelType w:val="hybridMultilevel"/>
     <w:tmpl w:val="C396C3B8"/>
@@ -8044,7 +9697,7 @@
       </w:pPr>
     </w:lvl>
   </w:abstractNum>
-  <w:abstractNum w:abstractNumId="20" w15:restartNumberingAfterBreak="0">
+  <w:abstractNum w:abstractNumId="26" w15:restartNumberingAfterBreak="0">
     <w:nsid w:val="4DAA2E16"/>
     <w:multiLevelType w:val="hybridMultilevel"/>
     <w:tmpl w:val="6F989432"/>
@@ -8130,7 +9783,7 @@
       </w:pPr>
     </w:lvl>
   </w:abstractNum>
-  <w:abstractNum w:abstractNumId="21" w15:restartNumberingAfterBreak="0">
+  <w:abstractNum w:abstractNumId="27" w15:restartNumberingAfterBreak="0">
     <w:nsid w:val="4F485086"/>
     <w:multiLevelType w:val="hybridMultilevel"/>
     <w:tmpl w:val="6E00627A"/>
@@ -8219,7 +9872,7 @@
       </w:pPr>
     </w:lvl>
   </w:abstractNum>
-  <w:abstractNum w:abstractNumId="22" w15:restartNumberingAfterBreak="0">
+  <w:abstractNum w:abstractNumId="28" w15:restartNumberingAfterBreak="0">
     <w:nsid w:val="55E04A5F"/>
     <w:multiLevelType w:val="hybridMultilevel"/>
     <w:tmpl w:val="C242D592"/>
@@ -8308,7 +9961,7 @@
       </w:pPr>
     </w:lvl>
   </w:abstractNum>
-  <w:abstractNum w:abstractNumId="23" w15:restartNumberingAfterBreak="0">
+  <w:abstractNum w:abstractNumId="29" w15:restartNumberingAfterBreak="0">
     <w:nsid w:val="5BBA387A"/>
     <w:multiLevelType w:val="hybridMultilevel"/>
     <w:tmpl w:val="B1CEC924"/>
@@ -8397,7 +10050,7 @@
       </w:pPr>
     </w:lvl>
   </w:abstractNum>
-  <w:abstractNum w:abstractNumId="24" w15:restartNumberingAfterBreak="0">
+  <w:abstractNum w:abstractNumId="30" w15:restartNumberingAfterBreak="0">
     <w:nsid w:val="6197333F"/>
     <w:multiLevelType w:val="hybridMultilevel"/>
     <w:tmpl w:val="C396C3B8"/>
@@ -8486,7 +10139,7 @@
       </w:pPr>
     </w:lvl>
   </w:abstractNum>
-  <w:abstractNum w:abstractNumId="25" w15:restartNumberingAfterBreak="0">
+  <w:abstractNum w:abstractNumId="31" w15:restartNumberingAfterBreak="0">
     <w:nsid w:val="687C2BB8"/>
     <w:multiLevelType w:val="hybridMultilevel"/>
     <w:tmpl w:val="EE106D1E"/>
@@ -8575,7 +10228,7 @@
       </w:pPr>
     </w:lvl>
   </w:abstractNum>
-  <w:abstractNum w:abstractNumId="26" w15:restartNumberingAfterBreak="0">
+  <w:abstractNum w:abstractNumId="32" w15:restartNumberingAfterBreak="0">
     <w:nsid w:val="69F06CFB"/>
     <w:multiLevelType w:val="multilevel"/>
     <w:tmpl w:val="0426001F"/>
@@ -8661,7 +10314,7 @@
       </w:pPr>
     </w:lvl>
   </w:abstractNum>
-  <w:abstractNum w:abstractNumId="27" w15:restartNumberingAfterBreak="0">
+  <w:abstractNum w:abstractNumId="33" w15:restartNumberingAfterBreak="0">
     <w:nsid w:val="69F47E70"/>
     <w:multiLevelType w:val="hybridMultilevel"/>
     <w:tmpl w:val="CC9AB34A"/>
@@ -8747,7 +10400,7 @@
       </w:pPr>
     </w:lvl>
   </w:abstractNum>
-  <w:abstractNum w:abstractNumId="28" w15:restartNumberingAfterBreak="0">
+  <w:abstractNum w:abstractNumId="34" w15:restartNumberingAfterBreak="0">
     <w:nsid w:val="6BD92AC1"/>
     <w:multiLevelType w:val="hybridMultilevel"/>
     <w:tmpl w:val="1A4C5A1A"/>
@@ -8836,7 +10489,233 @@
       </w:pPr>
     </w:lvl>
   </w:abstractNum>
-  <w:abstractNum w:abstractNumId="29" w15:restartNumberingAfterBreak="0">
+  <w:abstractNum w:abstractNumId="35" w15:restartNumberingAfterBreak="0">
+    <w:nsid w:val="6FC0615D"/>
+    <w:multiLevelType w:val="hybridMultilevel"/>
+    <w:tmpl w:val="E97859CC"/>
+    <w:lvl w:ilvl="0" w:tplc="04260001">
+      <w:start w:val="1"/>
+      <w:numFmt w:val="bullet"/>
+      <w:lvlText w:val=""/>
+      <w:lvlJc w:val="left"/>
+      <w:pPr>
+        <w:ind w:left="1571" w:hanging="360"/>
+      </w:pPr>
+      <w:rPr>
+        <w:rFonts w:ascii="Symbol" w:hAnsi="Symbol" w:hint="default"/>
+      </w:rPr>
+    </w:lvl>
+    <w:lvl w:ilvl="1" w:tplc="04260003" w:tentative="1">
+      <w:start w:val="1"/>
+      <w:numFmt w:val="bullet"/>
+      <w:lvlText w:val="o"/>
+      <w:lvlJc w:val="left"/>
+      <w:pPr>
+        <w:ind w:left="2291" w:hanging="360"/>
+      </w:pPr>
+      <w:rPr>
+        <w:rFonts w:ascii="Courier New" w:hAnsi="Courier New" w:cs="Courier New" w:hint="default"/>
+      </w:rPr>
+    </w:lvl>
+    <w:lvl w:ilvl="2" w:tplc="04260005" w:tentative="1">
+      <w:start w:val="1"/>
+      <w:numFmt w:val="bullet"/>
+      <w:lvlText w:val=""/>
+      <w:lvlJc w:val="left"/>
+      <w:pPr>
+        <w:ind w:left="3011" w:hanging="360"/>
+      </w:pPr>
+      <w:rPr>
+        <w:rFonts w:ascii="Wingdings" w:hAnsi="Wingdings" w:hint="default"/>
+      </w:rPr>
+    </w:lvl>
+    <w:lvl w:ilvl="3" w:tplc="04260001" w:tentative="1">
+      <w:start w:val="1"/>
+      <w:numFmt w:val="bullet"/>
+      <w:lvlText w:val=""/>
+      <w:lvlJc w:val="left"/>
+      <w:pPr>
+        <w:ind w:left="3731" w:hanging="360"/>
+      </w:pPr>
+      <w:rPr>
+        <w:rFonts w:ascii="Symbol" w:hAnsi="Symbol" w:hint="default"/>
+      </w:rPr>
+    </w:lvl>
+    <w:lvl w:ilvl="4" w:tplc="04260003" w:tentative="1">
+      <w:start w:val="1"/>
+      <w:numFmt w:val="bullet"/>
+      <w:lvlText w:val="o"/>
+      <w:lvlJc w:val="left"/>
+      <w:pPr>
+        <w:ind w:left="4451" w:hanging="360"/>
+      </w:pPr>
+      <w:rPr>
+        <w:rFonts w:ascii="Courier New" w:hAnsi="Courier New" w:cs="Courier New" w:hint="default"/>
+      </w:rPr>
+    </w:lvl>
+    <w:lvl w:ilvl="5" w:tplc="04260005" w:tentative="1">
+      <w:start w:val="1"/>
+      <w:numFmt w:val="bullet"/>
+      <w:lvlText w:val=""/>
+      <w:lvlJc w:val="left"/>
+      <w:pPr>
+        <w:ind w:left="5171" w:hanging="360"/>
+      </w:pPr>
+      <w:rPr>
+        <w:rFonts w:ascii="Wingdings" w:hAnsi="Wingdings" w:hint="default"/>
+      </w:rPr>
+    </w:lvl>
+    <w:lvl w:ilvl="6" w:tplc="04260001" w:tentative="1">
+      <w:start w:val="1"/>
+      <w:numFmt w:val="bullet"/>
+      <w:lvlText w:val=""/>
+      <w:lvlJc w:val="left"/>
+      <w:pPr>
+        <w:ind w:left="5891" w:hanging="360"/>
+      </w:pPr>
+      <w:rPr>
+        <w:rFonts w:ascii="Symbol" w:hAnsi="Symbol" w:hint="default"/>
+      </w:rPr>
+    </w:lvl>
+    <w:lvl w:ilvl="7" w:tplc="04260003" w:tentative="1">
+      <w:start w:val="1"/>
+      <w:numFmt w:val="bullet"/>
+      <w:lvlText w:val="o"/>
+      <w:lvlJc w:val="left"/>
+      <w:pPr>
+        <w:ind w:left="6611" w:hanging="360"/>
+      </w:pPr>
+      <w:rPr>
+        <w:rFonts w:ascii="Courier New" w:hAnsi="Courier New" w:cs="Courier New" w:hint="default"/>
+      </w:rPr>
+    </w:lvl>
+    <w:lvl w:ilvl="8" w:tplc="04260005" w:tentative="1">
+      <w:start w:val="1"/>
+      <w:numFmt w:val="bullet"/>
+      <w:lvlText w:val=""/>
+      <w:lvlJc w:val="left"/>
+      <w:pPr>
+        <w:ind w:left="7331" w:hanging="360"/>
+      </w:pPr>
+      <w:rPr>
+        <w:rFonts w:ascii="Wingdings" w:hAnsi="Wingdings" w:hint="default"/>
+      </w:rPr>
+    </w:lvl>
+  </w:abstractNum>
+  <w:abstractNum w:abstractNumId="36" w15:restartNumberingAfterBreak="0">
+    <w:nsid w:val="75BB4EA6"/>
+    <w:multiLevelType w:val="hybridMultilevel"/>
+    <w:tmpl w:val="B73287D0"/>
+    <w:lvl w:ilvl="0" w:tplc="04260001">
+      <w:start w:val="1"/>
+      <w:numFmt w:val="bullet"/>
+      <w:lvlText w:val=""/>
+      <w:lvlJc w:val="left"/>
+      <w:pPr>
+        <w:ind w:left="1571" w:hanging="360"/>
+      </w:pPr>
+      <w:rPr>
+        <w:rFonts w:ascii="Symbol" w:hAnsi="Symbol" w:hint="default"/>
+      </w:rPr>
+    </w:lvl>
+    <w:lvl w:ilvl="1" w:tplc="04260003" w:tentative="1">
+      <w:start w:val="1"/>
+      <w:numFmt w:val="bullet"/>
+      <w:lvlText w:val="o"/>
+      <w:lvlJc w:val="left"/>
+      <w:pPr>
+        <w:ind w:left="2291" w:hanging="360"/>
+      </w:pPr>
+      <w:rPr>
+        <w:rFonts w:ascii="Courier New" w:hAnsi="Courier New" w:cs="Courier New" w:hint="default"/>
+      </w:rPr>
+    </w:lvl>
+    <w:lvl w:ilvl="2" w:tplc="04260005" w:tentative="1">
+      <w:start w:val="1"/>
+      <w:numFmt w:val="bullet"/>
+      <w:lvlText w:val=""/>
+      <w:lvlJc w:val="left"/>
+      <w:pPr>
+        <w:ind w:left="3011" w:hanging="360"/>
+      </w:pPr>
+      <w:rPr>
+        <w:rFonts w:ascii="Wingdings" w:hAnsi="Wingdings" w:hint="default"/>
+      </w:rPr>
+    </w:lvl>
+    <w:lvl w:ilvl="3" w:tplc="04260001" w:tentative="1">
+      <w:start w:val="1"/>
+      <w:numFmt w:val="bullet"/>
+      <w:lvlText w:val=""/>
+      <w:lvlJc w:val="left"/>
+      <w:pPr>
+        <w:ind w:left="3731" w:hanging="360"/>
+      </w:pPr>
+      <w:rPr>
+        <w:rFonts w:ascii="Symbol" w:hAnsi="Symbol" w:hint="default"/>
+      </w:rPr>
+    </w:lvl>
+    <w:lvl w:ilvl="4" w:tplc="04260003" w:tentative="1">
+      <w:start w:val="1"/>
+      <w:numFmt w:val="bullet"/>
+      <w:lvlText w:val="o"/>
+      <w:lvlJc w:val="left"/>
+      <w:pPr>
+        <w:ind w:left="4451" w:hanging="360"/>
+      </w:pPr>
+      <w:rPr>
+        <w:rFonts w:ascii="Courier New" w:hAnsi="Courier New" w:cs="Courier New" w:hint="default"/>
+      </w:rPr>
+    </w:lvl>
+    <w:lvl w:ilvl="5" w:tplc="04260005" w:tentative="1">
+      <w:start w:val="1"/>
+      <w:numFmt w:val="bullet"/>
+      <w:lvlText w:val=""/>
+      <w:lvlJc w:val="left"/>
+      <w:pPr>
+        <w:ind w:left="5171" w:hanging="360"/>
+      </w:pPr>
+      <w:rPr>
+        <w:rFonts w:ascii="Wingdings" w:hAnsi="Wingdings" w:hint="default"/>
+      </w:rPr>
+    </w:lvl>
+    <w:lvl w:ilvl="6" w:tplc="04260001" w:tentative="1">
+      <w:start w:val="1"/>
+      <w:numFmt w:val="bullet"/>
+      <w:lvlText w:val=""/>
+      <w:lvlJc w:val="left"/>
+      <w:pPr>
+        <w:ind w:left="5891" w:hanging="360"/>
+      </w:pPr>
+      <w:rPr>
+        <w:rFonts w:ascii="Symbol" w:hAnsi="Symbol" w:hint="default"/>
+      </w:rPr>
+    </w:lvl>
+    <w:lvl w:ilvl="7" w:tplc="04260003" w:tentative="1">
+      <w:start w:val="1"/>
+      <w:numFmt w:val="bullet"/>
+      <w:lvlText w:val="o"/>
+      <w:lvlJc w:val="left"/>
+      <w:pPr>
+        <w:ind w:left="6611" w:hanging="360"/>
+      </w:pPr>
+      <w:rPr>
+        <w:rFonts w:ascii="Courier New" w:hAnsi="Courier New" w:cs="Courier New" w:hint="default"/>
+      </w:rPr>
+    </w:lvl>
+    <w:lvl w:ilvl="8" w:tplc="04260005" w:tentative="1">
+      <w:start w:val="1"/>
+      <w:numFmt w:val="bullet"/>
+      <w:lvlText w:val=""/>
+      <w:lvlJc w:val="left"/>
+      <w:pPr>
+        <w:ind w:left="7331" w:hanging="360"/>
+      </w:pPr>
+      <w:rPr>
+        <w:rFonts w:ascii="Wingdings" w:hAnsi="Wingdings" w:hint="default"/>
+      </w:rPr>
+    </w:lvl>
+  </w:abstractNum>
+  <w:abstractNum w:abstractNumId="37" w15:restartNumberingAfterBreak="0">
     <w:nsid w:val="762425BC"/>
     <w:multiLevelType w:val="hybridMultilevel"/>
     <w:tmpl w:val="A432A6F6"/>
@@ -8949,7 +10828,7 @@
       </w:rPr>
     </w:lvl>
   </w:abstractNum>
-  <w:abstractNum w:abstractNumId="30" w15:restartNumberingAfterBreak="0">
+  <w:abstractNum w:abstractNumId="38" w15:restartNumberingAfterBreak="0">
     <w:nsid w:val="76A74419"/>
     <w:multiLevelType w:val="hybridMultilevel"/>
     <w:tmpl w:val="4EA47A58"/>
@@ -9033,58 +10912,171 @@
       <w:pPr>
         <w:ind w:left="7331" w:hanging="180"/>
       </w:pPr>
+    </w:lvl>
+  </w:abstractNum>
+  <w:abstractNum w:abstractNumId="39" w15:restartNumberingAfterBreak="0">
+    <w:nsid w:val="76FE3234"/>
+    <w:multiLevelType w:val="hybridMultilevel"/>
+    <w:tmpl w:val="64E4D330"/>
+    <w:lvl w:ilvl="0" w:tplc="04260001">
+      <w:start w:val="1"/>
+      <w:numFmt w:val="bullet"/>
+      <w:lvlText w:val=""/>
+      <w:lvlJc w:val="left"/>
+      <w:pPr>
+        <w:ind w:left="1571" w:hanging="360"/>
+      </w:pPr>
+      <w:rPr>
+        <w:rFonts w:ascii="Symbol" w:hAnsi="Symbol" w:hint="default"/>
+      </w:rPr>
+    </w:lvl>
+    <w:lvl w:ilvl="1" w:tplc="04260003">
+      <w:start w:val="1"/>
+      <w:numFmt w:val="bullet"/>
+      <w:lvlText w:val="o"/>
+      <w:lvlJc w:val="left"/>
+      <w:pPr>
+        <w:ind w:left="2291" w:hanging="360"/>
+      </w:pPr>
+      <w:rPr>
+        <w:rFonts w:ascii="Courier New" w:hAnsi="Courier New" w:cs="Courier New" w:hint="default"/>
+      </w:rPr>
+    </w:lvl>
+    <w:lvl w:ilvl="2" w:tplc="04260005" w:tentative="1">
+      <w:start w:val="1"/>
+      <w:numFmt w:val="bullet"/>
+      <w:lvlText w:val=""/>
+      <w:lvlJc w:val="left"/>
+      <w:pPr>
+        <w:ind w:left="3011" w:hanging="360"/>
+      </w:pPr>
+      <w:rPr>
+        <w:rFonts w:ascii="Wingdings" w:hAnsi="Wingdings" w:hint="default"/>
+      </w:rPr>
+    </w:lvl>
+    <w:lvl w:ilvl="3" w:tplc="04260001" w:tentative="1">
+      <w:start w:val="1"/>
+      <w:numFmt w:val="bullet"/>
+      <w:lvlText w:val=""/>
+      <w:lvlJc w:val="left"/>
+      <w:pPr>
+        <w:ind w:left="3731" w:hanging="360"/>
+      </w:pPr>
+      <w:rPr>
+        <w:rFonts w:ascii="Symbol" w:hAnsi="Symbol" w:hint="default"/>
+      </w:rPr>
+    </w:lvl>
+    <w:lvl w:ilvl="4" w:tplc="04260003" w:tentative="1">
+      <w:start w:val="1"/>
+      <w:numFmt w:val="bullet"/>
+      <w:lvlText w:val="o"/>
+      <w:lvlJc w:val="left"/>
+      <w:pPr>
+        <w:ind w:left="4451" w:hanging="360"/>
+      </w:pPr>
+      <w:rPr>
+        <w:rFonts w:ascii="Courier New" w:hAnsi="Courier New" w:cs="Courier New" w:hint="default"/>
+      </w:rPr>
+    </w:lvl>
+    <w:lvl w:ilvl="5" w:tplc="04260005" w:tentative="1">
+      <w:start w:val="1"/>
+      <w:numFmt w:val="bullet"/>
+      <w:lvlText w:val=""/>
+      <w:lvlJc w:val="left"/>
+      <w:pPr>
+        <w:ind w:left="5171" w:hanging="360"/>
+      </w:pPr>
+      <w:rPr>
+        <w:rFonts w:ascii="Wingdings" w:hAnsi="Wingdings" w:hint="default"/>
+      </w:rPr>
+    </w:lvl>
+    <w:lvl w:ilvl="6" w:tplc="04260001" w:tentative="1">
+      <w:start w:val="1"/>
+      <w:numFmt w:val="bullet"/>
+      <w:lvlText w:val=""/>
+      <w:lvlJc w:val="left"/>
+      <w:pPr>
+        <w:ind w:left="5891" w:hanging="360"/>
+      </w:pPr>
+      <w:rPr>
+        <w:rFonts w:ascii="Symbol" w:hAnsi="Symbol" w:hint="default"/>
+      </w:rPr>
+    </w:lvl>
+    <w:lvl w:ilvl="7" w:tplc="04260003" w:tentative="1">
+      <w:start w:val="1"/>
+      <w:numFmt w:val="bullet"/>
+      <w:lvlText w:val="o"/>
+      <w:lvlJc w:val="left"/>
+      <w:pPr>
+        <w:ind w:left="6611" w:hanging="360"/>
+      </w:pPr>
+      <w:rPr>
+        <w:rFonts w:ascii="Courier New" w:hAnsi="Courier New" w:cs="Courier New" w:hint="default"/>
+      </w:rPr>
+    </w:lvl>
+    <w:lvl w:ilvl="8" w:tplc="04260005" w:tentative="1">
+      <w:start w:val="1"/>
+      <w:numFmt w:val="bullet"/>
+      <w:lvlText w:val=""/>
+      <w:lvlJc w:val="left"/>
+      <w:pPr>
+        <w:ind w:left="7331" w:hanging="360"/>
+      </w:pPr>
+      <w:rPr>
+        <w:rFonts w:ascii="Wingdings" w:hAnsi="Wingdings" w:hint="default"/>
+      </w:rPr>
     </w:lvl>
   </w:abstractNum>
   <w:num w:numId="1">
     <w:abstractNumId w:val="5"/>
   </w:num>
   <w:num w:numId="2">
+    <w:abstractNumId w:val="32"/>
+  </w:num>
+  <w:num w:numId="3">
+    <w:abstractNumId w:val="12"/>
+  </w:num>
+  <w:num w:numId="4">
+    <w:abstractNumId w:val="16"/>
+  </w:num>
+  <w:num w:numId="5">
+    <w:abstractNumId w:val="14"/>
+  </w:num>
+  <w:num w:numId="6">
+    <w:abstractNumId w:val="20"/>
+  </w:num>
+  <w:num w:numId="7">
+    <w:abstractNumId w:val="22"/>
+  </w:num>
+  <w:num w:numId="8">
     <w:abstractNumId w:val="26"/>
   </w:num>
-  <w:num w:numId="3">
-    <w:abstractNumId w:val="8"/>
-  </w:num>
-  <w:num w:numId="4">
-    <w:abstractNumId w:val="12"/>
-  </w:num>
-  <w:num w:numId="5">
-    <w:abstractNumId w:val="10"/>
-  </w:num>
-  <w:num w:numId="6">
-    <w:abstractNumId w:val="15"/>
-  </w:num>
-  <w:num w:numId="7">
-    <w:abstractNumId w:val="16"/>
-  </w:num>
-  <w:num w:numId="8">
-    <w:abstractNumId w:val="20"/>
-  </w:num>
   <w:num w:numId="9">
-    <w:abstractNumId w:val="28"/>
+    <w:abstractNumId w:val="34"/>
   </w:num>
   <w:num w:numId="10">
     <w:abstractNumId w:val="0"/>
   </w:num>
   <w:num w:numId="11">
-    <w:abstractNumId w:val="22"/>
+    <w:abstractNumId w:val="28"/>
   </w:num>
   <w:num w:numId="12">
+    <w:abstractNumId w:val="31"/>
+  </w:num>
+  <w:num w:numId="13">
+    <w:abstractNumId w:val="29"/>
+  </w:num>
+  <w:num w:numId="14">
+    <w:abstractNumId w:val="33"/>
+  </w:num>
+  <w:num w:numId="15">
     <w:abstractNumId w:val="25"/>
   </w:num>
-  <w:num w:numId="13">
-    <w:abstractNumId w:val="23"/>
-  </w:num>
-  <w:num w:numId="14">
-    <w:abstractNumId w:val="27"/>
-  </w:num>
-  <w:num w:numId="15">
+  <w:num w:numId="16">
     <w:abstractNumId w:val="19"/>
   </w:num>
-  <w:num w:numId="16">
-    <w:abstractNumId w:val="14"/>
-  </w:num>
   <w:num w:numId="17">
-    <w:abstractNumId w:val="18"/>
+    <w:abstractNumId w:val="24"/>
   </w:num>
   <w:num w:numId="18">
     <w:abstractNumId w:val="1"/>
@@ -9093,40 +11085,67 @@
     <w:abstractNumId w:val="2"/>
   </w:num>
   <w:num w:numId="20">
-    <w:abstractNumId w:val="11"/>
+    <w:abstractNumId w:val="15"/>
   </w:num>
   <w:num w:numId="21">
     <w:abstractNumId w:val="3"/>
   </w:num>
   <w:num w:numId="22">
-    <w:abstractNumId w:val="7"/>
+    <w:abstractNumId w:val="11"/>
   </w:num>
   <w:num w:numId="23">
     <w:abstractNumId w:val="4"/>
   </w:num>
   <w:num w:numId="24">
+    <w:abstractNumId w:val="38"/>
+  </w:num>
+  <w:num w:numId="25">
+    <w:abstractNumId w:val="18"/>
+  </w:num>
+  <w:num w:numId="26">
+    <w:abstractNumId w:val="27"/>
+  </w:num>
+  <w:num w:numId="27">
+    <w:abstractNumId w:val="13"/>
+  </w:num>
+  <w:num w:numId="28">
     <w:abstractNumId w:val="30"/>
   </w:num>
-  <w:num w:numId="25">
-    <w:abstractNumId w:val="13"/>
+  <w:num w:numId="29">
+    <w:abstractNumId w:val="23"/>
   </w:num>
-  <w:num w:numId="26">
+  <w:num w:numId="30">
+    <w:abstractNumId w:val="7"/>
+  </w:num>
+  <w:num w:numId="31">
+    <w:abstractNumId w:val="37"/>
+  </w:num>
+  <w:num w:numId="32">
+    <w:abstractNumId w:val="6"/>
+  </w:num>
+  <w:num w:numId="33">
+    <w:abstractNumId w:val="8"/>
+  </w:num>
+  <w:num w:numId="34">
+    <w:abstractNumId w:val="39"/>
+  </w:num>
+  <w:num w:numId="35">
+    <w:abstractNumId w:val="35"/>
+  </w:num>
+  <w:num w:numId="36">
+    <w:abstractNumId w:val="17"/>
+  </w:num>
+  <w:num w:numId="37">
+    <w:abstractNumId w:val="10"/>
+  </w:num>
+  <w:num w:numId="38">
     <w:abstractNumId w:val="21"/>
   </w:num>
-  <w:num w:numId="27">
+  <w:num w:numId="39">
     <w:abstractNumId w:val="9"/>
   </w:num>
-  <w:num w:numId="28">
-    <w:abstractNumId w:val="24"/>
-  </w:num>
-  <w:num w:numId="29">
-    <w:abstractNumId w:val="17"/>
-  </w:num>
-  <w:num w:numId="30">
-    <w:abstractNumId w:val="6"/>
-  </w:num>
-  <w:num w:numId="31">
-    <w:abstractNumId w:val="29"/>
+  <w:num w:numId="40">
+    <w:abstractNumId w:val="36"/>
   </w:num>
 </w:numbering>
 </file>
@@ -9630,6 +11649,7 @@
   <w:style w:type="character" w:default="1" w:styleId="DefaultParagraphFont">
     <w:name w:val="Default Paragraph Font"/>
     <w:uiPriority w:val="1"/>
+    <w:semiHidden/>
     <w:unhideWhenUsed/>
   </w:style>
   <w:style w:type="table" w:default="1" w:styleId="TableNormal">
@@ -10327,7 +12347,7 @@
 </file>
 
 <file path=customXml/itemProps1.xml><?xml version="1.0" encoding="utf-8"?>
-<ds:datastoreItem xmlns:ds="http://schemas.openxmlformats.org/officeDocument/2006/customXml" ds:itemID="{7707A3C5-D453-4680-BB19-D2E85E64AABF}">
+<ds:datastoreItem xmlns:ds="http://schemas.openxmlformats.org/officeDocument/2006/customXml" ds:itemID="{6A7395A0-427A-4DAB-9FA6-334B3386558C}">
   <ds:schemaRefs>
     <ds:schemaRef ds:uri="http://schemas.openxmlformats.org/officeDocument/2006/bibliography"/>
   </ds:schemaRefs>

</xml_diff>

<commit_message>
Uzlaboju 3. nodaļu dokumentācijā
</commit_message>
<xml_diff>
--- a/dokumentacija/Programmatūras projekta tehniskā dokumentācija.docx
+++ b/dokumentacija/Programmatūras projekta tehniskā dokumentācija.docx
@@ -6267,6 +6267,45 @@
       <w:r>
         <w:t xml:space="preserve"> Mūsdienās ļoti populārs un plaši izmantots.</w:t>
       </w:r>
+      <w:r>
+        <w:t xml:space="preserve"> Es izvēlējos izmantot šo koda redaktoru, jo dēļ tā paplašinājuma veikala, kur nevienam citam</w:t>
+      </w:r>
+      <w:r>
+        <w:t xml:space="preserve"> koda</w:t>
+      </w:r>
+      <w:r>
+        <w:t xml:space="preserve"> redaktoram nav pieejams tāds un, kā var redzēt zemāk es izmantoju ļoti daudz paplašinājumus. Un kopumā </w:t>
+      </w:r>
+      <w:r>
+        <w:t xml:space="preserve">izmantoju to </w:t>
+      </w:r>
+      <w:r>
+        <w:t>dē</w:t>
+      </w:r>
+      <w:r>
+        <w:t>ļ tā</w:t>
+      </w:r>
+      <w:r>
+        <w:t xml:space="preserve"> plašajām funkcijām, kas tajā ir pieejamas, nerunājot par to ka tur var pielāgot mazākos iestatījumus priekš savām vajadzībām, ko es esmu veicis, un kur </w:t>
+      </w:r>
+      <w:r>
+        <w:t xml:space="preserve">pat </w:t>
+      </w:r>
+      <w:r>
+        <w:t>citus koda redaktorus nevar tā modificēt. Bet tas ka tur ir uzreiz pieejams terminālis priekš komandu izpildīšanas, vai arī ka tur ir Git integrācija</w:t>
+      </w:r>
+      <w:r>
+        <w:t xml:space="preserve"> </w:t>
+      </w:r>
+      <w:r>
+        <w:t>-</w:t>
+      </w:r>
+      <w:r>
+        <w:t xml:space="preserve"> tas</w:t>
+      </w:r>
+      <w:r>
+        <w:t xml:space="preserve"> ļoti noder.</w:t>
+      </w:r>
     </w:p>
     <w:p>
       <w:pPr>
@@ -6295,6 +6334,7 @@
         </w:numPr>
       </w:pPr>
       <w:r>
+        <w:lastRenderedPageBreak/>
         <w:t>Auto Rename Tag</w:t>
       </w:r>
       <w:r>
@@ -6448,7 +6488,6 @@
         </w:numPr>
       </w:pPr>
       <w:r>
-        <w:lastRenderedPageBreak/>
         <w:t>REST Client – Ļ</w:t>
       </w:r>
       <w:r>
@@ -6545,23 +6584,49 @@
         <w:t>MySQL datubāzes sistēmas.</w:t>
       </w:r>
       <w:r>
-        <w:t xml:space="preserve"> Izmantoju, jo skolā mums </w:t>
+        <w:t xml:space="preserve"> Izmantoju</w:t>
+      </w:r>
+      <w:r>
+        <w:t xml:space="preserve"> to</w:t>
+      </w:r>
+      <w:r>
+        <w:t xml:space="preserve">, jo skolā mums </w:t>
       </w:r>
       <w:r>
         <w:t>šo</w:t>
       </w:r>
       <w:r>
+        <w:t xml:space="preserve"> rīku un datubāzes veidu</w:t>
+      </w:r>
+      <w:r>
         <w:t xml:space="preserve"> ļoti padziļināti mācīja, </w:t>
       </w:r>
       <w:r>
-        <w:t>tāpēc esmu pārliecināts ar savām spējam par šo rīku</w:t>
-      </w:r>
-      <w:r>
-        <w:t xml:space="preserve"> un datubāzes veidu</w:t>
+        <w:t>tāpēc</w:t>
+      </w:r>
+      <w:r>
+        <w:t xml:space="preserve"> es</w:t>
+      </w:r>
+      <w:r>
+        <w:t xml:space="preserve"> e</w:t>
+      </w:r>
+      <w:r>
+        <w:t>smu pārliecināts ar savām spēja</w:t>
+      </w:r>
+      <w:r>
+        <w:t xml:space="preserve"> par to</w:t>
       </w:r>
       <w:r>
         <w:t>.</w:t>
       </w:r>
+      <w:r>
+        <w:t xml:space="preserve"> Un neskaitot to, ka izprotu MySQL datubāzes sistēmu un saprotu, kā strādāt ar MySQL Workbench, šie rīki arī ir attiecīgi labi sistēmai ko es izstrādāju, kas ir interneta veikals un tur relāciju datubāze </w:t>
+      </w:r>
+      <w:r>
+        <w:t>ir piemērota un ar MySQL Workbench palīdzību viegli pārvaldāma.</w:t>
+      </w:r>
+      <w:bookmarkStart w:id="9" w:name="_GoBack"/>
+      <w:bookmarkEnd w:id="9"/>
     </w:p>
     <w:p>
       <w:pPr>
@@ -6607,14 +6672,14 @@
           <w:numId w:val="6"/>
         </w:numPr>
       </w:pPr>
-      <w:bookmarkStart w:id="9" w:name="_Toc126516527"/>
+      <w:bookmarkStart w:id="10" w:name="_Toc126516527"/>
       <w:r>
         <w:t>A</w:t>
       </w:r>
       <w:r>
         <w:t>lternatīvo risinājuma līdzekļu un valodu apraksts</w:t>
       </w:r>
-      <w:bookmarkEnd w:id="9"/>
+      <w:bookmarkEnd w:id="10"/>
     </w:p>
     <w:p>
       <w:pPr>
@@ -6713,6 +6778,7 @@
         <w:pStyle w:val="Darbapamattekts"/>
       </w:pPr>
       <w:r>
+        <w:lastRenderedPageBreak/>
         <w:t>Alternatīvie</w:t>
       </w:r>
       <w:r>
@@ -6721,8 +6787,6 @@
       <w:r>
         <w:t>līdzekļi</w:t>
       </w:r>
-      <w:bookmarkStart w:id="10" w:name="_GoBack"/>
-      <w:bookmarkEnd w:id="10"/>
       <w:r>
         <w:t>, kuru</w:t>
       </w:r>
@@ -6830,11 +6894,7 @@
         <w:t>.</w:t>
       </w:r>
       <w:r>
-        <w:t xml:space="preserve"> Lai gan MariaDB skaitās kā labāka MySQL versija, man būtu jāizmanto tā ar komandrindu palīdzību vai ar rīku kā HeidiSQL, </w:t>
-      </w:r>
-      <w:r>
-        <w:lastRenderedPageBreak/>
-        <w:t>kurš arī sader ar MySQL, bet kā jau esmu teicis man ir ļoti lielas zināšanas par My</w:t>
+        <w:t xml:space="preserve"> Lai gan MariaDB skaitās kā labāka MySQL versija, man būtu jāizmanto tā ar komandrindu palīdzību vai ar rīku kā HeidiSQL, kurš arī sader ar MySQL, bet kā jau esmu teicis man ir ļoti lielas zināšanas par My</w:t>
       </w:r>
       <w:r>
         <w:t>SQL Workbench</w:t>
@@ -6843,7 +6903,13 @@
         <w:t>, tāpē</w:t>
       </w:r>
       <w:r>
-        <w:t>c neredzu iemeslu izmantot kaut ko citu priekš šī projekta</w:t>
+        <w:t>c neredzu iemeslu izmantot</w:t>
+      </w:r>
+      <w:r>
+        <w:t xml:space="preserve"> un iemācīties</w:t>
+      </w:r>
+      <w:r>
+        <w:t xml:space="preserve"> kaut ko citu priekš šī projekta</w:t>
       </w:r>
       <w:r>
         <w:t>.</w:t>
@@ -12347,7 +12413,7 @@
 </file>
 
 <file path=customXml/itemProps1.xml><?xml version="1.0" encoding="utf-8"?>
-<ds:datastoreItem xmlns:ds="http://schemas.openxmlformats.org/officeDocument/2006/customXml" ds:itemID="{6A7395A0-427A-4DAB-9FA6-334B3386558C}">
+<ds:datastoreItem xmlns:ds="http://schemas.openxmlformats.org/officeDocument/2006/customXml" ds:itemID="{8FAD3BF7-F5CD-4422-A4BA-5AB44ABA851C}">
   <ds:schemaRefs>
     <ds:schemaRef ds:uri="http://schemas.openxmlformats.org/officeDocument/2006/bibliography"/>
   </ds:schemaRefs>

</xml_diff>

<commit_message>
Gandrīz vai pabeigta dokumentācijas 4. nodaļa
</commit_message>
<xml_diff>
--- a/dokumentacija/Programmatūras projekta tehniskā dokumentācija.docx
+++ b/dokumentacija/Programmatūras projekta tehniskā dokumentācija.docx
@@ -156,6 +156,7 @@
           <w:p>
             <w:pPr>
               <w:pStyle w:val="Titullapcitsteksts"/>
+              <w:jc w:val="left"/>
             </w:pPr>
             <w:r>
               <w:t>Izglītības programma</w:t>
@@ -211,6 +212,7 @@
           <w:p>
             <w:pPr>
               <w:pStyle w:val="Titullapcitsteksts"/>
+              <w:jc w:val="left"/>
             </w:pPr>
           </w:p>
         </w:tc>
@@ -242,6 +244,7 @@
           <w:p>
             <w:pPr>
               <w:pStyle w:val="Titullapcitsteksts"/>
+              <w:jc w:val="left"/>
             </w:pPr>
             <w:r>
               <w:t>Profesionālā kvalifikācija</w:t>
@@ -3335,7 +3338,15 @@
         <w:pStyle w:val="Darbapamattekts"/>
       </w:pPr>
       <w:r>
-        <w:t xml:space="preserve">Iepazīties ar dokumentācijas elektronisko versiju, pašu sistēmu un tās datubāzi var šajā GitHub saitē: </w:t>
+        <w:t xml:space="preserve">Iepazīties ar dokumentācijas elektronisko versiju, pašu sistēmu un tās datubāzi var šajā </w:t>
+      </w:r>
+      <w:proofErr w:type="spellStart"/>
+      <w:r>
+        <w:t>GitHub</w:t>
+      </w:r>
+      <w:proofErr w:type="spellEnd"/>
+      <w:r>
+        <w:t xml:space="preserve"> saitē: </w:t>
       </w:r>
       <w:hyperlink r:id="rId9" w:history="1">
         <w:r>
@@ -3411,7 +3422,13 @@
         <w:t>ierakstu piemēriem datubāžu tabulās</w:t>
       </w:r>
       <w:r>
-        <w:t>, pats projekts, kas sastāvēs no administratora un klienta puses, kur būs pieejamas visbiežāk sastopamās funkcijas šādās sistēmās un arī kāda retāk sastopama. Un protams, visam projektam, ir jābūt detalizētam un aprakstītam dokumentācijā.</w:t>
+        <w:t xml:space="preserve">, pats projekts, kas sastāvēs no administratora un klienta puses, kur būs pieejamas visbiežāk sastopamās funkcijas šādās sistēmās un arī kāda retāk sastopama. Un protams, visam </w:t>
+      </w:r>
+      <w:r>
+        <w:t xml:space="preserve">projektam, ir jābūt detalizēti </w:t>
+      </w:r>
+      <w:r>
+        <w:t>aprakstītam dokumentācijā.</w:t>
       </w:r>
       <w:r>
         <w:t xml:space="preserve"> Par šīs sistēmas nepieciešamību, pirmkārt, es varu atsaukties uz ievadā teikto, ka jaunām vai jau izveidotām kompānijām, kuras nepārdod savas preces ar interneta palīdzību šī sistēma var būt ļoti noderīga, lai paplašinātu savu klientu klāstu un, otrkārt, kāpēc šādām kompānijām vispār būtu jāizvēlas mana sistēma, jo, manuprāt, jau aktuālie un lietotie interneta veikali ir ļoti </w:t>
@@ -3430,6 +3447,9 @@
       </w:r>
       <w:r>
         <w:t>.</w:t>
+      </w:r>
+      <w:r>
+        <w:t xml:space="preserve"> Kā arī ar šīs sistēmas administrācijas pusi internetveikalu būs viegli pārvaldīt un darbiniekiem būs viegli strādāt ar to, tāpēc ne tikai internetveikala lietotāji bet arī darbinieki būtu apmierināti ikdienā izmantot šo sistēmu.</w:t>
       </w:r>
       <w:r>
         <w:br w:type="page"/>
@@ -6188,8 +6208,13 @@
         <w:t>ir īpaša stila lapas valoda, ko lieto, lai aprakstītu izskatu iezīmēšanas valodā veidotiem dokumentiem.</w:t>
       </w:r>
       <w:r>
-        <w:t xml:space="preserve"> Bet specifiskāk lielākoties visur es izmantoju MUI styled</w:t>
-      </w:r>
+        <w:t xml:space="preserve"> Bet specifiskāk lielākoties visur es izmantoju MUI </w:t>
+      </w:r>
+      <w:proofErr w:type="spellStart"/>
+      <w:r>
+        <w:t>styled</w:t>
+      </w:r>
+      <w:proofErr w:type="spellEnd"/>
       <w:r>
         <w:t>() rīku</w:t>
       </w:r>
@@ -6206,7 +6231,15 @@
         </w:numPr>
       </w:pPr>
       <w:r>
-        <w:t xml:space="preserve">MUI styled() – </w:t>
+        <w:t xml:space="preserve">MUI </w:t>
+      </w:r>
+      <w:proofErr w:type="spellStart"/>
+      <w:r>
+        <w:t>styled</w:t>
+      </w:r>
+      <w:proofErr w:type="spellEnd"/>
+      <w:r>
+        <w:t xml:space="preserve">() – </w:t>
       </w:r>
       <w:r>
         <w:t>Tas ir r</w:t>
@@ -6252,8 +6285,21 @@
           <w:numId w:val="34"/>
         </w:numPr>
       </w:pPr>
-      <w:r>
-        <w:t xml:space="preserve">Visual Studio Code – </w:t>
+      <w:proofErr w:type="spellStart"/>
+      <w:r>
+        <w:t>Visual</w:t>
+      </w:r>
+      <w:proofErr w:type="spellEnd"/>
+      <w:r>
+        <w:t xml:space="preserve"> </w:t>
+      </w:r>
+      <w:proofErr w:type="spellStart"/>
+      <w:r>
+        <w:t>Studio</w:t>
+      </w:r>
+      <w:proofErr w:type="spellEnd"/>
+      <w:r>
+        <w:t xml:space="preserve"> Code – </w:t>
       </w:r>
       <w:r>
         <w:t xml:space="preserve">Tas </w:t>
@@ -6335,7 +6381,15 @@
       </w:pPr>
       <w:r>
         <w:lastRenderedPageBreak/>
-        <w:t>Auto Rename Tag</w:t>
+        <w:t xml:space="preserve">Auto </w:t>
+      </w:r>
+      <w:proofErr w:type="spellStart"/>
+      <w:r>
+        <w:t>Rename</w:t>
+      </w:r>
+      <w:proofErr w:type="spellEnd"/>
+      <w:r>
+        <w:t xml:space="preserve"> Tag</w:t>
       </w:r>
       <w:r>
         <w:t xml:space="preserve"> – </w:t>
@@ -6368,7 +6422,23 @@
         </w:numPr>
       </w:pPr>
       <w:r>
-        <w:t xml:space="preserve">Code Spell Checker – </w:t>
+        <w:t xml:space="preserve">Code </w:t>
+      </w:r>
+      <w:proofErr w:type="spellStart"/>
+      <w:r>
+        <w:t>Spell</w:t>
+      </w:r>
+      <w:proofErr w:type="spellEnd"/>
+      <w:r>
+        <w:t xml:space="preserve"> </w:t>
+      </w:r>
+      <w:proofErr w:type="spellStart"/>
+      <w:r>
+        <w:t>Checker</w:t>
+      </w:r>
+      <w:proofErr w:type="spellEnd"/>
+      <w:r>
+        <w:t xml:space="preserve"> – </w:t>
       </w:r>
       <w:r>
         <w:t>K</w:t>
@@ -6388,8 +6458,21 @@
           <w:numId w:val="34"/>
         </w:numPr>
       </w:pPr>
-      <w:r>
-        <w:t xml:space="preserve">Color Highlight – </w:t>
+      <w:proofErr w:type="spellStart"/>
+      <w:r>
+        <w:t>Color</w:t>
+      </w:r>
+      <w:proofErr w:type="spellEnd"/>
+      <w:r>
+        <w:t xml:space="preserve"> </w:t>
+      </w:r>
+      <w:proofErr w:type="spellStart"/>
+      <w:r>
+        <w:t>Highlight</w:t>
+      </w:r>
+      <w:proofErr w:type="spellEnd"/>
+      <w:r>
+        <w:t xml:space="preserve"> – </w:t>
       </w:r>
       <w:r>
         <w:t>Koda r</w:t>
@@ -6421,11 +6504,24 @@
           <w:numId w:val="34"/>
         </w:numPr>
       </w:pPr>
-      <w:r>
-        <w:t xml:space="preserve">ESLint – </w:t>
-      </w:r>
-      <w:r>
-        <w:t xml:space="preserve">Integrē ESLint </w:t>
+      <w:proofErr w:type="spellStart"/>
+      <w:r>
+        <w:t>ESLint</w:t>
+      </w:r>
+      <w:proofErr w:type="spellEnd"/>
+      <w:r>
+        <w:t xml:space="preserve"> – </w:t>
+      </w:r>
+      <w:r>
+        <w:t xml:space="preserve">Integrē </w:t>
+      </w:r>
+      <w:proofErr w:type="spellStart"/>
+      <w:r>
+        <w:t>ESLint</w:t>
+      </w:r>
+      <w:proofErr w:type="spellEnd"/>
+      <w:r>
+        <w:t xml:space="preserve"> </w:t>
       </w:r>
       <w:r>
         <w:t xml:space="preserve">koda </w:t>
@@ -6445,8 +6541,21 @@
           <w:numId w:val="34"/>
         </w:numPr>
       </w:pPr>
-      <w:r>
-        <w:t xml:space="preserve">Image preview – </w:t>
+      <w:proofErr w:type="spellStart"/>
+      <w:r>
+        <w:t>Image</w:t>
+      </w:r>
+      <w:proofErr w:type="spellEnd"/>
+      <w:r>
+        <w:t xml:space="preserve"> </w:t>
+      </w:r>
+      <w:proofErr w:type="spellStart"/>
+      <w:r>
+        <w:t>preview</w:t>
+      </w:r>
+      <w:proofErr w:type="spellEnd"/>
+      <w:r>
+        <w:t xml:space="preserve"> – </w:t>
       </w:r>
       <w:r>
         <w:t>Rāda attēla priekšskatījumu</w:t>
@@ -6469,8 +6578,21 @@
           <w:numId w:val="34"/>
         </w:numPr>
       </w:pPr>
-      <w:r>
-        <w:t xml:space="preserve">Prettier - Code formatter – </w:t>
+      <w:proofErr w:type="spellStart"/>
+      <w:r>
+        <w:t>Prettier</w:t>
+      </w:r>
+      <w:proofErr w:type="spellEnd"/>
+      <w:r>
+        <w:t xml:space="preserve"> - Code </w:t>
+      </w:r>
+      <w:proofErr w:type="spellStart"/>
+      <w:r>
+        <w:t>formatter</w:t>
+      </w:r>
+      <w:proofErr w:type="spellEnd"/>
+      <w:r>
+        <w:t xml:space="preserve"> – </w:t>
       </w:r>
       <w:r>
         <w:t>Koda formatētājs</w:t>
@@ -6488,7 +6610,15 @@
         </w:numPr>
       </w:pPr>
       <w:r>
-        <w:t>REST Client – Ļ</w:t>
+        <w:t xml:space="preserve">REST </w:t>
+      </w:r>
+      <w:proofErr w:type="spellStart"/>
+      <w:r>
+        <w:t>Client</w:t>
+      </w:r>
+      <w:proofErr w:type="spellEnd"/>
+      <w:r>
+        <w:t xml:space="preserve"> – Ļ</w:t>
       </w:r>
       <w:r>
         <w:t>auj nosūtīt HTTP pieprasījumu un skatīt atbildi</w:t>
@@ -6508,8 +6638,21 @@
           <w:numId w:val="34"/>
         </w:numPr>
       </w:pPr>
-      <w:r>
-        <w:t>Simple React Snippets – Saīsināti koda fragmenti.</w:t>
+      <w:proofErr w:type="spellStart"/>
+      <w:r>
+        <w:t>Simple</w:t>
+      </w:r>
+      <w:proofErr w:type="spellEnd"/>
+      <w:r>
+        <w:t xml:space="preserve"> React </w:t>
+      </w:r>
+      <w:proofErr w:type="spellStart"/>
+      <w:r>
+        <w:t>Snippets</w:t>
+      </w:r>
+      <w:proofErr w:type="spellEnd"/>
+      <w:r>
+        <w:t xml:space="preserve"> – Saīsināti koda fragmenti.</w:t>
       </w:r>
     </w:p>
     <w:p>
@@ -6520,8 +6663,13 @@
           <w:numId w:val="34"/>
         </w:numPr>
       </w:pPr>
-      <w:r>
-        <w:t xml:space="preserve">vscode-styled-components – </w:t>
+      <w:proofErr w:type="spellStart"/>
+      <w:r>
+        <w:t>vscode-styled-components</w:t>
+      </w:r>
+      <w:proofErr w:type="spellEnd"/>
+      <w:r>
+        <w:t xml:space="preserve"> – </w:t>
       </w:r>
       <w:r>
         <w:t>Sintakses izcelšana</w:t>
@@ -6532,8 +6680,13 @@
       <w:r>
         <w:t xml:space="preserve"> </w:t>
       </w:r>
-      <w:r>
-        <w:t>styled-components.</w:t>
+      <w:proofErr w:type="spellStart"/>
+      <w:r>
+        <w:t>styled-components</w:t>
+      </w:r>
+      <w:proofErr w:type="spellEnd"/>
+      <w:r>
+        <w:t>.</w:t>
       </w:r>
     </w:p>
     <w:p>
@@ -6566,8 +6719,13 @@
         </w:numPr>
       </w:pPr>
       <w:r>
-        <w:t>MySQL Workbench</w:t>
-      </w:r>
+        <w:t xml:space="preserve">MySQL </w:t>
+      </w:r>
+      <w:proofErr w:type="spellStart"/>
+      <w:r>
+        <w:t>Workbench</w:t>
+      </w:r>
+      <w:proofErr w:type="spellEnd"/>
       <w:r>
         <w:t xml:space="preserve"> – </w:t>
       </w:r>
@@ -6620,13 +6778,27 @@
         <w:t>.</w:t>
       </w:r>
       <w:r>
-        <w:t xml:space="preserve"> Un neskaitot to, ka izprotu MySQL datubāzes sistēmu un saprotu, kā strādāt ar MySQL Workbench, šie rīki arī ir attiecīgi labi sistēmai ko es izstrādāju, kas ir interneta veikals un tur relāciju datubāze </w:t>
-      </w:r>
-      <w:r>
-        <w:t>ir piemērota un ar MySQL Workbench palīdzību viegli pārvaldāma.</w:t>
-      </w:r>
-      <w:bookmarkStart w:id="9" w:name="_GoBack"/>
-      <w:bookmarkEnd w:id="9"/>
+        <w:t xml:space="preserve"> Un neskaitot to, ka izprotu MySQL datubāzes sistēmu un saprotu, kā strādāt ar MySQL </w:t>
+      </w:r>
+      <w:proofErr w:type="spellStart"/>
+      <w:r>
+        <w:t>Workbench</w:t>
+      </w:r>
+      <w:proofErr w:type="spellEnd"/>
+      <w:r>
+        <w:t xml:space="preserve">, šie rīki arī ir attiecīgi labi sistēmai ko es izstrādāju, kas ir interneta veikals un tur relāciju datubāze </w:t>
+      </w:r>
+      <w:r>
+        <w:t xml:space="preserve">ir piemērota un ar MySQL </w:t>
+      </w:r>
+      <w:proofErr w:type="spellStart"/>
+      <w:r>
+        <w:t>Workbench</w:t>
+      </w:r>
+      <w:proofErr w:type="spellEnd"/>
+      <w:r>
+        <w:t xml:space="preserve"> palīdzību viegli pārvaldāma.</w:t>
+      </w:r>
     </w:p>
     <w:p>
       <w:pPr>
@@ -6651,9 +6823,11 @@
           <w:numId w:val="34"/>
         </w:numPr>
       </w:pPr>
+      <w:proofErr w:type="spellStart"/>
       <w:r>
         <w:t>GitHub</w:t>
       </w:r>
+      <w:proofErr w:type="spellEnd"/>
       <w:r>
         <w:t xml:space="preserve"> – </w:t>
       </w:r>
@@ -6672,14 +6846,14 @@
           <w:numId w:val="6"/>
         </w:numPr>
       </w:pPr>
-      <w:bookmarkStart w:id="10" w:name="_Toc126516527"/>
+      <w:bookmarkStart w:id="9" w:name="_Toc126516527"/>
       <w:r>
         <w:t>A</w:t>
       </w:r>
       <w:r>
         <w:t>lternatīvo risinājuma līdzekļu un valodu apraksts</w:t>
       </w:r>
-      <w:bookmarkEnd w:id="10"/>
+      <w:bookmarkEnd w:id="9"/>
     </w:p>
     <w:p>
       <w:pPr>
@@ -6742,9 +6916,11 @@
           <w:numId w:val="40"/>
         </w:numPr>
       </w:pPr>
+      <w:proofErr w:type="spellStart"/>
       <w:r>
         <w:t>Python</w:t>
       </w:r>
+      <w:proofErr w:type="spellEnd"/>
       <w:r>
         <w:t xml:space="preserve"> – </w:t>
       </w:r>
@@ -6805,18 +6981,36 @@
           <w:numId w:val="40"/>
         </w:numPr>
       </w:pPr>
-      <w:r>
-        <w:t xml:space="preserve">Notepad++ </w:t>
+      <w:proofErr w:type="spellStart"/>
+      <w:r>
+        <w:t>Notepad</w:t>
+      </w:r>
+      <w:proofErr w:type="spellEnd"/>
+      <w:r>
+        <w:t xml:space="preserve">++ </w:t>
       </w:r>
       <w:r>
         <w:t xml:space="preserve">vai </w:t>
       </w:r>
-      <w:r>
-        <w:t>Sublime Text 4</w:t>
-      </w:r>
+      <w:proofErr w:type="spellStart"/>
+      <w:r>
+        <w:t>Sublime</w:t>
+      </w:r>
+      <w:proofErr w:type="spellEnd"/>
       <w:r>
         <w:t xml:space="preserve"> </w:t>
       </w:r>
+      <w:proofErr w:type="spellStart"/>
+      <w:r>
+        <w:t>Text</w:t>
+      </w:r>
+      <w:proofErr w:type="spellEnd"/>
+      <w:r>
+        <w:t xml:space="preserve"> 4</w:t>
+      </w:r>
+      <w:r>
+        <w:t xml:space="preserve"> </w:t>
+      </w:r>
       <w:r>
         <w:t xml:space="preserve">– </w:t>
       </w:r>
@@ -6833,7 +7027,31 @@
         <w:t>.</w:t>
       </w:r>
       <w:r>
-        <w:t xml:space="preserve"> Lai gan esmu izmantojis abus no šiem koda redaktoriem, manuprāt VS Code ir labākā opcija. Notepad++ interfeisa dizains liekas novecojis un lai gan Sublime Text 4 interfeiss ir moderns, pēc ātras informācijas meklēšanas esmu uzzinājis, ka šajos redaktor</w:t>
+        <w:t xml:space="preserve"> Lai gan esmu izmantojis abus no šiem koda redaktoriem, manuprāt VS Code ir labākā opcija. </w:t>
+      </w:r>
+      <w:proofErr w:type="spellStart"/>
+      <w:r>
+        <w:t>Notepad</w:t>
+      </w:r>
+      <w:proofErr w:type="spellEnd"/>
+      <w:r>
+        <w:t xml:space="preserve">++ interfeisa dizains liekas novecojis un lai gan </w:t>
+      </w:r>
+      <w:proofErr w:type="spellStart"/>
+      <w:r>
+        <w:t>Sublime</w:t>
+      </w:r>
+      <w:proofErr w:type="spellEnd"/>
+      <w:r>
+        <w:t xml:space="preserve"> </w:t>
+      </w:r>
+      <w:proofErr w:type="spellStart"/>
+      <w:r>
+        <w:t>Text</w:t>
+      </w:r>
+      <w:proofErr w:type="spellEnd"/>
+      <w:r>
+        <w:t xml:space="preserve"> 4 interfeiss ir moderns, pēc ātras informācijas meklēšanas esmu uzzinājis, ka šajos redaktor</w:t>
       </w:r>
       <w:r>
         <w:t>os es nevarētu atrast un izmantot paplašinājumus kādi man ir VS Code</w:t>
@@ -6854,8 +7072,29 @@
         </w:numPr>
         <w:ind w:left="1570" w:hanging="357"/>
       </w:pPr>
-      <w:r>
-        <w:t xml:space="preserve">MariaDB, phpMyAdmin, MongoDB un HeidiSQL – </w:t>
+      <w:proofErr w:type="spellStart"/>
+      <w:r>
+        <w:t>MariaDB</w:t>
+      </w:r>
+      <w:proofErr w:type="spellEnd"/>
+      <w:r>
+        <w:t xml:space="preserve">, </w:t>
+      </w:r>
+      <w:proofErr w:type="spellStart"/>
+      <w:r>
+        <w:t>phpMyAdmin</w:t>
+      </w:r>
+      <w:proofErr w:type="spellEnd"/>
+      <w:r>
+        <w:t xml:space="preserve">, MongoDB un </w:t>
+      </w:r>
+      <w:proofErr w:type="spellStart"/>
+      <w:r>
+        <w:t>HeidiSQL</w:t>
+      </w:r>
+      <w:proofErr w:type="spellEnd"/>
+      <w:r>
+        <w:t xml:space="preserve"> – </w:t>
       </w:r>
       <w:r>
         <w:t>Pirmās</w:t>
@@ -6876,8 +7115,13 @@
         <w:t xml:space="preserve"> varēja būt alternatīvas pret </w:t>
       </w:r>
       <w:r>
-        <w:t>MySQL Workbench</w:t>
-      </w:r>
+        <w:t xml:space="preserve">MySQL </w:t>
+      </w:r>
+      <w:proofErr w:type="spellStart"/>
+      <w:r>
+        <w:t>Workbench</w:t>
+      </w:r>
+      <w:proofErr w:type="spellEnd"/>
       <w:r>
         <w:t xml:space="preserve">, bet es </w:t>
       </w:r>
@@ -6885,8 +7129,13 @@
         <w:t>tās</w:t>
       </w:r>
       <w:r>
-        <w:t xml:space="preserve"> esmu ļoti maz lietojis salīdzinājumā ar MySQL Workbench</w:t>
-      </w:r>
+        <w:t xml:space="preserve"> esmu ļoti maz lietojis salīdzinājumā ar MySQL </w:t>
+      </w:r>
+      <w:proofErr w:type="spellStart"/>
+      <w:r>
+        <w:t>Workbench</w:t>
+      </w:r>
+      <w:proofErr w:type="spellEnd"/>
       <w:r>
         <w:t>, tāpēc tas ir lielākais iemesls pret visām šīm opcijām</w:t>
       </w:r>
@@ -6894,11 +7143,32 @@
         <w:t>.</w:t>
       </w:r>
       <w:r>
-        <w:t xml:space="preserve"> Lai gan MariaDB skaitās kā labāka MySQL versija, man būtu jāizmanto tā ar komandrindu palīdzību vai ar rīku kā HeidiSQL, kurš arī sader ar MySQL, bet kā jau esmu teicis man ir ļoti lielas zināšanas par My</w:t>
-      </w:r>
-      <w:r>
-        <w:t>SQL Workbench</w:t>
-      </w:r>
+        <w:t xml:space="preserve"> Lai gan </w:t>
+      </w:r>
+      <w:proofErr w:type="spellStart"/>
+      <w:r>
+        <w:t>MariaDB</w:t>
+      </w:r>
+      <w:proofErr w:type="spellEnd"/>
+      <w:r>
+        <w:t xml:space="preserve"> skaitās kā labāka MySQL versija, man būtu jāizmanto tā ar komandrindu palīdzību vai ar rīku kā </w:t>
+      </w:r>
+      <w:proofErr w:type="spellStart"/>
+      <w:r>
+        <w:t>HeidiSQL</w:t>
+      </w:r>
+      <w:proofErr w:type="spellEnd"/>
+      <w:r>
+        <w:t>, kurš arī sader ar MySQL, bet kā jau esmu teicis man ir ļoti lielas zināšanas par My</w:t>
+      </w:r>
+      <w:r>
+        <w:t xml:space="preserve">SQL </w:t>
+      </w:r>
+      <w:proofErr w:type="spellStart"/>
+      <w:r>
+        <w:t>Workbench</w:t>
+      </w:r>
+      <w:proofErr w:type="spellEnd"/>
       <w:r>
         <w:t>, tāpē</w:t>
       </w:r>
@@ -6926,11 +7196,45 @@
           <w:numId w:val="6"/>
         </w:numPr>
       </w:pPr>
-      <w:bookmarkStart w:id="11" w:name="_Toc126516528"/>
+      <w:bookmarkStart w:id="10" w:name="_Toc126516528"/>
       <w:r>
         <w:lastRenderedPageBreak/>
         <w:t>Sistēmas modelēšana un projektēšana</w:t>
       </w:r>
+      <w:bookmarkEnd w:id="10"/>
+    </w:p>
+    <w:p>
+      <w:pPr>
+        <w:pStyle w:val="Darbapamattekts"/>
+      </w:pPr>
+      <w:r>
+        <w:t>Šajā nodaļā varēs apskatīties vairākas diagrammas par ma</w:t>
+      </w:r>
+      <w:r>
+        <w:t>nu sistēmu un tās datubāzi</w:t>
+      </w:r>
+      <w:r>
+        <w:t>.</w:t>
+      </w:r>
+      <w:r>
+        <w:t xml:space="preserve"> Kur</w:t>
+      </w:r>
+      <w:r>
+        <w:t xml:space="preserve"> arī </w:t>
+      </w:r>
+      <w:r>
+        <w:t>šīm apakšnodaļām</w:t>
+      </w:r>
+      <w:r>
+        <w:t xml:space="preserve"> un diagrammām</w:t>
+      </w:r>
+      <w:r>
+        <w:t xml:space="preserve"> </w:t>
+      </w:r>
+      <w:r>
+        <w:t>būs klāt apraksts, lai paskaidrotu tās.</w:t>
+      </w:r>
+      <w:bookmarkStart w:id="11" w:name="_GoBack"/>
       <w:bookmarkEnd w:id="11"/>
     </w:p>
     <w:p>
@@ -6949,6 +7253,26 @@
     </w:p>
     <w:p>
       <w:pPr>
+        <w:pStyle w:val="Darbapamattekts"/>
+      </w:pPr>
+      <w:r>
+        <w:t xml:space="preserve">Šajā apakšnodaļā no klašu diagrammas un vai ER diagrammas es attēlošu ER diagrammu, jo skatoties uz to ka es veidoju mājaslapu, tur nav klases, lai gan nenoliedzami es izmantoju JavaScript valodu, kas atbalsta klases un React bibliotēku, kura arī atbalsta klases, </w:t>
+      </w:r>
+      <w:r>
+        <w:t>bet tas nav</w:t>
+      </w:r>
+      <w:r>
+        <w:t xml:space="preserve"> ieteicams un labākā prakse, tas tikai padarītu kodu sarežģītāku</w:t>
+      </w:r>
+      <w:r>
+        <w:t xml:space="preserve"> neko neiegūstot</w:t>
+      </w:r>
+      <w:r>
+        <w:t>.</w:t>
+      </w:r>
+    </w:p>
+    <w:p>
+      <w:pPr>
         <w:pStyle w:val="Apaknodaudaljums"/>
         <w:numPr>
           <w:ilvl w:val="2"/>
@@ -6963,6 +7287,38 @@
     </w:p>
     <w:p>
       <w:pPr>
+        <w:pStyle w:val="Darbapamattekts"/>
+      </w:pPr>
+      <w:r>
+        <w:t>Šeit ir redzama entītiju attiecību diagramma, kur kā nosaukumā jau saprotams var redzēt attiecības (saites) starp datubāzes tabulām, palīgvārdus uz saitēm un pašas tabulas un to laukus.</w:t>
+      </w:r>
+      <w:r>
+        <w:t xml:space="preserve"> Es lai vieglāk pārskatītu esmu atdalījis sistēmas pieslēgšanās tabulas (kontu tabulas) no pārejās sistēmas.</w:t>
+      </w:r>
+    </w:p>
+    <w:p>
+      <w:pPr>
+        <w:pStyle w:val="Darbapamattekts"/>
+        <w:ind w:firstLine="0"/>
+      </w:pPr>
+      <w:r>
+        <w:pict>
+          <v:shape id="_x0000_i1025" type="#_x0000_t75" style="width:467.7pt;height:244.8pt">
+            <v:imagedata r:id="rId10" o:title="ERD"/>
+          </v:shape>
+        </w:pict>
+      </w:r>
+    </w:p>
+    <w:p>
+      <w:pPr>
+        <w:pStyle w:val="Attlaapraksts"/>
+      </w:pPr>
+      <w:r>
+        <w:t>1.attēls. ER diagramma</w:t>
+      </w:r>
+    </w:p>
+    <w:p>
+      <w:pPr>
         <w:pStyle w:val="Apaknodauvirsraksti"/>
         <w:numPr>
           <w:ilvl w:val="1"/>
@@ -6988,6 +7344,59 @@
         <w:t>Aktivitāšu diagramma</w:t>
       </w:r>
       <w:bookmarkEnd w:id="15"/>
+      <w:r>
+        <w:t>s</w:t>
+      </w:r>
+    </w:p>
+    <w:p>
+      <w:pPr>
+        <w:pStyle w:val="Darbapamattekts"/>
+      </w:pPr>
+      <w:r>
+        <w:t xml:space="preserve">Šeit var apskatīties aktivitāšu diagrammas manai sistēmai, kurās praktiski var redzēt visu sistēmas darbību scenārijus un iznākumus balstoties uz šīm veiktajām darbībām. </w:t>
+      </w:r>
+      <w:r>
+        <w:t>Skatoties uz to ka veidoju interneta veikalu un administratora</w:t>
+      </w:r>
+      <w:r>
+        <w:t xml:space="preserve"> sistēmu</w:t>
+      </w:r>
+      <w:r>
+        <w:t>,</w:t>
+      </w:r>
+      <w:r>
+        <w:t xml:space="preserve"> šis nav mazs projekts, tāpēc dēļ sekojošajiem iemesliem veidošu administratora un interneta veikala lietotāja pusēm atsevišķas </w:t>
+      </w:r>
+      <w:r>
+        <w:lastRenderedPageBreak/>
+        <w:t>aktivitāšu diagrammas</w:t>
+      </w:r>
+      <w:r>
+        <w:t>. Pirmkārt pārskatāmības pēc, jo no abām sistēmas pusēm sanāk lielas diagrammas. Otrkārt jo abas sistēmas puses var pat gandrīz vai uzskat</w:t>
+      </w:r>
+      <w:r>
+        <w:t>īt par pavisam dažādām sistēmām.</w:t>
+      </w:r>
+    </w:p>
+    <w:p>
+      <w:pPr>
+        <w:pStyle w:val="Attlaapraksts"/>
+      </w:pPr>
+      <w:r>
+        <w:pict>
+          <v:shape id="_x0000_i1026" type="#_x0000_t75" style="width:396.95pt;height:597.9pt;mso-position-horizontal-relative:margin;mso-position-vertical-relative:margin">
+            <v:imagedata r:id="rId11" o:title="Activity-admin"/>
+          </v:shape>
+        </w:pict>
+      </w:r>
+    </w:p>
+    <w:p>
+      <w:pPr>
+        <w:pStyle w:val="Attlaapraksts"/>
+      </w:pPr>
+      <w:r>
+        <w:t>2.attēls. Aktivitāšu diagramma administratora pusei</w:t>
+      </w:r>
     </w:p>
     <w:p>
       <w:pPr>
@@ -6999,9 +7408,63 @@
       </w:pPr>
       <w:bookmarkStart w:id="16" w:name="_Toc126516533"/>
       <w:r>
+        <w:lastRenderedPageBreak/>
         <w:t>Lietojumgadījumu diagramma</w:t>
       </w:r>
       <w:bookmarkEnd w:id="16"/>
+    </w:p>
+    <w:p>
+      <w:pPr>
+        <w:pStyle w:val="Darbapamattekts"/>
+      </w:pPr>
+      <w:r>
+        <w:rPr>
+          <w:noProof/>
+        </w:rPr>
+        <w:pict>
+          <v:shape id="_x0000_s1030" type="#_x0000_t75" style="position:absolute;left:0;text-align:left;margin-left:-.15pt;margin-top:104.75pt;width:467.7pt;height:552.2pt;z-index:251661312;mso-position-horizontal-relative:margin;mso-position-vertical-relative:margin">
+            <v:imagedata r:id="rId12" o:title="Use case.drawio"/>
+            <w10:wrap type="square" anchorx="margin" anchory="margin"/>
+          </v:shape>
+        </w:pict>
+      </w:r>
+      <w:r>
+        <w:t>Šeit var apskatīties priekš manas sistēmas izveidotu l</w:t>
+      </w:r>
+      <w:r>
+        <w:t>ietojumgadījuma</w:t>
+      </w:r>
+      <w:r>
+        <w:t xml:space="preserve"> diagrammu, tā ir praktiski vienkāršota aktivitāšu diagramma un domāta priekš vispārējas funkcionalitātes apskata</w:t>
+      </w:r>
+      <w:r>
+        <w:t xml:space="preserve">, skatoties no sistēmas lietotāju skatupunkta, kur manā gadījumā tie ir trīs: </w:t>
+      </w:r>
+      <w:r>
+        <w:t>autorizējies</w:t>
+      </w:r>
+      <w:r>
+        <w:t xml:space="preserve">, </w:t>
+      </w:r>
+      <w:r>
+        <w:t>neautorizējies</w:t>
+      </w:r>
+      <w:r>
+        <w:t xml:space="preserve"> lietotājs un administrators.</w:t>
+      </w:r>
+    </w:p>
+    <w:p>
+      <w:pPr>
+        <w:pStyle w:val="Darbapamattekts"/>
+      </w:pPr>
+    </w:p>
+    <w:p>
+      <w:pPr>
+        <w:pStyle w:val="Attlaapraksts"/>
+      </w:pPr>
+      <w:r>
+        <w:t>3.attēls. Lietojumgadījumu diagramma</w:t>
+      </w:r>
     </w:p>
     <w:p>
       <w:pPr>
@@ -7013,6 +7476,7 @@
       </w:pPr>
       <w:bookmarkStart w:id="17" w:name="_Toc126516534"/>
       <w:r>
+        <w:lastRenderedPageBreak/>
         <w:t>Sistēmas modu</w:t>
       </w:r>
       <w:r>
@@ -7022,6 +7486,11 @@
         <w:t>u apraksts un algoritmu shēmas</w:t>
       </w:r>
       <w:bookmarkEnd w:id="17"/>
+    </w:p>
+    <w:p>
+      <w:pPr>
+        <w:pStyle w:val="Darbapamattekts"/>
+      </w:pPr>
       <w:r>
         <w:br w:type="page"/>
       </w:r>
@@ -7194,7 +7663,7 @@
       <w:pPr>
         <w:pStyle w:val="Darbapamattekts"/>
         <w:sectPr>
-          <w:footerReference w:type="default" r:id="rId10"/>
+          <w:footerReference w:type="default" r:id="rId13"/>
           <w:pgSz w:w="11906" w:h="16838" w:code="9"/>
           <w:pgMar w:top="1134" w:right="1134" w:bottom="1134" w:left="1418" w:header="709" w:footer="709" w:gutter="0"/>
           <w:pgNumType w:start="1"/>
@@ -7231,7 +7700,7 @@
       </w:pPr>
     </w:p>
     <w:sectPr>
-      <w:footerReference w:type="default" r:id="rId11"/>
+      <w:footerReference w:type="default" r:id="rId14"/>
       <w:pgSz w:w="11906" w:h="16838" w:code="9"/>
       <w:pgMar w:top="1134" w:right="1134" w:bottom="1134" w:left="1418" w:header="709" w:footer="709" w:gutter="0"/>
       <w:cols w:space="708"/>
@@ -7300,7 +7769,7 @@
           <w:rPr>
             <w:noProof/>
           </w:rPr>
-          <w:t>10</w:t>
+          <w:t>21</w:t>
         </w:r>
         <w:r>
           <w:rPr>
@@ -12144,6 +12613,104 @@
       <w:contextualSpacing/>
     </w:pPr>
   </w:style>
+  <w:style w:type="paragraph" w:customStyle="1" w:styleId="Tabulasnumurs">
+    <w:name w:val="Tabulas numurs"/>
+    <w:link w:val="TabulasnumursChar"/>
+    <w:qFormat/>
+    <w:rsid w:val="00A03213"/>
+    <w:pPr>
+      <w:jc w:val="right"/>
+    </w:pPr>
+    <w:rPr>
+      <w:rFonts w:ascii="Times New Roman" w:hAnsi="Times New Roman" w:cs="Times New Roman"/>
+      <w:b/>
+      <w:sz w:val="20"/>
+    </w:rPr>
+  </w:style>
+  <w:style w:type="paragraph" w:customStyle="1" w:styleId="Tabulasvirsraksts">
+    <w:name w:val="Tabulas virsraksts"/>
+    <w:link w:val="TabulasvirsrakstsChar"/>
+    <w:qFormat/>
+    <w:rsid w:val="00A03213"/>
+    <w:pPr>
+      <w:jc w:val="center"/>
+    </w:pPr>
+    <w:rPr>
+      <w:rFonts w:ascii="Times New Roman" w:hAnsi="Times New Roman" w:cs="Times New Roman"/>
+      <w:b/>
+      <w:sz w:val="20"/>
+    </w:rPr>
+  </w:style>
+  <w:style w:type="character" w:customStyle="1" w:styleId="TabulasnumursChar">
+    <w:name w:val="Tabulas numurs Char"/>
+    <w:basedOn w:val="DarbapamattektsChar"/>
+    <w:link w:val="Tabulasnumurs"/>
+    <w:rsid w:val="00A03213"/>
+    <w:rPr>
+      <w:rFonts w:ascii="Times New Roman" w:hAnsi="Times New Roman" w:cs="Times New Roman"/>
+      <w:b/>
+      <w:sz w:val="20"/>
+    </w:rPr>
+  </w:style>
+  <w:style w:type="paragraph" w:customStyle="1" w:styleId="Tabulasteksts">
+    <w:name w:val="Tabulas teksts"/>
+    <w:link w:val="TabulastekstsChar"/>
+    <w:qFormat/>
+    <w:rsid w:val="0009011B"/>
+    <w:pPr>
+      <w:spacing w:line="240" w:lineRule="auto"/>
+    </w:pPr>
+    <w:rPr>
+      <w:rFonts w:ascii="Times New Roman" w:hAnsi="Times New Roman" w:cs="Times New Roman"/>
+      <w:sz w:val="20"/>
+    </w:rPr>
+  </w:style>
+  <w:style w:type="character" w:customStyle="1" w:styleId="TabulasvirsrakstsChar">
+    <w:name w:val="Tabulas virsraksts Char"/>
+    <w:basedOn w:val="DefaultParagraphFont"/>
+    <w:link w:val="Tabulasvirsraksts"/>
+    <w:rsid w:val="00A03213"/>
+    <w:rPr>
+      <w:rFonts w:ascii="Times New Roman" w:hAnsi="Times New Roman" w:cs="Times New Roman"/>
+      <w:b/>
+      <w:sz w:val="20"/>
+    </w:rPr>
+  </w:style>
+  <w:style w:type="paragraph" w:customStyle="1" w:styleId="Attlaapraksts">
+    <w:name w:val="Attēla apraksts"/>
+    <w:link w:val="AttlaaprakstsChar"/>
+    <w:qFormat/>
+    <w:rsid w:val="0068561B"/>
+    <w:pPr>
+      <w:jc w:val="center"/>
+    </w:pPr>
+    <w:rPr>
+      <w:rFonts w:ascii="Times New Roman" w:hAnsi="Times New Roman" w:cs="Times New Roman"/>
+      <w:b/>
+      <w:sz w:val="20"/>
+    </w:rPr>
+  </w:style>
+  <w:style w:type="character" w:customStyle="1" w:styleId="TabulastekstsChar">
+    <w:name w:val="Tabulas teksts Char"/>
+    <w:basedOn w:val="DefaultParagraphFont"/>
+    <w:link w:val="Tabulasteksts"/>
+    <w:rsid w:val="0009011B"/>
+    <w:rPr>
+      <w:rFonts w:ascii="Times New Roman" w:hAnsi="Times New Roman" w:cs="Times New Roman"/>
+      <w:sz w:val="20"/>
+    </w:rPr>
+  </w:style>
+  <w:style w:type="character" w:customStyle="1" w:styleId="AttlaaprakstsChar">
+    <w:name w:val="Attēla apraksts Char"/>
+    <w:basedOn w:val="DefaultParagraphFont"/>
+    <w:link w:val="Attlaapraksts"/>
+    <w:rsid w:val="0068561B"/>
+    <w:rPr>
+      <w:rFonts w:ascii="Times New Roman" w:hAnsi="Times New Roman" w:cs="Times New Roman"/>
+      <w:b/>
+      <w:sz w:val="20"/>
+    </w:rPr>
+  </w:style>
 </w:styles>
 </file>
 
@@ -12413,7 +12980,7 @@
 </file>
 
 <file path=customXml/itemProps1.xml><?xml version="1.0" encoding="utf-8"?>
-<ds:datastoreItem xmlns:ds="http://schemas.openxmlformats.org/officeDocument/2006/customXml" ds:itemID="{8FAD3BF7-F5CD-4422-A4BA-5AB44ABA851C}">
+<ds:datastoreItem xmlns:ds="http://schemas.openxmlformats.org/officeDocument/2006/customXml" ds:itemID="{334C0B99-0CA4-4390-94E3-000430D8EFB8}">
   <ds:schemaRefs>
     <ds:schemaRef ds:uri="http://schemas.openxmlformats.org/officeDocument/2006/bibliography"/>
   </ds:schemaRefs>

</xml_diff>

<commit_message>
Pabeidzu dokumentācijas 4. nodaļu un veicu sistēmas uzlabojumus
</commit_message>
<xml_diff>
--- a/dokumentacija/Programmatūras projekta tehniskā dokumentācija.docx
+++ b/dokumentacija/Programmatūras projekta tehniskā dokumentācija.docx
@@ -6840,6 +6840,63 @@
     </w:p>
     <w:p>
       <w:pPr>
+        <w:pStyle w:val="Darbapamattekts"/>
+        <w:numPr>
+          <w:ilvl w:val="0"/>
+          <w:numId w:val="34"/>
+        </w:numPr>
+      </w:pPr>
+      <w:proofErr w:type="spellStart"/>
+      <w:r>
+        <w:t>Trello</w:t>
+      </w:r>
+      <w:proofErr w:type="spellEnd"/>
+      <w:r>
+        <w:t xml:space="preserve"> – Tā ir </w:t>
+      </w:r>
+      <w:proofErr w:type="spellStart"/>
+      <w:r>
+        <w:t>k</w:t>
+      </w:r>
+      <w:r>
+        <w:t>anban</w:t>
+      </w:r>
+      <w:proofErr w:type="spellEnd"/>
+      <w:r>
+        <w:t xml:space="preserve"> stila sarakstu veidošanas lietojumprogramma</w:t>
+      </w:r>
+      <w:r>
+        <w:t xml:space="preserve">. Lai gan priekš šī projekta izstrādes, sāku izmantot šo aplikāciju, tikai tad kad jau </w:t>
+      </w:r>
+      <w:r>
+        <w:t xml:space="preserve">biju </w:t>
+      </w:r>
+      <w:r>
+        <w:t xml:space="preserve">pusē </w:t>
+      </w:r>
+      <w:r>
+        <w:t>ticis projekta izstrādē</w:t>
+      </w:r>
+      <w:r>
+        <w:t xml:space="preserve">, manuprāt to ir tāpat vērts pieminēt. </w:t>
+      </w:r>
+      <w:proofErr w:type="spellStart"/>
+      <w:r>
+        <w:t>Trell</w:t>
+      </w:r>
+      <w:r>
+        <w:t>o</w:t>
+      </w:r>
+      <w:proofErr w:type="spellEnd"/>
+      <w:r>
+        <w:t xml:space="preserve"> es izmantoju, lai nebūtu viss</w:t>
+      </w:r>
+      <w:r>
+        <w:t xml:space="preserve"> kas jāizdara jāatceras no galvas un lai sadalītu uzdevumus veicamos soļos.</w:t>
+      </w:r>
+    </w:p>
+    <w:p>
+      <w:pPr>
         <w:pStyle w:val="Apaknodauvirsraksti"/>
         <w:numPr>
           <w:ilvl w:val="1"/>
@@ -6890,7 +6947,11 @@
         <w:t>lapu izveidei.</w:t>
       </w:r>
       <w:r>
-        <w:t xml:space="preserve"> Lai gan esmu izmantojis un mācījies šo valodu skolā, manuprāt, JavaScript ir daudz universālāka valoda. PHP man likās neorganizēta un limitēta valoda. Lai gan es varu izmantot PHP ar JavaScript, bet skatoties uz to ka es varu JavaScript izmantot pilnīgi visam gan servera un klienta </w:t>
+        <w:t xml:space="preserve"> Lai gan esmu izmantojis un mācījies šo valodu skolā, manuprāt, JavaScript ir daudz universālāka valoda. PHP man likās neorganizēta un limitēta valoda. Lai gan es varu izmantot PHP ar JavaScript, bet skatoties uz to ka es varu </w:t>
+      </w:r>
+      <w:r>
+        <w:lastRenderedPageBreak/>
+        <w:t xml:space="preserve">JavaScript izmantot pilnīgi visam gan servera un klienta </w:t>
       </w:r>
       <w:r>
         <w:t>pusei, pat</w:t>
@@ -6954,7 +7015,6 @@
         <w:pStyle w:val="Darbapamattekts"/>
       </w:pPr>
       <w:r>
-        <w:lastRenderedPageBreak/>
         <w:t>Alternatīvie</w:t>
       </w:r>
       <w:r>
@@ -7184,6 +7244,70 @@
       <w:r>
         <w:t>.</w:t>
       </w:r>
+    </w:p>
+    <w:p>
+      <w:pPr>
+        <w:pStyle w:val="Darbapamattekts"/>
+        <w:numPr>
+          <w:ilvl w:val="0"/>
+          <w:numId w:val="40"/>
+        </w:numPr>
+      </w:pPr>
+      <w:proofErr w:type="spellStart"/>
+      <w:r>
+        <w:t>ClickUp</w:t>
+      </w:r>
+      <w:proofErr w:type="spellEnd"/>
+      <w:r>
+        <w:t xml:space="preserve"> – Tas </w:t>
+      </w:r>
+      <w:r>
+        <w:t>ir sadarbības un projektu pārvaldības rīks</w:t>
+      </w:r>
+      <w:r>
+        <w:t xml:space="preserve">. Šis ir vienīgais alternatīvs, ko es varu nozīmīgi minēt, jo šo aplikāciju es izmantoju savas prakses laikā, priekš projekta izstrādes. Lai gan abas aplikācijas ir līdzīgas es izvēlējos </w:t>
+      </w:r>
+      <w:proofErr w:type="spellStart"/>
+      <w:r>
+        <w:t>Trello</w:t>
+      </w:r>
+      <w:proofErr w:type="spellEnd"/>
+      <w:r>
+        <w:t xml:space="preserve">, jo </w:t>
+      </w:r>
+      <w:proofErr w:type="spellStart"/>
+      <w:r>
+        <w:t>ClickUp</w:t>
+      </w:r>
+      <w:proofErr w:type="spellEnd"/>
+      <w:r>
+        <w:t xml:space="preserve"> no manas pieredzes liekas lēnāks un arī es iepriekš citiem saviem projektiem esmu izmantojis </w:t>
+      </w:r>
+      <w:proofErr w:type="spellStart"/>
+      <w:r>
+        <w:t>Trello</w:t>
+      </w:r>
+      <w:proofErr w:type="spellEnd"/>
+      <w:r>
+        <w:t>, kā pārvaldības aplikāciju, tāpēc man ar to jau ir daudz pieredze un</w:t>
+      </w:r>
+      <w:r>
+        <w:t xml:space="preserve"> kopumā</w:t>
+      </w:r>
+      <w:r>
+        <w:t xml:space="preserve"> jūtos ērtāk strādāt</w:t>
+      </w:r>
+      <w:r>
+        <w:t xml:space="preserve"> </w:t>
+      </w:r>
+      <w:r>
+        <w:t>ar to</w:t>
+      </w:r>
+      <w:bookmarkStart w:id="10" w:name="_GoBack"/>
+      <w:bookmarkEnd w:id="10"/>
+      <w:r>
+        <w:t>.</w:t>
+      </w:r>
       <w:r>
         <w:br w:type="page"/>
       </w:r>
@@ -7196,12 +7320,12 @@
           <w:numId w:val="6"/>
         </w:numPr>
       </w:pPr>
-      <w:bookmarkStart w:id="10" w:name="_Toc126516528"/>
+      <w:bookmarkStart w:id="11" w:name="_Toc126516528"/>
       <w:r>
         <w:lastRenderedPageBreak/>
         <w:t>Sistēmas modelēšana un projektēšana</w:t>
       </w:r>
-      <w:bookmarkEnd w:id="10"/>
+      <w:bookmarkEnd w:id="11"/>
     </w:p>
     <w:p>
       <w:pPr>
@@ -7234,8 +7358,6 @@
       <w:r>
         <w:t>būs klāt apraksts, lai paskaidrotu tās.</w:t>
       </w:r>
-      <w:bookmarkStart w:id="11" w:name="_GoBack"/>
-      <w:bookmarkEnd w:id="11"/>
     </w:p>
     <w:p>
       <w:pPr>
@@ -7304,7 +7426,7 @@
       <w:r>
         <w:pict>
           <v:shape id="_x0000_i1025" type="#_x0000_t75" style="width:467.7pt;height:244.8pt">
-            <v:imagedata r:id="rId10" o:title="ERD"/>
+            <v:imagedata r:id="rId10" o:title="ERD_Update"/>
           </v:shape>
         </w:pict>
       </w:r>
@@ -7333,6 +7455,23 @@
     </w:p>
     <w:p>
       <w:pPr>
+        <w:pStyle w:val="Darbapamattekts"/>
+      </w:pPr>
+      <w:r>
+        <w:t>Šeit var apskatīties vairāk par pašu sistēmu, precīzāk, par interneta veikalu un tā administrēšanas pusi. Var apskatīties kā tā darbojas sīki detaļās, aktivitāšu diagrammu apakšnodaļā un plašākā skatā lietojumgadījumu apakšnodaļā, kā arī sistēmas moduļu aprakstā un algoritmu shēm</w:t>
+      </w:r>
+      <w:r>
+        <w:t>as var iepazīties vairāk ar</w:t>
+      </w:r>
+      <w:r>
+        <w:t xml:space="preserve"> manis veidotajiem</w:t>
+      </w:r>
+      <w:r>
+        <w:t xml:space="preserve"> sistēmas moduļiem.</w:t>
+      </w:r>
+    </w:p>
+    <w:p>
+      <w:pPr>
         <w:pStyle w:val="Apaknodaudaljums"/>
         <w:numPr>
           <w:ilvl w:val="2"/>
@@ -7341,6 +7480,7 @@
       </w:pPr>
       <w:bookmarkStart w:id="15" w:name="_Toc126516532"/>
       <w:r>
+        <w:lastRenderedPageBreak/>
         <w:t>Aktivitāšu diagramma</w:t>
       </w:r>
       <w:bookmarkEnd w:id="15"/>
@@ -7365,11 +7505,7 @@
         <w:t>,</w:t>
       </w:r>
       <w:r>
-        <w:t xml:space="preserve"> šis nav mazs projekts, tāpēc dēļ sekojošajiem iemesliem veidošu administratora un interneta veikala lietotāja pusēm atsevišķas </w:t>
-      </w:r>
-      <w:r>
-        <w:lastRenderedPageBreak/>
-        <w:t>aktivitāšu diagrammas</w:t>
+        <w:t xml:space="preserve"> šis nav mazs projekts, tāpēc dēļ sekojošajiem iemesliem veidošu administratora un interneta veikala lietotāja pusēm atsevišķas aktivitāšu diagrammas</w:t>
       </w:r>
       <w:r>
         <w:t>. Pirmkārt pārskatāmības pēc, jo no abām sistēmas pusēm sanāk lielas diagrammas. Otrkārt jo abas sistēmas puses var pat gandrīz vai uzskat</w:t>
@@ -7384,7 +7520,7 @@
       </w:pPr>
       <w:r>
         <w:pict>
-          <v:shape id="_x0000_i1026" type="#_x0000_t75" style="width:396.95pt;height:597.9pt;mso-position-horizontal-relative:margin;mso-position-vertical-relative:margin">
+          <v:shape id="_x0000_i1026" type="#_x0000_t75" style="width:350pt;height:527.8pt;mso-position-horizontal-relative:margin;mso-position-vertical-relative:margin">
             <v:imagedata r:id="rId11" o:title="Activity-admin"/>
           </v:shape>
         </w:pict>
@@ -7396,6 +7532,31 @@
       </w:pPr>
       <w:r>
         <w:t>2.attēls. Aktivitāšu diagramma administratora pusei</w:t>
+      </w:r>
+    </w:p>
+    <w:p>
+      <w:pPr>
+        <w:pStyle w:val="Attlaapraksts"/>
+      </w:pPr>
+      <w:r>
+        <w:rPr>
+          <w:noProof/>
+        </w:rPr>
+        <w:lastRenderedPageBreak/>
+        <w:pict>
+          <v:shape id="_x0000_s1034" type="#_x0000_t75" style="position:absolute;left:0;text-align:left;margin-left:-61.85pt;margin-top:0;width:573.6pt;height:536.5pt;z-index:251663360;mso-position-horizontal-relative:margin;mso-position-vertical-relative:margin">
+            <v:imagedata r:id="rId12" o:title="Activity-user"/>
+            <w10:wrap type="square" anchorx="margin" anchory="margin"/>
+          </v:shape>
+        </w:pict>
+      </w:r>
+    </w:p>
+    <w:p>
+      <w:pPr>
+        <w:pStyle w:val="Attlaapraksts"/>
+      </w:pPr>
+      <w:r>
+        <w:t>3.attēls. Aktivitāšu diagramma lietotāju pusei</w:t>
       </w:r>
     </w:p>
     <w:p>
@@ -7423,7 +7584,7 @@
         </w:rPr>
         <w:pict>
           <v:shape id="_x0000_s1030" type="#_x0000_t75" style="position:absolute;left:0;text-align:left;margin-left:-.15pt;margin-top:104.75pt;width:467.7pt;height:552.2pt;z-index:251661312;mso-position-horizontal-relative:margin;mso-position-vertical-relative:margin">
-            <v:imagedata r:id="rId12" o:title="Use case.drawio"/>
+            <v:imagedata r:id="rId13" o:title="Use case"/>
             <w10:wrap type="square" anchorx="margin" anchory="margin"/>
           </v:shape>
         </w:pict>
@@ -7463,7 +7624,13 @@
         <w:pStyle w:val="Attlaapraksts"/>
       </w:pPr>
       <w:r>
-        <w:t>3.attēls. Lietojumgadījumu diagramma</w:t>
+        <w:t>4</w:t>
+      </w:r>
+      <w:r>
+        <w:t>.attēls. Lietojumgadījumu diagramma</w:t>
+      </w:r>
+      <w:r>
+        <w:t>s</w:t>
       </w:r>
     </w:p>
     <w:p>
@@ -7492,6 +7659,779 @@
         <w:pStyle w:val="Darbapamattekts"/>
       </w:pPr>
       <w:r>
+        <w:rPr>
+          <w:noProof/>
+          <w:lang w:eastAsia="lv-LV"/>
+        </w:rPr>
+        <w:drawing>
+          <wp:anchor distT="0" distB="0" distL="114300" distR="114300" simplePos="0" relativeHeight="251670528" behindDoc="0" locked="0" layoutInCell="1" allowOverlap="1" wp14:anchorId="1115E41F" wp14:editId="0FDD24A6">
+            <wp:simplePos x="0" y="0"/>
+            <wp:positionH relativeFrom="column">
+              <wp:posOffset>1190349</wp:posOffset>
+            </wp:positionH>
+            <wp:positionV relativeFrom="paragraph">
+              <wp:posOffset>1242060</wp:posOffset>
+            </wp:positionV>
+            <wp:extent cx="3437890" cy="2917825"/>
+            <wp:effectExtent l="0" t="0" r="0" b="0"/>
+            <wp:wrapTopAndBottom/>
+            <wp:docPr id="9" name="Picture 9" descr="C:\Users\ss\AppData\Local\Microsoft\Windows\INetCache\Content.Word\Update.drawio.png"/>
+            <wp:cNvGraphicFramePr>
+              <a:graphicFrameLocks xmlns:a="http://schemas.openxmlformats.org/drawingml/2006/main" noChangeAspect="1"/>
+            </wp:cNvGraphicFramePr>
+            <a:graphic xmlns:a="http://schemas.openxmlformats.org/drawingml/2006/main">
+              <a:graphicData uri="http://schemas.openxmlformats.org/drawingml/2006/picture">
+                <pic:pic xmlns:pic="http://schemas.openxmlformats.org/drawingml/2006/picture">
+                  <pic:nvPicPr>
+                    <pic:cNvPr id="0" name="Picture 107" descr="C:\Users\ss\AppData\Local\Microsoft\Windows\INetCache\Content.Word\Update.drawio.png"/>
+                    <pic:cNvPicPr>
+                      <a:picLocks noChangeAspect="1" noChangeArrowheads="1"/>
+                    </pic:cNvPicPr>
+                  </pic:nvPicPr>
+                  <pic:blipFill>
+                    <a:blip r:embed="rId14">
+                      <a:extLst>
+                        <a:ext uri="{28A0092B-C50C-407E-A947-70E740481C1C}">
+                          <a14:useLocalDpi xmlns:a14="http://schemas.microsoft.com/office/drawing/2010/main" val="0"/>
+                        </a:ext>
+                      </a:extLst>
+                    </a:blip>
+                    <a:srcRect/>
+                    <a:stretch>
+                      <a:fillRect/>
+                    </a:stretch>
+                  </pic:blipFill>
+                  <pic:spPr bwMode="auto">
+                    <a:xfrm>
+                      <a:off x="0" y="0"/>
+                      <a:ext cx="3437890" cy="2917825"/>
+                    </a:xfrm>
+                    <a:prstGeom prst="rect">
+                      <a:avLst/>
+                    </a:prstGeom>
+                    <a:noFill/>
+                    <a:ln>
+                      <a:noFill/>
+                    </a:ln>
+                  </pic:spPr>
+                </pic:pic>
+              </a:graphicData>
+            </a:graphic>
+            <wp14:sizeRelH relativeFrom="margin">
+              <wp14:pctWidth>0</wp14:pctWidth>
+            </wp14:sizeRelH>
+            <wp14:sizeRelV relativeFrom="margin">
+              <wp14:pctHeight>0</wp14:pctHeight>
+            </wp14:sizeRelV>
+          </wp:anchor>
+        </w:drawing>
+      </w:r>
+      <w:r>
+        <w:t>Kopumā man mājaslapai ir daudzi sistēmas moduļi, kas veido visu sistēmu kopā, bet jāsaka ka vairāki moduļi ir mazi un pat loģika ir sadalīta, kā piemēram grozs, kurš nav viens liels modulis, bet gan vair</w:t>
+      </w:r>
+      <w:r>
+        <w:t>ākā</w:t>
+      </w:r>
+      <w:r>
+        <w:t>s vietās pamanāms. Tāpēc esmu izveidojis algoritmu shēmas lielākajiem sistēmas moduļiem, lai tos pēc diagrammu apskatīšanās iespējams varētu izprast</w:t>
+      </w:r>
+      <w:r>
+        <w:t xml:space="preserve"> </w:t>
+      </w:r>
+      <w:r>
+        <w:t>vairāk</w:t>
+      </w:r>
+      <w:r>
+        <w:t xml:space="preserve">, kā es tos </w:t>
+      </w:r>
+      <w:r>
+        <w:t>esmu uztaisījis.</w:t>
+      </w:r>
+    </w:p>
+    <w:p>
+      <w:pPr>
+        <w:pStyle w:val="Attlaapraksts"/>
+      </w:pPr>
+      <w:r>
+        <w:rPr>
+          <w:noProof/>
+          <w:lang w:eastAsia="lv-LV"/>
+        </w:rPr>
+        <w:drawing>
+          <wp:anchor distT="0" distB="0" distL="114300" distR="114300" simplePos="0" relativeHeight="251664384" behindDoc="0" locked="0" layoutInCell="1" allowOverlap="1" wp14:anchorId="32308E60" wp14:editId="0BD2BD4A">
+            <wp:simplePos x="0" y="0"/>
+            <wp:positionH relativeFrom="column">
+              <wp:posOffset>-264795</wp:posOffset>
+            </wp:positionH>
+            <wp:positionV relativeFrom="paragraph">
+              <wp:posOffset>3171825</wp:posOffset>
+            </wp:positionV>
+            <wp:extent cx="2218055" cy="3701415"/>
+            <wp:effectExtent l="0" t="0" r="0" b="0"/>
+            <wp:wrapSquare wrapText="bothSides"/>
+            <wp:docPr id="8" name="Picture 8" descr="C:\Users\ss\AppData\Local\Microsoft\Windows\INetCache\Content.Word\Add.drawio.png"/>
+            <wp:cNvGraphicFramePr>
+              <a:graphicFrameLocks xmlns:a="http://schemas.openxmlformats.org/drawingml/2006/main" noChangeAspect="1"/>
+            </wp:cNvGraphicFramePr>
+            <a:graphic xmlns:a="http://schemas.openxmlformats.org/drawingml/2006/main">
+              <a:graphicData uri="http://schemas.openxmlformats.org/drawingml/2006/picture">
+                <pic:pic xmlns:pic="http://schemas.openxmlformats.org/drawingml/2006/picture">
+                  <pic:nvPicPr>
+                    <pic:cNvPr id="0" name="Picture 105" descr="C:\Users\ss\AppData\Local\Microsoft\Windows\INetCache\Content.Word\Add.drawio.png"/>
+                    <pic:cNvPicPr>
+                      <a:picLocks noChangeAspect="1" noChangeArrowheads="1"/>
+                    </pic:cNvPicPr>
+                  </pic:nvPicPr>
+                  <pic:blipFill>
+                    <a:blip r:embed="rId15">
+                      <a:extLst>
+                        <a:ext uri="{28A0092B-C50C-407E-A947-70E740481C1C}">
+                          <a14:useLocalDpi xmlns:a14="http://schemas.microsoft.com/office/drawing/2010/main" val="0"/>
+                        </a:ext>
+                      </a:extLst>
+                    </a:blip>
+                    <a:srcRect/>
+                    <a:stretch>
+                      <a:fillRect/>
+                    </a:stretch>
+                  </pic:blipFill>
+                  <pic:spPr bwMode="auto">
+                    <a:xfrm>
+                      <a:off x="0" y="0"/>
+                      <a:ext cx="2218055" cy="3701415"/>
+                    </a:xfrm>
+                    <a:prstGeom prst="rect">
+                      <a:avLst/>
+                    </a:prstGeom>
+                    <a:noFill/>
+                    <a:ln>
+                      <a:noFill/>
+                    </a:ln>
+                  </pic:spPr>
+                </pic:pic>
+              </a:graphicData>
+            </a:graphic>
+            <wp14:sizeRelH relativeFrom="margin">
+              <wp14:pctWidth>0</wp14:pctWidth>
+            </wp14:sizeRelH>
+            <wp14:sizeRelV relativeFrom="margin">
+              <wp14:pctHeight>0</wp14:pctHeight>
+            </wp14:sizeRelV>
+          </wp:anchor>
+        </w:drawing>
+      </w:r>
+      <w:r>
+        <w:t>5</w:t>
+      </w:r>
+      <w:r>
+        <w:t xml:space="preserve">.attēls. </w:t>
+      </w:r>
+      <w:r>
+        <w:t>Administratora datu atjaunošanas modulis</w:t>
+      </w:r>
+    </w:p>
+    <w:p/>
+    <w:p>
+      <w:r>
+        <w:rPr>
+          <w:noProof/>
+          <w:lang w:eastAsia="lv-LV"/>
+        </w:rPr>
+        <w:drawing>
+          <wp:anchor distT="0" distB="0" distL="114300" distR="114300" simplePos="0" relativeHeight="251665408" behindDoc="0" locked="0" layoutInCell="1" allowOverlap="1" wp14:anchorId="198A3208" wp14:editId="65AE12C7">
+            <wp:simplePos x="0" y="0"/>
+            <wp:positionH relativeFrom="column">
+              <wp:posOffset>2868295</wp:posOffset>
+            </wp:positionH>
+            <wp:positionV relativeFrom="paragraph">
+              <wp:posOffset>131445</wp:posOffset>
+            </wp:positionV>
+            <wp:extent cx="2667000" cy="3307715"/>
+            <wp:effectExtent l="0" t="0" r="0" b="6985"/>
+            <wp:wrapSquare wrapText="bothSides"/>
+            <wp:docPr id="7" name="Picture 7" descr="C:\Users\ss\AppData\Local\Microsoft\Windows\INetCache\Content.Word\Auth.drawio.png"/>
+            <wp:cNvGraphicFramePr>
+              <a:graphicFrameLocks xmlns:a="http://schemas.openxmlformats.org/drawingml/2006/main" noChangeAspect="1"/>
+            </wp:cNvGraphicFramePr>
+            <a:graphic xmlns:a="http://schemas.openxmlformats.org/drawingml/2006/main">
+              <a:graphicData uri="http://schemas.openxmlformats.org/drawingml/2006/picture">
+                <pic:pic xmlns:pic="http://schemas.openxmlformats.org/drawingml/2006/picture">
+                  <pic:nvPicPr>
+                    <pic:cNvPr id="0" name="Picture 103" descr="C:\Users\ss\AppData\Local\Microsoft\Windows\INetCache\Content.Word\Auth.drawio.png"/>
+                    <pic:cNvPicPr>
+                      <a:picLocks noChangeAspect="1" noChangeArrowheads="1"/>
+                    </pic:cNvPicPr>
+                  </pic:nvPicPr>
+                  <pic:blipFill>
+                    <a:blip r:embed="rId16">
+                      <a:extLst>
+                        <a:ext uri="{28A0092B-C50C-407E-A947-70E740481C1C}">
+                          <a14:useLocalDpi xmlns:a14="http://schemas.microsoft.com/office/drawing/2010/main" val="0"/>
+                        </a:ext>
+                      </a:extLst>
+                    </a:blip>
+                    <a:srcRect/>
+                    <a:stretch>
+                      <a:fillRect/>
+                    </a:stretch>
+                  </pic:blipFill>
+                  <pic:spPr bwMode="auto">
+                    <a:xfrm>
+                      <a:off x="0" y="0"/>
+                      <a:ext cx="2667000" cy="3307715"/>
+                    </a:xfrm>
+                    <a:prstGeom prst="rect">
+                      <a:avLst/>
+                    </a:prstGeom>
+                    <a:noFill/>
+                    <a:ln>
+                      <a:noFill/>
+                    </a:ln>
+                  </pic:spPr>
+                </pic:pic>
+              </a:graphicData>
+            </a:graphic>
+            <wp14:sizeRelH relativeFrom="margin">
+              <wp14:pctWidth>0</wp14:pctWidth>
+            </wp14:sizeRelH>
+            <wp14:sizeRelV relativeFrom="margin">
+              <wp14:pctHeight>0</wp14:pctHeight>
+            </wp14:sizeRelV>
+          </wp:anchor>
+        </w:drawing>
+      </w:r>
+    </w:p>
+    <w:p/>
+    <w:p/>
+    <w:p/>
+    <w:p/>
+    <w:p/>
+    <w:p/>
+    <w:p/>
+    <w:p/>
+    <w:p/>
+    <w:p/>
+    <w:p/>
+    <w:p/>
+    <w:p>
+      <w:pPr>
+        <w:pStyle w:val="Attlaapraksts"/>
+        <w:jc w:val="left"/>
+      </w:pPr>
+      <w:r>
+        <w:t>6</w:t>
+      </w:r>
+      <w:r>
+        <w:t xml:space="preserve">.attēls. Administratora datu </w:t>
+      </w:r>
+      <w:r>
+        <w:t>pievienošanas</w:t>
+      </w:r>
+      <w:r>
+        <w:t xml:space="preserve"> modulis</w:t>
+      </w:r>
+      <w:r>
+        <w:tab/>
+      </w:r>
+      <w:r>
+        <w:tab/>
+        <w:t>7</w:t>
+      </w:r>
+      <w:r>
+        <w:t xml:space="preserve">.attēls. </w:t>
+      </w:r>
+      <w:r>
+        <w:t>Autorizēšanās modulis</w:t>
+      </w:r>
+    </w:p>
+    <w:p>
+      <w:pPr>
+        <w:pStyle w:val="Darbapamattekts"/>
+      </w:pPr>
+      <w:r>
+        <w:rPr>
+          <w:noProof/>
+          <w:lang w:eastAsia="lv-LV"/>
+        </w:rPr>
+        <w:lastRenderedPageBreak/>
+        <w:drawing>
+          <wp:inline distT="0" distB="0" distL="0" distR="0">
+            <wp:extent cx="4802501" cy="3713259"/>
+            <wp:effectExtent l="0" t="0" r="0" b="1905"/>
+            <wp:docPr id="5" name="Picture 5" descr="C:\Users\ss\AppData\Local\Microsoft\Windows\INetCache\Content.Word\Order.drawio.png"/>
+            <wp:cNvGraphicFramePr>
+              <a:graphicFrameLocks xmlns:a="http://schemas.openxmlformats.org/drawingml/2006/main" noChangeAspect="1"/>
+            </wp:cNvGraphicFramePr>
+            <a:graphic xmlns:a="http://schemas.openxmlformats.org/drawingml/2006/main">
+              <a:graphicData uri="http://schemas.openxmlformats.org/drawingml/2006/picture">
+                <pic:pic xmlns:pic="http://schemas.openxmlformats.org/drawingml/2006/picture">
+                  <pic:nvPicPr>
+                    <pic:cNvPr id="0" name="Picture 99" descr="C:\Users\ss\AppData\Local\Microsoft\Windows\INetCache\Content.Word\Order.drawio.png"/>
+                    <pic:cNvPicPr>
+                      <a:picLocks noChangeAspect="1" noChangeArrowheads="1"/>
+                    </pic:cNvPicPr>
+                  </pic:nvPicPr>
+                  <pic:blipFill>
+                    <a:blip r:embed="rId17">
+                      <a:extLst>
+                        <a:ext uri="{28A0092B-C50C-407E-A947-70E740481C1C}">
+                          <a14:useLocalDpi xmlns:a14="http://schemas.microsoft.com/office/drawing/2010/main" val="0"/>
+                        </a:ext>
+                      </a:extLst>
+                    </a:blip>
+                    <a:srcRect/>
+                    <a:stretch>
+                      <a:fillRect/>
+                    </a:stretch>
+                  </pic:blipFill>
+                  <pic:spPr bwMode="auto">
+                    <a:xfrm>
+                      <a:off x="0" y="0"/>
+                      <a:ext cx="4809726" cy="3718845"/>
+                    </a:xfrm>
+                    <a:prstGeom prst="rect">
+                      <a:avLst/>
+                    </a:prstGeom>
+                    <a:noFill/>
+                    <a:ln>
+                      <a:noFill/>
+                    </a:ln>
+                  </pic:spPr>
+                </pic:pic>
+              </a:graphicData>
+            </a:graphic>
+          </wp:inline>
+        </w:drawing>
+      </w:r>
+      <w:r>
+        <w:t xml:space="preserve"> </w:t>
+      </w:r>
+    </w:p>
+    <w:p>
+      <w:pPr>
+        <w:pStyle w:val="Attlaapraksts"/>
+      </w:pPr>
+      <w:r>
+        <w:rPr>
+          <w:noProof/>
+          <w:lang w:eastAsia="lv-LV"/>
+        </w:rPr>
+        <w:drawing>
+          <wp:anchor distT="0" distB="0" distL="114300" distR="114300" simplePos="0" relativeHeight="251666432" behindDoc="0" locked="0" layoutInCell="1" allowOverlap="1" wp14:anchorId="5D2A57DA" wp14:editId="3C792B6D">
+            <wp:simplePos x="0" y="0"/>
+            <wp:positionH relativeFrom="column">
+              <wp:posOffset>13970</wp:posOffset>
+            </wp:positionH>
+            <wp:positionV relativeFrom="paragraph">
+              <wp:posOffset>311923</wp:posOffset>
+            </wp:positionV>
+            <wp:extent cx="2806700" cy="3752850"/>
+            <wp:effectExtent l="0" t="0" r="0" b="0"/>
+            <wp:wrapSquare wrapText="bothSides"/>
+            <wp:docPr id="6" name="Picture 6" descr="C:\Users\ss\AppData\Local\Microsoft\Windows\INetCache\Content.Word\Delete.drawio (1).png"/>
+            <wp:cNvGraphicFramePr>
+              <a:graphicFrameLocks xmlns:a="http://schemas.openxmlformats.org/drawingml/2006/main" noChangeAspect="1"/>
+            </wp:cNvGraphicFramePr>
+            <a:graphic xmlns:a="http://schemas.openxmlformats.org/drawingml/2006/main">
+              <a:graphicData uri="http://schemas.openxmlformats.org/drawingml/2006/picture">
+                <pic:pic xmlns:pic="http://schemas.openxmlformats.org/drawingml/2006/picture">
+                  <pic:nvPicPr>
+                    <pic:cNvPr id="0" name="Picture 101" descr="C:\Users\ss\AppData\Local\Microsoft\Windows\INetCache\Content.Word\Delete.drawio (1).png"/>
+                    <pic:cNvPicPr>
+                      <a:picLocks noChangeAspect="1" noChangeArrowheads="1"/>
+                    </pic:cNvPicPr>
+                  </pic:nvPicPr>
+                  <pic:blipFill>
+                    <a:blip r:embed="rId18">
+                      <a:extLst>
+                        <a:ext uri="{28A0092B-C50C-407E-A947-70E740481C1C}">
+                          <a14:useLocalDpi xmlns:a14="http://schemas.microsoft.com/office/drawing/2010/main" val="0"/>
+                        </a:ext>
+                      </a:extLst>
+                    </a:blip>
+                    <a:srcRect/>
+                    <a:stretch>
+                      <a:fillRect/>
+                    </a:stretch>
+                  </pic:blipFill>
+                  <pic:spPr bwMode="auto">
+                    <a:xfrm>
+                      <a:off x="0" y="0"/>
+                      <a:ext cx="2809681" cy="3756836"/>
+                    </a:xfrm>
+                    <a:prstGeom prst="rect">
+                      <a:avLst/>
+                    </a:prstGeom>
+                    <a:noFill/>
+                    <a:ln>
+                      <a:noFill/>
+                    </a:ln>
+                  </pic:spPr>
+                </pic:pic>
+              </a:graphicData>
+            </a:graphic>
+            <wp14:sizeRelH relativeFrom="margin">
+              <wp14:pctWidth>0</wp14:pctWidth>
+            </wp14:sizeRelH>
+            <wp14:sizeRelV relativeFrom="margin">
+              <wp14:pctHeight>0</wp14:pctHeight>
+            </wp14:sizeRelV>
+          </wp:anchor>
+        </w:drawing>
+      </w:r>
+      <w:r>
+        <w:t>8</w:t>
+      </w:r>
+      <w:r>
+        <w:t xml:space="preserve">.attēls. </w:t>
+      </w:r>
+      <w:r>
+        <w:t>Pirkšanas modulis</w:t>
+      </w:r>
+    </w:p>
+    <w:p>
+      <w:r>
+        <w:rPr>
+          <w:noProof/>
+          <w:lang w:eastAsia="lv-LV"/>
+        </w:rPr>
+        <w:drawing>
+          <wp:anchor distT="0" distB="0" distL="114300" distR="114300" simplePos="0" relativeHeight="251667456" behindDoc="0" locked="0" layoutInCell="1" allowOverlap="1" wp14:anchorId="27635B74" wp14:editId="29B83926">
+            <wp:simplePos x="0" y="0"/>
+            <wp:positionH relativeFrom="column">
+              <wp:posOffset>3234055</wp:posOffset>
+            </wp:positionH>
+            <wp:positionV relativeFrom="paragraph">
+              <wp:posOffset>367416</wp:posOffset>
+            </wp:positionV>
+            <wp:extent cx="2782570" cy="3437890"/>
+            <wp:effectExtent l="0" t="0" r="0" b="0"/>
+            <wp:wrapSquare wrapText="bothSides"/>
+            <wp:docPr id="2" name="Picture 2" descr="C:\Users\ss\AppData\Local\Microsoft\Windows\INetCache\Content.Word\Theme.drawio.png"/>
+            <wp:cNvGraphicFramePr>
+              <a:graphicFrameLocks xmlns:a="http://schemas.openxmlformats.org/drawingml/2006/main" noChangeAspect="1"/>
+            </wp:cNvGraphicFramePr>
+            <a:graphic xmlns:a="http://schemas.openxmlformats.org/drawingml/2006/main">
+              <a:graphicData uri="http://schemas.openxmlformats.org/drawingml/2006/picture">
+                <pic:pic xmlns:pic="http://schemas.openxmlformats.org/drawingml/2006/picture">
+                  <pic:nvPicPr>
+                    <pic:cNvPr id="0" name="Picture 93" descr="C:\Users\ss\AppData\Local\Microsoft\Windows\INetCache\Content.Word\Theme.drawio.png"/>
+                    <pic:cNvPicPr>
+                      <a:picLocks noChangeAspect="1" noChangeArrowheads="1"/>
+                    </pic:cNvPicPr>
+                  </pic:nvPicPr>
+                  <pic:blipFill>
+                    <a:blip r:embed="rId19">
+                      <a:extLst>
+                        <a:ext uri="{28A0092B-C50C-407E-A947-70E740481C1C}">
+                          <a14:useLocalDpi xmlns:a14="http://schemas.microsoft.com/office/drawing/2010/main" val="0"/>
+                        </a:ext>
+                      </a:extLst>
+                    </a:blip>
+                    <a:srcRect/>
+                    <a:stretch>
+                      <a:fillRect/>
+                    </a:stretch>
+                  </pic:blipFill>
+                  <pic:spPr bwMode="auto">
+                    <a:xfrm>
+                      <a:off x="0" y="0"/>
+                      <a:ext cx="2782570" cy="3437890"/>
+                    </a:xfrm>
+                    <a:prstGeom prst="rect">
+                      <a:avLst/>
+                    </a:prstGeom>
+                    <a:noFill/>
+                    <a:ln>
+                      <a:noFill/>
+                    </a:ln>
+                  </pic:spPr>
+                </pic:pic>
+              </a:graphicData>
+            </a:graphic>
+            <wp14:sizeRelH relativeFrom="margin">
+              <wp14:pctWidth>0</wp14:pctWidth>
+            </wp14:sizeRelH>
+            <wp14:sizeRelV relativeFrom="margin">
+              <wp14:pctHeight>0</wp14:pctHeight>
+            </wp14:sizeRelV>
+          </wp:anchor>
+        </w:drawing>
+      </w:r>
+    </w:p>
+    <w:p/>
+    <w:p>
+      <w:pPr>
+        <w:pStyle w:val="Attlaapraksts"/>
+        <w:jc w:val="left"/>
+      </w:pPr>
+      <w:r>
+        <w:t>9.</w:t>
+      </w:r>
+      <w:r>
+        <w:t>attēls</w:t>
+      </w:r>
+      <w:r>
+        <w:t>. Administratora datu dzēšanas modulis</w:t>
+      </w:r>
+      <w:r>
+        <w:tab/>
+      </w:r>
+      <w:r>
+        <w:tab/>
+      </w:r>
+      <w:r>
+        <w:tab/>
+      </w:r>
+      <w:r>
+        <w:t>10</w:t>
+      </w:r>
+      <w:r>
+        <w:t>.</w:t>
+      </w:r>
+      <w:r>
+        <w:t>attēls</w:t>
+      </w:r>
+      <w:r>
+        <w:t xml:space="preserve">. </w:t>
+      </w:r>
+      <w:r>
+        <w:t>Motīva pārslēgšanas</w:t>
+      </w:r>
+      <w:r>
+        <w:t xml:space="preserve"> modulis</w:t>
+      </w:r>
+    </w:p>
+    <w:p>
+      <w:pPr>
+        <w:pStyle w:val="Darbapamattekts"/>
+      </w:pPr>
+    </w:p>
+    <w:p>
+      <w:pPr>
+        <w:pStyle w:val="Darbapamattekts"/>
+      </w:pPr>
+    </w:p>
+    <w:p>
+      <w:pPr>
+        <w:pStyle w:val="Darbapamattekts"/>
+      </w:pPr>
+    </w:p>
+    <w:p>
+      <w:pPr>
+        <w:pStyle w:val="Darbapamattekts"/>
+      </w:pPr>
+      <w:r>
+        <w:rPr>
+          <w:noProof/>
+          <w:lang w:eastAsia="lv-LV"/>
+        </w:rPr>
+        <w:lastRenderedPageBreak/>
+        <w:drawing>
+          <wp:anchor distT="0" distB="0" distL="114300" distR="114300" simplePos="0" relativeHeight="251668480" behindDoc="0" locked="0" layoutInCell="1" allowOverlap="1" wp14:anchorId="78E14E04" wp14:editId="767ADB1F">
+            <wp:simplePos x="0" y="0"/>
+            <wp:positionH relativeFrom="column">
+              <wp:posOffset>2943087</wp:posOffset>
+            </wp:positionH>
+            <wp:positionV relativeFrom="paragraph">
+              <wp:posOffset>441</wp:posOffset>
+            </wp:positionV>
+            <wp:extent cx="3300730" cy="4134485"/>
+            <wp:effectExtent l="0" t="0" r="0" b="0"/>
+            <wp:wrapSquare wrapText="bothSides"/>
+            <wp:docPr id="4" name="Picture 4" descr="C:\Users\ss\AppData\Local\Microsoft\Windows\INetCache\Content.Word\Register.drawio.png"/>
+            <wp:cNvGraphicFramePr>
+              <a:graphicFrameLocks xmlns:a="http://schemas.openxmlformats.org/drawingml/2006/main" noChangeAspect="1"/>
+            </wp:cNvGraphicFramePr>
+            <a:graphic xmlns:a="http://schemas.openxmlformats.org/drawingml/2006/main">
+              <a:graphicData uri="http://schemas.openxmlformats.org/drawingml/2006/picture">
+                <pic:pic xmlns:pic="http://schemas.openxmlformats.org/drawingml/2006/picture">
+                  <pic:nvPicPr>
+                    <pic:cNvPr id="0" name="Picture 97" descr="C:\Users\ss\AppData\Local\Microsoft\Windows\INetCache\Content.Word\Register.drawio.png"/>
+                    <pic:cNvPicPr>
+                      <a:picLocks noChangeAspect="1" noChangeArrowheads="1"/>
+                    </pic:cNvPicPr>
+                  </pic:nvPicPr>
+                  <pic:blipFill>
+                    <a:blip r:embed="rId20">
+                      <a:extLst>
+                        <a:ext uri="{28A0092B-C50C-407E-A947-70E740481C1C}">
+                          <a14:useLocalDpi xmlns:a14="http://schemas.microsoft.com/office/drawing/2010/main" val="0"/>
+                        </a:ext>
+                      </a:extLst>
+                    </a:blip>
+                    <a:srcRect/>
+                    <a:stretch>
+                      <a:fillRect/>
+                    </a:stretch>
+                  </pic:blipFill>
+                  <pic:spPr bwMode="auto">
+                    <a:xfrm>
+                      <a:off x="0" y="0"/>
+                      <a:ext cx="3300730" cy="4134485"/>
+                    </a:xfrm>
+                    <a:prstGeom prst="rect">
+                      <a:avLst/>
+                    </a:prstGeom>
+                    <a:noFill/>
+                    <a:ln>
+                      <a:noFill/>
+                    </a:ln>
+                  </pic:spPr>
+                </pic:pic>
+              </a:graphicData>
+            </a:graphic>
+            <wp14:sizeRelH relativeFrom="margin">
+              <wp14:pctWidth>0</wp14:pctWidth>
+            </wp14:sizeRelH>
+            <wp14:sizeRelV relativeFrom="margin">
+              <wp14:pctHeight>0</wp14:pctHeight>
+            </wp14:sizeRelV>
+          </wp:anchor>
+        </w:drawing>
+      </w:r>
+    </w:p>
+    <w:p>
+      <w:pPr>
+        <w:pStyle w:val="Darbapamattekts"/>
+      </w:pPr>
+    </w:p>
+    <w:p>
+      <w:pPr>
+        <w:pStyle w:val="Darbapamattekts"/>
+      </w:pPr>
+      <w:r>
+        <w:rPr>
+          <w:noProof/>
+          <w:lang w:eastAsia="lv-LV"/>
+        </w:rPr>
+        <w:drawing>
+          <wp:anchor distT="0" distB="0" distL="114300" distR="114300" simplePos="0" relativeHeight="251669504" behindDoc="0" locked="0" layoutInCell="1" allowOverlap="1" wp14:anchorId="03D4FF89" wp14:editId="1D5BD9AD">
+            <wp:simplePos x="0" y="0"/>
+            <wp:positionH relativeFrom="column">
+              <wp:posOffset>-51435</wp:posOffset>
+            </wp:positionH>
+            <wp:positionV relativeFrom="paragraph">
+              <wp:posOffset>222250</wp:posOffset>
+            </wp:positionV>
+            <wp:extent cx="2637790" cy="2965450"/>
+            <wp:effectExtent l="0" t="0" r="0" b="6350"/>
+            <wp:wrapSquare wrapText="bothSides"/>
+            <wp:docPr id="3" name="Picture 3" descr="C:\Users\ss\AppData\Local\Microsoft\Windows\INetCache\Content.Word\Search.drawio (1).png"/>
+            <wp:cNvGraphicFramePr>
+              <a:graphicFrameLocks xmlns:a="http://schemas.openxmlformats.org/drawingml/2006/main" noChangeAspect="1"/>
+            </wp:cNvGraphicFramePr>
+            <a:graphic xmlns:a="http://schemas.openxmlformats.org/drawingml/2006/main">
+              <a:graphicData uri="http://schemas.openxmlformats.org/drawingml/2006/picture">
+                <pic:pic xmlns:pic="http://schemas.openxmlformats.org/drawingml/2006/picture">
+                  <pic:nvPicPr>
+                    <pic:cNvPr id="0" name="Picture 95" descr="C:\Users\ss\AppData\Local\Microsoft\Windows\INetCache\Content.Word\Search.drawio (1).png"/>
+                    <pic:cNvPicPr>
+                      <a:picLocks noChangeAspect="1" noChangeArrowheads="1"/>
+                    </pic:cNvPicPr>
+                  </pic:nvPicPr>
+                  <pic:blipFill>
+                    <a:blip r:embed="rId21">
+                      <a:extLst>
+                        <a:ext uri="{28A0092B-C50C-407E-A947-70E740481C1C}">
+                          <a14:useLocalDpi xmlns:a14="http://schemas.microsoft.com/office/drawing/2010/main" val="0"/>
+                        </a:ext>
+                      </a:extLst>
+                    </a:blip>
+                    <a:srcRect/>
+                    <a:stretch>
+                      <a:fillRect/>
+                    </a:stretch>
+                  </pic:blipFill>
+                  <pic:spPr bwMode="auto">
+                    <a:xfrm>
+                      <a:off x="0" y="0"/>
+                      <a:ext cx="2637790" cy="2965450"/>
+                    </a:xfrm>
+                    <a:prstGeom prst="rect">
+                      <a:avLst/>
+                    </a:prstGeom>
+                    <a:noFill/>
+                    <a:ln>
+                      <a:noFill/>
+                    </a:ln>
+                  </pic:spPr>
+                </pic:pic>
+              </a:graphicData>
+            </a:graphic>
+          </wp:anchor>
+        </w:drawing>
+      </w:r>
+    </w:p>
+    <w:p>
+      <w:pPr>
+        <w:pStyle w:val="Darbapamattekts"/>
+      </w:pPr>
+    </w:p>
+    <w:p>
+      <w:pPr>
+        <w:pStyle w:val="Darbapamattekts"/>
+      </w:pPr>
+    </w:p>
+    <w:p>
+      <w:pPr>
+        <w:pStyle w:val="Darbapamattekts"/>
+      </w:pPr>
+    </w:p>
+    <w:p>
+      <w:pPr>
+        <w:pStyle w:val="Attlaapraksts"/>
+        <w:jc w:val="left"/>
+      </w:pPr>
+      <w:r>
+        <w:t>11</w:t>
+      </w:r>
+      <w:r>
+        <w:t>.</w:t>
+      </w:r>
+      <w:r>
+        <w:t>attēls</w:t>
+      </w:r>
+      <w:r>
+        <w:t xml:space="preserve">. </w:t>
+      </w:r>
+      <w:r>
+        <w:t>Preču meklēšanas</w:t>
+      </w:r>
+      <w:r>
+        <w:t xml:space="preserve"> modulis</w:t>
+      </w:r>
+      <w:r>
+        <w:tab/>
+      </w:r>
+      <w:r>
+        <w:tab/>
+      </w:r>
+      <w:r>
+        <w:tab/>
+      </w:r>
+      <w:r>
+        <w:tab/>
+      </w:r>
+      <w:r>
+        <w:t>12</w:t>
+      </w:r>
+      <w:r>
+        <w:t>.</w:t>
+      </w:r>
+      <w:r>
+        <w:t>attēls</w:t>
+      </w:r>
+      <w:r>
+        <w:t xml:space="preserve">. </w:t>
+      </w:r>
+      <w:r>
+        <w:t>Reģistrēšanās</w:t>
+      </w:r>
+      <w:r>
+        <w:t xml:space="preserve"> modulis</w:t>
+      </w:r>
+      <w:r>
         <w:br w:type="page"/>
       </w:r>
     </w:p>
@@ -7663,7 +8603,7 @@
       <w:pPr>
         <w:pStyle w:val="Darbapamattekts"/>
         <w:sectPr>
-          <w:footerReference w:type="default" r:id="rId13"/>
+          <w:footerReference w:type="default" r:id="rId22"/>
           <w:pgSz w:w="11906" w:h="16838" w:code="9"/>
           <w:pgMar w:top="1134" w:right="1134" w:bottom="1134" w:left="1418" w:header="709" w:footer="709" w:gutter="0"/>
           <w:pgNumType w:start="1"/>
@@ -7700,7 +8640,7 @@
       </w:pPr>
     </w:p>
     <w:sectPr>
-      <w:footerReference w:type="default" r:id="rId14"/>
+      <w:footerReference w:type="default" r:id="rId23"/>
       <w:pgSz w:w="11906" w:h="16838" w:code="9"/>
       <w:pgMar w:top="1134" w:right="1134" w:bottom="1134" w:left="1418" w:header="709" w:footer="709" w:gutter="0"/>
       <w:cols w:space="708"/>
@@ -11140,7 +12080,7 @@
   <w:abstractNum w:abstractNumId="36" w15:restartNumberingAfterBreak="0">
     <w:nsid w:val="75BB4EA6"/>
     <w:multiLevelType w:val="hybridMultilevel"/>
-    <w:tmpl w:val="B73287D0"/>
+    <w:tmpl w:val="566CF8A0"/>
     <w:lvl w:ilvl="0" w:tplc="04260001">
       <w:start w:val="1"/>
       <w:numFmt w:val="bullet"/>
@@ -12980,7 +13920,7 @@
 </file>
 
 <file path=customXml/itemProps1.xml><?xml version="1.0" encoding="utf-8"?>
-<ds:datastoreItem xmlns:ds="http://schemas.openxmlformats.org/officeDocument/2006/customXml" ds:itemID="{334C0B99-0CA4-4390-94E3-000430D8EFB8}">
+<ds:datastoreItem xmlns:ds="http://schemas.openxmlformats.org/officeDocument/2006/customXml" ds:itemID="{68271317-C2F0-4DF6-8919-1F8B403F66A6}">
   <ds:schemaRefs>
     <ds:schemaRef ds:uri="http://schemas.openxmlformats.org/officeDocument/2006/bibliography"/>
   </ds:schemaRefs>

</xml_diff>

<commit_message>
Veicu par mums lapas izstrādi un salaboju vairākas mazas kļūdas
</commit_message>
<xml_diff>
--- a/dokumentacija/Programmatūras projekta tehniskā dokumentācija.docx
+++ b/dokumentacija/Programmatūras projekta tehniskā dokumentācija.docx
@@ -6,6 +6,8 @@
       <w:pPr>
         <w:pStyle w:val="Titullapcitsteksts"/>
       </w:pPr>
+      <w:bookmarkStart w:id="0" w:name="_GoBack"/>
+      <w:bookmarkEnd w:id="0"/>
       <w:r>
         <w:rPr>
           <w:noProof/>
@@ -3195,12 +3197,12 @@
       <w:pPr>
         <w:pStyle w:val="Nodauvirsraksti"/>
       </w:pPr>
-      <w:bookmarkStart w:id="0" w:name="_Toc126516518"/>
+      <w:bookmarkStart w:id="1" w:name="_Toc126516518"/>
       <w:r>
         <w:lastRenderedPageBreak/>
         <w:t>Ievads</w:t>
       </w:r>
-      <w:bookmarkEnd w:id="0"/>
+      <w:bookmarkEnd w:id="1"/>
     </w:p>
     <w:p>
       <w:pPr>
@@ -3338,15 +3340,7 @@
         <w:pStyle w:val="Darbapamattekts"/>
       </w:pPr>
       <w:r>
-        <w:t xml:space="preserve">Iepazīties ar dokumentācijas elektronisko versiju, pašu sistēmu un tās datubāzi var šajā </w:t>
-      </w:r>
-      <w:proofErr w:type="spellStart"/>
-      <w:r>
-        <w:t>GitHub</w:t>
-      </w:r>
-      <w:proofErr w:type="spellEnd"/>
-      <w:r>
-        <w:t xml:space="preserve"> saitē: </w:t>
+        <w:t xml:space="preserve">Iepazīties ar dokumentācijas elektronisko versiju, pašu sistēmu un tās datubāzi var šajā GitHub saitē: </w:t>
       </w:r>
       <w:hyperlink r:id="rId9" w:history="1">
         <w:r>
@@ -3368,12 +3362,12 @@
           <w:numId w:val="6"/>
         </w:numPr>
       </w:pPr>
-      <w:bookmarkStart w:id="1" w:name="_Toc126516519"/>
+      <w:bookmarkStart w:id="2" w:name="_Toc126516519"/>
       <w:r>
         <w:lastRenderedPageBreak/>
         <w:t>Uzdevuma formulējums</w:t>
       </w:r>
-      <w:bookmarkEnd w:id="1"/>
+      <w:bookmarkEnd w:id="2"/>
     </w:p>
     <w:p>
       <w:pPr>
@@ -3463,12 +3457,12 @@
           <w:numId w:val="6"/>
         </w:numPr>
       </w:pPr>
-      <w:bookmarkStart w:id="2" w:name="_Toc126516520"/>
+      <w:bookmarkStart w:id="3" w:name="_Toc126516520"/>
       <w:r>
         <w:lastRenderedPageBreak/>
         <w:t>Programmatūras prasību specifikācija</w:t>
       </w:r>
-      <w:bookmarkEnd w:id="2"/>
+      <w:bookmarkEnd w:id="3"/>
     </w:p>
     <w:p>
       <w:pPr>
@@ -3507,11 +3501,11 @@
           <w:numId w:val="6"/>
         </w:numPr>
       </w:pPr>
-      <w:bookmarkStart w:id="3" w:name="_Toc126516521"/>
+      <w:bookmarkStart w:id="4" w:name="_Toc126516521"/>
       <w:r>
         <w:t>Produkta perspektīva</w:t>
       </w:r>
-      <w:bookmarkEnd w:id="3"/>
+      <w:bookmarkEnd w:id="4"/>
     </w:p>
     <w:p>
       <w:pPr>
@@ -3628,11 +3622,11 @@
           <w:numId w:val="6"/>
         </w:numPr>
       </w:pPr>
-      <w:bookmarkStart w:id="4" w:name="_Toc126516522"/>
+      <w:bookmarkStart w:id="5" w:name="_Toc126516522"/>
       <w:r>
         <w:t>Sistēmas funkcionālās prasības</w:t>
       </w:r>
-      <w:bookmarkEnd w:id="4"/>
+      <w:bookmarkEnd w:id="5"/>
     </w:p>
     <w:p>
       <w:pPr>
@@ -5786,12 +5780,12 @@
           <w:numId w:val="6"/>
         </w:numPr>
       </w:pPr>
-      <w:bookmarkStart w:id="5" w:name="_Toc126516523"/>
+      <w:bookmarkStart w:id="6" w:name="_Toc126516523"/>
       <w:r>
         <w:lastRenderedPageBreak/>
         <w:t>Sistēmas nefunkcionālās prasības</w:t>
       </w:r>
-      <w:bookmarkEnd w:id="5"/>
+      <w:bookmarkEnd w:id="6"/>
     </w:p>
     <w:p>
       <w:pPr>
@@ -5885,11 +5879,11 @@
           <w:numId w:val="6"/>
         </w:numPr>
       </w:pPr>
-      <w:bookmarkStart w:id="6" w:name="_Toc126516524"/>
+      <w:bookmarkStart w:id="7" w:name="_Toc126516524"/>
       <w:r>
         <w:t>Gala lietotāja raksturiezīmes</w:t>
       </w:r>
-      <w:bookmarkEnd w:id="6"/>
+      <w:bookmarkEnd w:id="7"/>
     </w:p>
     <w:p>
       <w:pPr>
@@ -6009,7 +6003,7 @@
           <w:numId w:val="6"/>
         </w:numPr>
       </w:pPr>
-      <w:bookmarkStart w:id="7" w:name="_Toc126516525"/>
+      <w:bookmarkStart w:id="8" w:name="_Toc126516525"/>
       <w:r>
         <w:lastRenderedPageBreak/>
         <w:t>Izstrādes līdzekļu</w:t>
@@ -6023,10 +6017,7 @@
       <w:r>
         <w:t>apraksts un izvēles pamatojums</w:t>
       </w:r>
-      <w:bookmarkEnd w:id="7"/>
-      <w:r>
-        <w:t xml:space="preserve"> </w:t>
-      </w:r>
+      <w:bookmarkEnd w:id="8"/>
     </w:p>
     <w:p>
       <w:pPr>
@@ -6050,11 +6041,11 @@
           <w:numId w:val="6"/>
         </w:numPr>
       </w:pPr>
-      <w:bookmarkStart w:id="8" w:name="_Toc126516526"/>
+      <w:bookmarkStart w:id="9" w:name="_Toc126516526"/>
       <w:r>
         <w:t>Izvēlēto risinājuma līdzekļu un valodu apraksts</w:t>
       </w:r>
-      <w:bookmarkEnd w:id="8"/>
+      <w:bookmarkEnd w:id="9"/>
     </w:p>
     <w:p>
       <w:pPr>
@@ -6208,13 +6199,8 @@
         <w:t>ir īpaša stila lapas valoda, ko lieto, lai aprakstītu izskatu iezīmēšanas valodā veidotiem dokumentiem.</w:t>
       </w:r>
       <w:r>
-        <w:t xml:space="preserve"> Bet specifiskāk lielākoties visur es izmantoju MUI </w:t>
-      </w:r>
-      <w:proofErr w:type="spellStart"/>
-      <w:r>
-        <w:t>styled</w:t>
-      </w:r>
-      <w:proofErr w:type="spellEnd"/>
+        <w:t xml:space="preserve"> Bet specifiskāk lielākoties visur es izmantoju MUI styled</w:t>
+      </w:r>
       <w:r>
         <w:t>() rīku</w:t>
       </w:r>
@@ -6231,15 +6217,7 @@
         </w:numPr>
       </w:pPr>
       <w:r>
-        <w:t xml:space="preserve">MUI </w:t>
-      </w:r>
-      <w:proofErr w:type="spellStart"/>
-      <w:r>
-        <w:t>styled</w:t>
-      </w:r>
-      <w:proofErr w:type="spellEnd"/>
-      <w:r>
-        <w:t xml:space="preserve">() – </w:t>
+        <w:t xml:space="preserve">MUI styled() – </w:t>
       </w:r>
       <w:r>
         <w:t>Tas ir r</w:t>
@@ -6285,21 +6263,8 @@
           <w:numId w:val="34"/>
         </w:numPr>
       </w:pPr>
-      <w:proofErr w:type="spellStart"/>
-      <w:r>
-        <w:t>Visual</w:t>
-      </w:r>
-      <w:proofErr w:type="spellEnd"/>
-      <w:r>
-        <w:t xml:space="preserve"> </w:t>
-      </w:r>
-      <w:proofErr w:type="spellStart"/>
-      <w:r>
-        <w:t>Studio</w:t>
-      </w:r>
-      <w:proofErr w:type="spellEnd"/>
-      <w:r>
-        <w:t xml:space="preserve"> Code – </w:t>
+      <w:r>
+        <w:t xml:space="preserve">Visual Studio Code – </w:t>
       </w:r>
       <w:r>
         <w:t xml:space="preserve">Tas </w:t>
@@ -6381,15 +6346,7 @@
       </w:pPr>
       <w:r>
         <w:lastRenderedPageBreak/>
-        <w:t xml:space="preserve">Auto </w:t>
-      </w:r>
-      <w:proofErr w:type="spellStart"/>
-      <w:r>
-        <w:t>Rename</w:t>
-      </w:r>
-      <w:proofErr w:type="spellEnd"/>
-      <w:r>
-        <w:t xml:space="preserve"> Tag</w:t>
+        <w:t>Auto Rename Tag</w:t>
       </w:r>
       <w:r>
         <w:t xml:space="preserve"> – </w:t>
@@ -6422,23 +6379,7 @@
         </w:numPr>
       </w:pPr>
       <w:r>
-        <w:t xml:space="preserve">Code </w:t>
-      </w:r>
-      <w:proofErr w:type="spellStart"/>
-      <w:r>
-        <w:t>Spell</w:t>
-      </w:r>
-      <w:proofErr w:type="spellEnd"/>
-      <w:r>
-        <w:t xml:space="preserve"> </w:t>
-      </w:r>
-      <w:proofErr w:type="spellStart"/>
-      <w:r>
-        <w:t>Checker</w:t>
-      </w:r>
-      <w:proofErr w:type="spellEnd"/>
-      <w:r>
-        <w:t xml:space="preserve"> – </w:t>
+        <w:t xml:space="preserve">Code Spell Checker – </w:t>
       </w:r>
       <w:r>
         <w:t>K</w:t>
@@ -6458,21 +6399,8 @@
           <w:numId w:val="34"/>
         </w:numPr>
       </w:pPr>
-      <w:proofErr w:type="spellStart"/>
-      <w:r>
-        <w:t>Color</w:t>
-      </w:r>
-      <w:proofErr w:type="spellEnd"/>
-      <w:r>
-        <w:t xml:space="preserve"> </w:t>
-      </w:r>
-      <w:proofErr w:type="spellStart"/>
-      <w:r>
-        <w:t>Highlight</w:t>
-      </w:r>
-      <w:proofErr w:type="spellEnd"/>
-      <w:r>
-        <w:t xml:space="preserve"> – </w:t>
+      <w:r>
+        <w:t xml:space="preserve">Color Highlight – </w:t>
       </w:r>
       <w:r>
         <w:t>Koda r</w:t>
@@ -6504,24 +6432,11 @@
           <w:numId w:val="34"/>
         </w:numPr>
       </w:pPr>
-      <w:proofErr w:type="spellStart"/>
-      <w:r>
-        <w:t>ESLint</w:t>
-      </w:r>
-      <w:proofErr w:type="spellEnd"/>
-      <w:r>
-        <w:t xml:space="preserve"> – </w:t>
-      </w:r>
-      <w:r>
-        <w:t xml:space="preserve">Integrē </w:t>
-      </w:r>
-      <w:proofErr w:type="spellStart"/>
-      <w:r>
-        <w:t>ESLint</w:t>
-      </w:r>
-      <w:proofErr w:type="spellEnd"/>
-      <w:r>
-        <w:t xml:space="preserve"> </w:t>
+      <w:r>
+        <w:t xml:space="preserve">ESLint – </w:t>
+      </w:r>
+      <w:r>
+        <w:t xml:space="preserve">Integrē ESLint </w:t>
       </w:r>
       <w:r>
         <w:t xml:space="preserve">koda </w:t>
@@ -6541,21 +6456,8 @@
           <w:numId w:val="34"/>
         </w:numPr>
       </w:pPr>
-      <w:proofErr w:type="spellStart"/>
-      <w:r>
-        <w:t>Image</w:t>
-      </w:r>
-      <w:proofErr w:type="spellEnd"/>
-      <w:r>
-        <w:t xml:space="preserve"> </w:t>
-      </w:r>
-      <w:proofErr w:type="spellStart"/>
-      <w:r>
-        <w:t>preview</w:t>
-      </w:r>
-      <w:proofErr w:type="spellEnd"/>
-      <w:r>
-        <w:t xml:space="preserve"> – </w:t>
+      <w:r>
+        <w:t xml:space="preserve">Image preview – </w:t>
       </w:r>
       <w:r>
         <w:t>Rāda attēla priekšskatījumu</w:t>
@@ -6578,21 +6480,8 @@
           <w:numId w:val="34"/>
         </w:numPr>
       </w:pPr>
-      <w:proofErr w:type="spellStart"/>
-      <w:r>
-        <w:t>Prettier</w:t>
-      </w:r>
-      <w:proofErr w:type="spellEnd"/>
-      <w:r>
-        <w:t xml:space="preserve"> - Code </w:t>
-      </w:r>
-      <w:proofErr w:type="spellStart"/>
-      <w:r>
-        <w:t>formatter</w:t>
-      </w:r>
-      <w:proofErr w:type="spellEnd"/>
-      <w:r>
-        <w:t xml:space="preserve"> – </w:t>
+      <w:r>
+        <w:t xml:space="preserve">Prettier - Code formatter – </w:t>
       </w:r>
       <w:r>
         <w:t>Koda formatētājs</w:t>
@@ -6610,15 +6499,7 @@
         </w:numPr>
       </w:pPr>
       <w:r>
-        <w:t xml:space="preserve">REST </w:t>
-      </w:r>
-      <w:proofErr w:type="spellStart"/>
-      <w:r>
-        <w:t>Client</w:t>
-      </w:r>
-      <w:proofErr w:type="spellEnd"/>
-      <w:r>
-        <w:t xml:space="preserve"> – Ļ</w:t>
+        <w:t>REST Client – Ļ</w:t>
       </w:r>
       <w:r>
         <w:t>auj nosūtīt HTTP pieprasījumu un skatīt atbildi</w:t>
@@ -6638,21 +6519,8 @@
           <w:numId w:val="34"/>
         </w:numPr>
       </w:pPr>
-      <w:proofErr w:type="spellStart"/>
-      <w:r>
-        <w:t>Simple</w:t>
-      </w:r>
-      <w:proofErr w:type="spellEnd"/>
-      <w:r>
-        <w:t xml:space="preserve"> React </w:t>
-      </w:r>
-      <w:proofErr w:type="spellStart"/>
-      <w:r>
-        <w:t>Snippets</w:t>
-      </w:r>
-      <w:proofErr w:type="spellEnd"/>
-      <w:r>
-        <w:t xml:space="preserve"> – Saīsināti koda fragmenti.</w:t>
+      <w:r>
+        <w:t>Simple React Snippets – Saīsināti koda fragmenti.</w:t>
       </w:r>
     </w:p>
     <w:p>
@@ -6663,13 +6531,8 @@
           <w:numId w:val="34"/>
         </w:numPr>
       </w:pPr>
-      <w:proofErr w:type="spellStart"/>
-      <w:r>
-        <w:t>vscode-styled-components</w:t>
-      </w:r>
-      <w:proofErr w:type="spellEnd"/>
-      <w:r>
-        <w:t xml:space="preserve"> – </w:t>
+      <w:r>
+        <w:t xml:space="preserve">vscode-styled-components – </w:t>
       </w:r>
       <w:r>
         <w:t>Sintakses izcelšana</w:t>
@@ -6680,13 +6543,8 @@
       <w:r>
         <w:t xml:space="preserve"> </w:t>
       </w:r>
-      <w:proofErr w:type="spellStart"/>
-      <w:r>
-        <w:t>styled-components</w:t>
-      </w:r>
-      <w:proofErr w:type="spellEnd"/>
-      <w:r>
-        <w:t>.</w:t>
+      <w:r>
+        <w:t>styled-components.</w:t>
       </w:r>
     </w:p>
     <w:p>
@@ -6719,13 +6577,8 @@
         </w:numPr>
       </w:pPr>
       <w:r>
-        <w:t xml:space="preserve">MySQL </w:t>
-      </w:r>
-      <w:proofErr w:type="spellStart"/>
-      <w:r>
-        <w:t>Workbench</w:t>
-      </w:r>
-      <w:proofErr w:type="spellEnd"/>
+        <w:t>MySQL Workbench</w:t>
+      </w:r>
       <w:r>
         <w:t xml:space="preserve"> – </w:t>
       </w:r>
@@ -6778,26 +6631,10 @@
         <w:t>.</w:t>
       </w:r>
       <w:r>
-        <w:t xml:space="preserve"> Un neskaitot to, ka izprotu MySQL datubāzes sistēmu un saprotu, kā strādāt ar MySQL </w:t>
-      </w:r>
-      <w:proofErr w:type="spellStart"/>
-      <w:r>
-        <w:t>Workbench</w:t>
-      </w:r>
-      <w:proofErr w:type="spellEnd"/>
-      <w:r>
-        <w:t xml:space="preserve">, šie rīki arī ir attiecīgi labi sistēmai ko es izstrādāju, kas ir interneta veikals un tur relāciju datubāze </w:t>
-      </w:r>
-      <w:r>
-        <w:t xml:space="preserve">ir piemērota un ar MySQL </w:t>
-      </w:r>
-      <w:proofErr w:type="spellStart"/>
-      <w:r>
-        <w:t>Workbench</w:t>
-      </w:r>
-      <w:proofErr w:type="spellEnd"/>
-      <w:r>
-        <w:t xml:space="preserve"> palīdzību viegli pārvaldāma.</w:t>
+        <w:t xml:space="preserve"> Un neskaitot to, ka izprotu MySQL datubāzes sistēmu un saprotu, kā strādāt ar MySQL Workbench, šie rīki arī ir attiecīgi labi sistēmai ko es izstrādāju, kas ir interneta veikals un tur relāciju datubāze </w:t>
+      </w:r>
+      <w:r>
+        <w:t>ir piemērota un ar MySQL Workbench palīdzību viegli pārvaldāma.</w:t>
       </w:r>
     </w:p>
     <w:p>
@@ -6823,11 +6660,9 @@
           <w:numId w:val="34"/>
         </w:numPr>
       </w:pPr>
-      <w:proofErr w:type="spellStart"/>
       <w:r>
         <w:t>GitHub</w:t>
       </w:r>
-      <w:proofErr w:type="spellEnd"/>
       <w:r>
         <w:t xml:space="preserve"> – </w:t>
       </w:r>
@@ -6846,50 +6681,23 @@
           <w:numId w:val="34"/>
         </w:numPr>
       </w:pPr>
-      <w:proofErr w:type="spellStart"/>
-      <w:r>
-        <w:t>Trello</w:t>
-      </w:r>
-      <w:proofErr w:type="spellEnd"/>
-      <w:r>
-        <w:t xml:space="preserve"> – Tā ir </w:t>
-      </w:r>
-      <w:proofErr w:type="spellStart"/>
-      <w:r>
-        <w:t>k</w:t>
-      </w:r>
-      <w:r>
-        <w:t>anban</w:t>
-      </w:r>
-      <w:proofErr w:type="spellEnd"/>
-      <w:r>
-        <w:t xml:space="preserve"> stila sarakstu veidošanas lietojumprogramma</w:t>
-      </w:r>
-      <w:r>
-        <w:t xml:space="preserve">. Lai gan priekš šī projekta izstrādes, sāku izmantot šo aplikāciju, tikai tad kad jau </w:t>
-      </w:r>
-      <w:r>
-        <w:t xml:space="preserve">biju </w:t>
-      </w:r>
-      <w:r>
-        <w:t xml:space="preserve">pusē </w:t>
+      <w:r>
+        <w:t>Trello – Tā ir k</w:t>
+      </w:r>
+      <w:r>
+        <w:t>anban stila sarakstu veidošanas lietojumprogramma</w:t>
+      </w:r>
+      <w:r>
+        <w:t xml:space="preserve">. Lai gan priekš šī projekta izstrādes, sāku izmantot šo aplikāciju, tikai tad kad jau biju pusē </w:t>
       </w:r>
       <w:r>
         <w:t>ticis projekta izstrādē</w:t>
       </w:r>
       <w:r>
-        <w:t xml:space="preserve">, manuprāt to ir tāpat vērts pieminēt. </w:t>
-      </w:r>
-      <w:proofErr w:type="spellStart"/>
-      <w:r>
-        <w:t>Trell</w:t>
-      </w:r>
-      <w:r>
-        <w:t>o</w:t>
-      </w:r>
-      <w:proofErr w:type="spellEnd"/>
-      <w:r>
-        <w:t xml:space="preserve"> es izmantoju, lai nebūtu viss</w:t>
+        <w:t>, manuprāt to ir tāpat vērts pieminēt. Trell</w:t>
+      </w:r>
+      <w:r>
+        <w:t>o es izmantoju, lai nebūtu viss</w:t>
       </w:r>
       <w:r>
         <w:t xml:space="preserve"> kas jāizdara jāatceras no galvas un lai sadalītu uzdevumus veicamos soļos.</w:t>
@@ -6903,14 +6711,14 @@
           <w:numId w:val="6"/>
         </w:numPr>
       </w:pPr>
-      <w:bookmarkStart w:id="9" w:name="_Toc126516527"/>
+      <w:bookmarkStart w:id="10" w:name="_Toc126516527"/>
       <w:r>
         <w:t>A</w:t>
       </w:r>
       <w:r>
         <w:t>lternatīvo risinājuma līdzekļu un valodu apraksts</w:t>
       </w:r>
-      <w:bookmarkEnd w:id="9"/>
+      <w:bookmarkEnd w:id="10"/>
     </w:p>
     <w:p>
       <w:pPr>
@@ -6977,11 +6785,9 @@
           <w:numId w:val="40"/>
         </w:numPr>
       </w:pPr>
-      <w:proofErr w:type="spellStart"/>
       <w:r>
         <w:t>Python</w:t>
       </w:r>
-      <w:proofErr w:type="spellEnd"/>
       <w:r>
         <w:t xml:space="preserve"> – </w:t>
       </w:r>
@@ -7041,36 +6847,18 @@
           <w:numId w:val="40"/>
         </w:numPr>
       </w:pPr>
-      <w:proofErr w:type="spellStart"/>
-      <w:r>
-        <w:t>Notepad</w:t>
-      </w:r>
-      <w:proofErr w:type="spellEnd"/>
-      <w:r>
-        <w:t xml:space="preserve">++ </w:t>
+      <w:r>
+        <w:t xml:space="preserve">Notepad++ </w:t>
       </w:r>
       <w:r>
         <w:t xml:space="preserve">vai </w:t>
       </w:r>
-      <w:proofErr w:type="spellStart"/>
-      <w:r>
-        <w:t>Sublime</w:t>
-      </w:r>
-      <w:proofErr w:type="spellEnd"/>
+      <w:r>
+        <w:t>Sublime Text 4</w:t>
+      </w:r>
       <w:r>
         <w:t xml:space="preserve"> </w:t>
       </w:r>
-      <w:proofErr w:type="spellStart"/>
-      <w:r>
-        <w:t>Text</w:t>
-      </w:r>
-      <w:proofErr w:type="spellEnd"/>
-      <w:r>
-        <w:t xml:space="preserve"> 4</w:t>
-      </w:r>
-      <w:r>
-        <w:t xml:space="preserve"> </w:t>
-      </w:r>
       <w:r>
         <w:t xml:space="preserve">– </w:t>
       </w:r>
@@ -7087,31 +6875,7 @@
         <w:t>.</w:t>
       </w:r>
       <w:r>
-        <w:t xml:space="preserve"> Lai gan esmu izmantojis abus no šiem koda redaktoriem, manuprāt VS Code ir labākā opcija. </w:t>
-      </w:r>
-      <w:proofErr w:type="spellStart"/>
-      <w:r>
-        <w:t>Notepad</w:t>
-      </w:r>
-      <w:proofErr w:type="spellEnd"/>
-      <w:r>
-        <w:t xml:space="preserve">++ interfeisa dizains liekas novecojis un lai gan </w:t>
-      </w:r>
-      <w:proofErr w:type="spellStart"/>
-      <w:r>
-        <w:t>Sublime</w:t>
-      </w:r>
-      <w:proofErr w:type="spellEnd"/>
-      <w:r>
-        <w:t xml:space="preserve"> </w:t>
-      </w:r>
-      <w:proofErr w:type="spellStart"/>
-      <w:r>
-        <w:t>Text</w:t>
-      </w:r>
-      <w:proofErr w:type="spellEnd"/>
-      <w:r>
-        <w:t xml:space="preserve"> 4 interfeiss ir moderns, pēc ātras informācijas meklēšanas esmu uzzinājis, ka šajos redaktor</w:t>
+        <w:t xml:space="preserve"> Lai gan esmu izmantojis abus no šiem koda redaktoriem, manuprāt VS Code ir labākā opcija. Notepad++ interfeisa dizains liekas novecojis un lai gan Sublime Text 4 interfeiss ir moderns, pēc ātras informācijas meklēšanas esmu uzzinājis, ka šajos redaktor</w:t>
       </w:r>
       <w:r>
         <w:t>os es nevarētu atrast un izmantot paplašinājumus kādi man ir VS Code</w:t>
@@ -7132,29 +6896,8 @@
         </w:numPr>
         <w:ind w:left="1570" w:hanging="357"/>
       </w:pPr>
-      <w:proofErr w:type="spellStart"/>
-      <w:r>
-        <w:t>MariaDB</w:t>
-      </w:r>
-      <w:proofErr w:type="spellEnd"/>
-      <w:r>
-        <w:t xml:space="preserve">, </w:t>
-      </w:r>
-      <w:proofErr w:type="spellStart"/>
-      <w:r>
-        <w:t>phpMyAdmin</w:t>
-      </w:r>
-      <w:proofErr w:type="spellEnd"/>
-      <w:r>
-        <w:t xml:space="preserve">, MongoDB un </w:t>
-      </w:r>
-      <w:proofErr w:type="spellStart"/>
-      <w:r>
-        <w:t>HeidiSQL</w:t>
-      </w:r>
-      <w:proofErr w:type="spellEnd"/>
-      <w:r>
-        <w:t xml:space="preserve"> – </w:t>
+      <w:r>
+        <w:t xml:space="preserve">MariaDB, phpMyAdmin, MongoDB un HeidiSQL – </w:t>
       </w:r>
       <w:r>
         <w:t>Pirmās</w:t>
@@ -7175,13 +6918,8 @@
         <w:t xml:space="preserve"> varēja būt alternatīvas pret </w:t>
       </w:r>
       <w:r>
-        <w:t xml:space="preserve">MySQL </w:t>
-      </w:r>
-      <w:proofErr w:type="spellStart"/>
-      <w:r>
-        <w:t>Workbench</w:t>
-      </w:r>
-      <w:proofErr w:type="spellEnd"/>
+        <w:t>MySQL Workbench</w:t>
+      </w:r>
       <w:r>
         <w:t xml:space="preserve">, bet es </w:t>
       </w:r>
@@ -7189,13 +6927,8 @@
         <w:t>tās</w:t>
       </w:r>
       <w:r>
-        <w:t xml:space="preserve"> esmu ļoti maz lietojis salīdzinājumā ar MySQL </w:t>
-      </w:r>
-      <w:proofErr w:type="spellStart"/>
-      <w:r>
-        <w:t>Workbench</w:t>
-      </w:r>
-      <w:proofErr w:type="spellEnd"/>
+        <w:t xml:space="preserve"> esmu ļoti maz lietojis salīdzinājumā ar MySQL Workbench</w:t>
+      </w:r>
       <w:r>
         <w:t>, tāpēc tas ir lielākais iemesls pret visām šīm opcijām</w:t>
       </w:r>
@@ -7203,32 +6936,11 @@
         <w:t>.</w:t>
       </w:r>
       <w:r>
-        <w:t xml:space="preserve"> Lai gan </w:t>
-      </w:r>
-      <w:proofErr w:type="spellStart"/>
-      <w:r>
-        <w:t>MariaDB</w:t>
-      </w:r>
-      <w:proofErr w:type="spellEnd"/>
-      <w:r>
-        <w:t xml:space="preserve"> skaitās kā labāka MySQL versija, man būtu jāizmanto tā ar komandrindu palīdzību vai ar rīku kā </w:t>
-      </w:r>
-      <w:proofErr w:type="spellStart"/>
-      <w:r>
-        <w:t>HeidiSQL</w:t>
-      </w:r>
-      <w:proofErr w:type="spellEnd"/>
-      <w:r>
-        <w:t>, kurš arī sader ar MySQL, bet kā jau esmu teicis man ir ļoti lielas zināšanas par My</w:t>
-      </w:r>
-      <w:r>
-        <w:t xml:space="preserve">SQL </w:t>
-      </w:r>
-      <w:proofErr w:type="spellStart"/>
-      <w:r>
-        <w:t>Workbench</w:t>
-      </w:r>
-      <w:proofErr w:type="spellEnd"/>
+        <w:t xml:space="preserve"> Lai gan MariaDB skaitās kā labāka MySQL versija, man būtu jāizmanto tā ar komandrindu palīdzību vai ar rīku kā HeidiSQL, kurš arī sader ar MySQL, bet kā jau esmu teicis man ir ļoti lielas zināšanas par My</w:t>
+      </w:r>
+      <w:r>
+        <w:t>SQL Workbench</w:t>
+      </w:r>
       <w:r>
         <w:t>, tāpē</w:t>
       </w:r>
@@ -7253,43 +6965,14 @@
           <w:numId w:val="40"/>
         </w:numPr>
       </w:pPr>
-      <w:proofErr w:type="spellStart"/>
-      <w:r>
-        <w:t>ClickUp</w:t>
-      </w:r>
-      <w:proofErr w:type="spellEnd"/>
-      <w:r>
-        <w:t xml:space="preserve"> – Tas </w:t>
+      <w:r>
+        <w:t xml:space="preserve">ClickUp – Tas </w:t>
       </w:r>
       <w:r>
         <w:t>ir sadarbības un projektu pārvaldības rīks</w:t>
       </w:r>
       <w:r>
-        <w:t xml:space="preserve">. Šis ir vienīgais alternatīvs, ko es varu nozīmīgi minēt, jo šo aplikāciju es izmantoju savas prakses laikā, priekš projekta izstrādes. Lai gan abas aplikācijas ir līdzīgas es izvēlējos </w:t>
-      </w:r>
-      <w:proofErr w:type="spellStart"/>
-      <w:r>
-        <w:t>Trello</w:t>
-      </w:r>
-      <w:proofErr w:type="spellEnd"/>
-      <w:r>
-        <w:t xml:space="preserve">, jo </w:t>
-      </w:r>
-      <w:proofErr w:type="spellStart"/>
-      <w:r>
-        <w:t>ClickUp</w:t>
-      </w:r>
-      <w:proofErr w:type="spellEnd"/>
-      <w:r>
-        <w:t xml:space="preserve"> no manas pieredzes liekas lēnāks un arī es iepriekš citiem saviem projektiem esmu izmantojis </w:t>
-      </w:r>
-      <w:proofErr w:type="spellStart"/>
-      <w:r>
-        <w:t>Trello</w:t>
-      </w:r>
-      <w:proofErr w:type="spellEnd"/>
-      <w:r>
-        <w:t>, kā pārvaldības aplikāciju, tāpēc man ar to jau ir daudz pieredze un</w:t>
+        <w:t>. Šis ir vienīgais alternatīvs, ko es varu nozīmīgi minēt, jo šo aplikāciju es izmantoju savas prakses laikā, priekš projekta izstrādes. Lai gan abas aplikācijas ir līdzīgas es izvēlējos Trello, jo ClickUp no manas pieredzes liekas lēnāks un arī es iepriekš citiem saviem projektiem esmu izmantojis Trello, kā pārvaldības aplikāciju, tāpēc man ar to jau ir daudz pieredze un</w:t>
       </w:r>
       <w:r>
         <w:t xml:space="preserve"> kopumā</w:t>
@@ -7303,8 +6986,6 @@
       <w:r>
         <w:t>ar to</w:t>
       </w:r>
-      <w:bookmarkStart w:id="10" w:name="_GoBack"/>
-      <w:bookmarkEnd w:id="10"/>
       <w:r>
         <w:t>.</w:t>
       </w:r>
@@ -7736,10 +7417,7 @@
         <w:t>s vietās pamanāms. Tāpēc esmu izveidojis algoritmu shēmas lielākajiem sistēmas moduļiem, lai tos pēc diagrammu apskatīšanās iespējams varētu izprast</w:t>
       </w:r>
       <w:r>
-        <w:t xml:space="preserve"> </w:t>
-      </w:r>
-      <w:r>
-        <w:t>vairāk</w:t>
+        <w:t xml:space="preserve"> vairāk</w:t>
       </w:r>
       <w:r>
         <w:t xml:space="preserve">, kā es tos </w:t>
@@ -7821,10 +7499,7 @@
         </w:drawing>
       </w:r>
       <w:r>
-        <w:t>5</w:t>
-      </w:r>
-      <w:r>
-        <w:t xml:space="preserve">.attēls. </w:t>
+        <w:t xml:space="preserve">5.attēls. </w:t>
       </w:r>
       <w:r>
         <w:t>Administratora datu atjaunošanas modulis</w:t>
@@ -7919,29 +7594,14 @@
         <w:jc w:val="left"/>
       </w:pPr>
       <w:r>
-        <w:t>6</w:t>
-      </w:r>
-      <w:r>
-        <w:t xml:space="preserve">.attēls. Administratora datu </w:t>
-      </w:r>
-      <w:r>
-        <w:t>pievienošanas</w:t>
-      </w:r>
-      <w:r>
-        <w:t xml:space="preserve"> modulis</w:t>
+        <w:t>6.attēls. Administratora datu pievienošanas modulis</w:t>
       </w:r>
       <w:r>
         <w:tab/>
       </w:r>
       <w:r>
         <w:tab/>
-        <w:t>7</w:t>
-      </w:r>
-      <w:r>
-        <w:t xml:space="preserve">.attēls. </w:t>
-      </w:r>
-      <w:r>
-        <w:t>Autorizēšanās modulis</w:t>
+        <w:t>7.attēls. Autorizēšanās modulis</w:t>
       </w:r>
     </w:p>
     <w:p>
@@ -8080,13 +7740,7 @@
         </w:drawing>
       </w:r>
       <w:r>
-        <w:t>8</w:t>
-      </w:r>
-      <w:r>
-        <w:t xml:space="preserve">.attēls. </w:t>
-      </w:r>
-      <w:r>
-        <w:t>Pirkšanas modulis</w:t>
+        <w:t>8.attēls. Pirkšanas modulis</w:t>
       </w:r>
     </w:p>
     <w:p>
@@ -8184,22 +7838,13 @@
         <w:tab/>
       </w:r>
       <w:r>
-        <w:t>10</w:t>
-      </w:r>
-      <w:r>
-        <w:t>.</w:t>
+        <w:t>10.</w:t>
       </w:r>
       <w:r>
         <w:t>attēls</w:t>
       </w:r>
       <w:r>
-        <w:t xml:space="preserve">. </w:t>
-      </w:r>
-      <w:r>
-        <w:t>Motīva pārslēgšanas</w:t>
-      </w:r>
-      <w:r>
-        <w:t xml:space="preserve"> modulis</w:t>
+        <w:t>. Motīva pārslēgšanas modulis</w:t>
       </w:r>
     </w:p>
     <w:p>
@@ -8384,7 +8029,28 @@
         <w:jc w:val="left"/>
       </w:pPr>
       <w:r>
-        <w:t>11</w:t>
+        <w:t>11.</w:t>
+      </w:r>
+      <w:r>
+        <w:t>attēls</w:t>
+      </w:r>
+      <w:r>
+        <w:t>. Preču meklēšanas modulis</w:t>
+      </w:r>
+      <w:r>
+        <w:tab/>
+      </w:r>
+      <w:r>
+        <w:tab/>
+      </w:r>
+      <w:r>
+        <w:tab/>
+      </w:r>
+      <w:r>
+        <w:tab/>
+      </w:r>
+      <w:r>
+        <w:t>12</w:t>
       </w:r>
       <w:r>
         <w:t>.</w:t>
@@ -8393,43 +8059,7 @@
         <w:t>attēls</w:t>
       </w:r>
       <w:r>
-        <w:t xml:space="preserve">. </w:t>
-      </w:r>
-      <w:r>
-        <w:t>Preču meklēšanas</w:t>
-      </w:r>
-      <w:r>
-        <w:t xml:space="preserve"> modulis</w:t>
-      </w:r>
-      <w:r>
-        <w:tab/>
-      </w:r>
-      <w:r>
-        <w:tab/>
-      </w:r>
-      <w:r>
-        <w:tab/>
-      </w:r>
-      <w:r>
-        <w:tab/>
-      </w:r>
-      <w:r>
-        <w:t>12</w:t>
-      </w:r>
-      <w:r>
-        <w:t>.</w:t>
-      </w:r>
-      <w:r>
-        <w:t>attēls</w:t>
-      </w:r>
-      <w:r>
-        <w:t xml:space="preserve">. </w:t>
-      </w:r>
-      <w:r>
-        <w:t>Reģistrēšanās</w:t>
-      </w:r>
-      <w:r>
-        <w:t xml:space="preserve"> modulis</w:t>
+        <w:t>. Reģistrēšanās modulis</w:t>
       </w:r>
       <w:r>
         <w:br w:type="page"/>
@@ -8709,7 +8339,7 @@
           <w:rPr>
             <w:noProof/>
           </w:rPr>
-          <w:t>21</w:t>
+          <w:t>19</w:t>
         </w:r>
         <w:r>
           <w:rPr>
@@ -13651,6 +13281,56 @@
       <w:sz w:val="20"/>
     </w:rPr>
   </w:style>
+  <w:style w:type="paragraph" w:customStyle="1" w:styleId="Pielikumanumurs">
+    <w:name w:val="Pielikuma numurs"/>
+    <w:link w:val="PielikumanumursChar"/>
+    <w:qFormat/>
+    <w:rsid w:val="00C56175"/>
+    <w:pPr>
+      <w:jc w:val="right"/>
+    </w:pPr>
+    <w:rPr>
+      <w:rFonts w:ascii="Times New Roman" w:hAnsi="Times New Roman"/>
+      <w:b/>
+      <w:sz w:val="24"/>
+    </w:rPr>
+  </w:style>
+  <w:style w:type="paragraph" w:customStyle="1" w:styleId="Pielikumavirsraksts">
+    <w:name w:val="Pielikuma virsraksts"/>
+    <w:link w:val="PielikumavirsrakstsChar"/>
+    <w:qFormat/>
+    <w:rsid w:val="00C56175"/>
+    <w:pPr>
+      <w:jc w:val="center"/>
+    </w:pPr>
+    <w:rPr>
+      <w:rFonts w:ascii="Times New Roman" w:hAnsi="Times New Roman"/>
+      <w:b/>
+      <w:sz w:val="24"/>
+    </w:rPr>
+  </w:style>
+  <w:style w:type="character" w:customStyle="1" w:styleId="PielikumanumursChar">
+    <w:name w:val="Pielikuma numurs Char"/>
+    <w:basedOn w:val="DefaultParagraphFont"/>
+    <w:link w:val="Pielikumanumurs"/>
+    <w:rsid w:val="00C56175"/>
+    <w:rPr>
+      <w:rFonts w:ascii="Times New Roman" w:hAnsi="Times New Roman"/>
+      <w:b/>
+      <w:sz w:val="24"/>
+    </w:rPr>
+  </w:style>
+  <w:style w:type="character" w:customStyle="1" w:styleId="PielikumavirsrakstsChar">
+    <w:name w:val="Pielikuma virsraksts Char"/>
+    <w:basedOn w:val="DefaultParagraphFont"/>
+    <w:link w:val="Pielikumavirsraksts"/>
+    <w:rsid w:val="00C56175"/>
+    <w:rPr>
+      <w:rFonts w:ascii="Times New Roman" w:hAnsi="Times New Roman"/>
+      <w:b/>
+      <w:sz w:val="24"/>
+    </w:rPr>
+  </w:style>
 </w:styles>
 </file>
 
@@ -13920,7 +13600,7 @@
 </file>
 
 <file path=customXml/itemProps1.xml><?xml version="1.0" encoding="utf-8"?>
-<ds:datastoreItem xmlns:ds="http://schemas.openxmlformats.org/officeDocument/2006/customXml" ds:itemID="{68271317-C2F0-4DF6-8919-1F8B403F66A6}">
+<ds:datastoreItem xmlns:ds="http://schemas.openxmlformats.org/officeDocument/2006/customXml" ds:itemID="{2BCAC5A1-1225-41CD-9E82-7A485F19D6A7}">
   <ds:schemaRefs>
     <ds:schemaRef ds:uri="http://schemas.openxmlformats.org/officeDocument/2006/bibliography"/>
   </ds:schemaRefs>

</xml_diff>